<commit_message>
Minor corrections to paper
</commit_message>
<xml_diff>
--- a/TranQuocHoang_IM25_Newsletter/25AU IM Group Trần Quốc Hoàng (just me).docx
+++ b/TranQuocHoang_IM25_Newsletter/25AU IM Group Trần Quốc Hoàng (just me).docx
@@ -1525,38 +1525,6 @@
             </w:pPr>
             <w:r>
               <w:t>Gut-Brain-Axis</w:t>
-            </w:r>
-          </w:p>
-        </w:tc>
-      </w:tr>
-      <w:tr>
-        <w:tc>
-          <w:tcPr>
-            <w:tcW w:w="0" w:type="auto"/>
-          </w:tcPr>
-          <w:p>
-            <w:pPr>
-              <w:pStyle w:val="Compact"/>
-            </w:pPr>
-            <w:r>
-              <w:rPr>
-                <w:b/>
-                <w:bCs/>
-              </w:rPr>
-              <w:t>GR</w:t>
-            </w:r>
-          </w:p>
-        </w:tc>
-        <w:tc>
-          <w:tcPr>
-            <w:tcW w:w="0" w:type="auto"/>
-          </w:tcPr>
-          <w:p>
-            <w:pPr>
-              <w:pStyle w:val="Compact"/>
-            </w:pPr>
-            <w:r>
-              <w:t>Glucocorticoid Receptor</w:t>
             </w:r>
           </w:p>
         </w:tc>
@@ -1815,38 +1783,6 @@
                 <w:b/>
                 <w:bCs/>
               </w:rPr>
-              <w:t>ROS</w:t>
-            </w:r>
-          </w:p>
-        </w:tc>
-        <w:tc>
-          <w:tcPr>
-            <w:tcW w:w="0" w:type="auto"/>
-          </w:tcPr>
-          <w:p>
-            <w:pPr>
-              <w:pStyle w:val="Compact"/>
-            </w:pPr>
-            <w:r>
-              <w:t>Reactive Oxygen Species</w:t>
-            </w:r>
-          </w:p>
-        </w:tc>
-      </w:tr>
-      <w:tr>
-        <w:tc>
-          <w:tcPr>
-            <w:tcW w:w="0" w:type="auto"/>
-          </w:tcPr>
-          <w:p>
-            <w:pPr>
-              <w:pStyle w:val="Compact"/>
-            </w:pPr>
-            <w:r>
-              <w:rPr>
-                <w:b/>
-                <w:bCs/>
-              </w:rPr>
               <w:t>TNF-</w:t>
             </w:r>
             <m:oMath>
@@ -1937,7 +1873,13 @@
       <w:bookmarkStart w:id="28" w:name="ref-bollingerFormativeRoleMicroglia2019"/>
       <w:bookmarkEnd w:id="26"/>
       <w:r>
-        <w:t xml:space="preserve">Bollinger, J. L., &amp; Wohleb, E. S. (2019). The formative role of microglia in stress-induced synaptic deficits and associated behavioral consequences. </w:t>
+        <w:rPr>
+          <w:lang w:val="de-DE"/>
+        </w:rPr>
+        <w:t xml:space="preserve">Bollinger, J. L., &amp; Wohleb, E. S. (2019). </w:t>
+      </w:r>
+      <w:r>
+        <w:t xml:space="preserve">The formative role of microglia in stress-induced synaptic deficits and associated behavioral consequences. </w:t>
       </w:r>
       <w:r>
         <w:rPr>
@@ -1975,11 +1917,7 @@
       <w:bookmarkStart w:id="29" w:name="ref-boraMicroplasticsHumanHealth2024"/>
       <w:bookmarkEnd w:id="28"/>
       <w:r>
-        <w:t xml:space="preserve">Bora, S. S., Gogoi, R., Sharma, M. R., Anshu, Borah, M. P., Deka, P., Bora, J., Naorem, R. S., Das, J., &amp; Teli, A. B. (2024). Microplastics and human health: Unveiling the gut </w:t>
-      </w:r>
-      <w:r>
-        <w:lastRenderedPageBreak/>
-        <w:t xml:space="preserve">microbiome disruption and chronic disease risks. </w:t>
+        <w:t xml:space="preserve">Bora, S. S., Gogoi, R., Sharma, M. R., Anshu, Borah, M. P., Deka, P., Bora, J., Naorem, R. S., Das, J., &amp; Teli, A. B. (2024). Microplastics and human health: Unveiling the gut microbiome disruption and chronic disease risks. </w:t>
       </w:r>
       <w:r>
         <w:rPr>
@@ -2017,6 +1955,7 @@
       <w:bookmarkStart w:id="30" w:name="X004f712ec1095099a0c1c2348f1de96e549812f"/>
       <w:bookmarkEnd w:id="29"/>
       <w:r>
+        <w:lastRenderedPageBreak/>
         <w:t xml:space="preserve">Campbell, C. S. J., Contreras-Rojas, L. R., Delgado-Charro, M. B., &amp; Guy, R. H. (2012). Objective assessment of nanoparticle disposition in mammalian skin after topical exposure. </w:t>
       </w:r>
       <w:r>
@@ -2207,11 +2146,7 @@
       <w:bookmarkStart w:id="35" w:name="ref-fangRolesMicrogliaAdult2023"/>
       <w:bookmarkEnd w:id="34"/>
       <w:r>
-        <w:t xml:space="preserve">Fang, S., Wu, Z., Guo, Y., Zhu, W., Wan, C., Yuan, N., Chen, J., Hao, W., Mo, X., Guo, X., Fan, L., Li, X., &amp; Chen, J. (2023). Roles of microglia in adult hippocampal neurogenesis in </w:t>
-      </w:r>
-      <w:r>
-        <w:lastRenderedPageBreak/>
-        <w:t xml:space="preserve">depression and their therapeutics. </w:t>
+        <w:t xml:space="preserve">Fang, S., Wu, Z., Guo, Y., Zhu, W., Wan, C., Yuan, N., Chen, J., Hao, W., Mo, X., Guo, X., Fan, L., Li, X., &amp; Chen, J. (2023). Roles of microglia in adult hippocampal neurogenesis in depression and their therapeutics. </w:t>
       </w:r>
       <w:r>
         <w:rPr>
@@ -2249,6 +2184,7 @@
       <w:bookmarkStart w:id="36" w:name="ref-hamedNeurotoxicEffectsDifferent2022"/>
       <w:bookmarkEnd w:id="35"/>
       <w:r>
+        <w:lastRenderedPageBreak/>
         <w:t xml:space="preserve">Hamed, M., Martyniuk, C. J., Naguib, M., Lee, J.-S., &amp; Sayed, A. E.-D. H. (2022). Neurotoxic effects of different sizes of plastics (nano, micro, and macro) on juvenile common carp (Cyprinus carpio). </w:t>
       </w:r>
       <w:r>
@@ -2401,7 +2337,13 @@
       <w:bookmarkStart w:id="40" w:name="X6792e15aa4e08317f786519cd1410dba88296ce"/>
       <w:bookmarkEnd w:id="39"/>
       <w:r>
-        <w:t xml:space="preserve">Jeon, S. W., &amp; Kim, Y. K. (2016). Neuroinflammation and cytokine abnormality in major depression: Cause or consequence in that illness? </w:t>
+        <w:rPr>
+          <w:lang w:val="de-DE"/>
+        </w:rPr>
+        <w:t xml:space="preserve">Jeon, S. W., &amp; Kim, Y. K. (2016). </w:t>
+      </w:r>
+      <w:r>
+        <w:t xml:space="preserve">Neuroinflammation and cytokine abnormality in major depression: Cause or consequence in that illness? </w:t>
       </w:r>
       <w:r>
         <w:rPr>
@@ -2439,11 +2381,7 @@
       <w:bookmarkStart w:id="41" w:name="X8aac5304898f8d6b298a94f1cf67b376bb3965d"/>
       <w:bookmarkEnd w:id="40"/>
       <w:r>
-        <w:t xml:space="preserve">Kalyan, M., Tousif, A. H., Sonali, S., Vichitra, C., Sunanda, T., Praveenraj, S. S., Ray, B., Gorantla, V. R., Rungratanawanich, W., Mahalakshmi, A. M., Qoronfleh, M. W., Monaghan, T. M., Song, B.-J., Essa, M. M., &amp; Chidambaram, S. B. (2022). Role of </w:t>
-      </w:r>
-      <w:r>
-        <w:lastRenderedPageBreak/>
-        <w:t xml:space="preserve">Endogenous Lipopolysaccharides in Neurological Disorders. </w:t>
+        <w:t xml:space="preserve">Kalyan, M., Tousif, A. H., Sonali, S., Vichitra, C., Sunanda, T., Praveenraj, S. S., Ray, B., Gorantla, V. R., Rungratanawanich, W., Mahalakshmi, A. M., Qoronfleh, M. W., Monaghan, T. M., Song, B.-J., Essa, M. M., &amp; Chidambaram, S. B. (2022). Role of Endogenous Lipopolysaccharides in Neurological Disorders. </w:t>
       </w:r>
       <w:r>
         <w:rPr>
@@ -2484,6 +2422,7 @@
         <w:rPr>
           <w:lang w:val="de-DE"/>
         </w:rPr>
+        <w:lastRenderedPageBreak/>
         <w:t xml:space="preserve">Kopatz, V., Wen, K., Kovács, T., Keimowitz, A. S., Pichler, V., Widder, J., Vethaak, A. D., Hollóczki, O., &amp; Kenner, L. (2023). </w:t>
       </w:r>
       <w:r>

</xml_diff>

<commit_message>
Update README.md and minor grammar corrections
</commit_message>
<xml_diff>
--- a/TranQuocHoang_IM25_Newsletter/25AU IM Group Trần Quốc Hoàng (just me).docx
+++ b/TranQuocHoang_IM25_Newsletter/25AU IM Group Trần Quốc Hoàng (just me).docx
@@ -39,6 +39,7 @@
       <w:pPr>
         <w:pStyle w:val="Author"/>
       </w:pPr>
+      <w:bookmarkStart w:id="1" w:name="_Hlk215097480"/>
       <w:r>
         <w:t>Tran Quoc Hoang</w:t>
       </w:r>
@@ -87,14 +88,20 @@
         <w:ind w:firstLine="0"/>
         <w:jc w:val="center"/>
       </w:pPr>
+      <w:bookmarkStart w:id="2" w:name="_Hlk215097485"/>
+      <w:bookmarkEnd w:id="1"/>
       <w:r>
         <w:t>31/10/2025</w:t>
       </w:r>
     </w:p>
+    <w:bookmarkEnd w:id="2"/>
     <w:p>
       <w:pPr>
         <w:pStyle w:val="BodyText"/>
       </w:pPr>
+      <w:r>
+        <w:t xml:space="preserve"> </w:t>
+      </w:r>
     </w:p>
     <w:p>
       <w:pPr>
@@ -108,7 +115,7 @@
       <w:pPr>
         <w:pStyle w:val="Heading1"/>
       </w:pPr>
-      <w:bookmarkStart w:id="1" w:name="author-note"/>
+      <w:bookmarkStart w:id="3" w:name="author-note"/>
       <w:bookmarkEnd w:id="0"/>
       <w:r>
         <w:t>Author Note</w:t>
@@ -155,8 +162,8 @@
       <w:pPr>
         <w:pStyle w:val="Heading1"/>
       </w:pPr>
-      <w:bookmarkStart w:id="2" w:name="abstract"/>
-      <w:bookmarkEnd w:id="1"/>
+      <w:bookmarkStart w:id="4" w:name="abstract"/>
+      <w:bookmarkEnd w:id="3"/>
       <w:r>
         <w:lastRenderedPageBreak/>
         <w:t>Abstract</w:t>
@@ -167,12 +174,12 @@
         <w:pStyle w:val="AbstractFirstParagraph"/>
       </w:pPr>
       <w:r>
-        <w:t>The ubiquitous presence of micro- and nanoplastics (MNPs) constitutes a growing global environmental and health crisis. This paper explores the alarming neurotoxic potential of MNPs by dissecting their mechanisms of action within the central nervous system (CNS). Nanoplastics, due to their diminutive size, facilitate entry into the body via ingestion and inhalation, and are capable of traversing the Blood-Brain Barrier (BBB) through pathways like endocytosis and the ‘Trojan Horse effect.’ Once within the brain, non-degradable MNPs trigger a sustained state of neuroinflammation via persistent microglial activation. This process is amplified by frustrated phagocytosis and subsequent activation of the NLRP3 Inflammasome, leading to the release of potent pro-inflammatory cytokines. Furthermore, MNP exposure in peripheral sites, mediated by the Gut-Brain Axis (GBA), drives systemic inflammation—which in turn leads to functional consequences like HPA axis dysregulation, anxiety-like behaviors, and cognitive deficits. The evidence establishes MNPs as significant neurotoxic agents, necessitating urgent, globally coordinated prevention and the development of targeted therapeutics, such as BBB-permeable NLRP3 inhibitors.</w:t>
-      </w:r>
-    </w:p>
-    <w:p>
-      <w:pPr>
-        <w:pStyle w:val="BodyText"/>
+        <w:t>The ubiquitous presence of micro- and nanoplastics (MNPs) constitutes a growing global environmental and health crisis. This paper explores the alarming neurotoxic potential of MNPs by dissecting their mechanisms of action within the central nervous system (CNS). Nanoplastics, due to their diminutive size, facilitate entry into the body via ingestion and inhalation, and can traverse the Blood-Brain Barrier (BBB) through pathways like endocytosis and the ‘Trojan Horse effect.’ Once within the brain, non-degradable MNPs trigger a sustained state of neuroinflammation via persistent microglial activation. This process is amplified by frustrated phagocytosis and subsequent activation of the NLRP3 Inflammasome, leading to the release of potent pro-inflammatory cytokines. Furthermore, MNP exposure in peripheral sites, mediated by the Gut-Brain Axis (GBA), drives systemic inflammation—which in turn leads to functional consequences like HPA axis dysregulation, anxiety-like behaviors, and cognitive deficits. The evidence establishes MNPs as significant neurotoxic agents, necessitating urgent, globally coordinated prevention and the development of targeted therapeutics, such as BBB-permeable NLRP3 inhibitors.</w:t>
+      </w:r>
+    </w:p>
+    <w:p>
+      <w:pPr>
+        <w:pStyle w:val="Heading1"/>
       </w:pPr>
       <w:r>
         <w:rPr>
@@ -184,10 +191,19 @@
       <w:r>
         <w:t>: Microplastic, Microparticles, Nanoplastic, Nanoparticles, Neuroinflammation, Microglia, Environmental Pollution</w:t>
       </w:r>
+      <w:r>
+        <w:t xml:space="preserve"> </w:t>
+      </w:r>
     </w:p>
     <w:p>
       <w:pPr>
         <w:spacing w:after="200" w:line="240" w:lineRule="auto"/>
+        <w:rPr>
+          <w:rFonts w:asciiTheme="majorHAnsi" w:eastAsiaTheme="majorEastAsia" w:hAnsiTheme="majorHAnsi" w:cstheme="majorBidi"/>
+          <w:b/>
+          <w:bCs/>
+          <w:szCs w:val="32"/>
+        </w:rPr>
       </w:pPr>
       <w:r>
         <w:br w:type="page"/>
@@ -197,22 +213,1909 @@
       <w:pPr>
         <w:pStyle w:val="Heading1"/>
       </w:pPr>
+      <w:proofErr w:type="spellStart"/>
       <w:r>
         <w:lastRenderedPageBreak/>
-        <w:t>Tóm Tắt</w:t>
-      </w:r>
+        <w:t>Tóm</w:t>
+      </w:r>
+      <w:proofErr w:type="spellEnd"/>
+      <w:r>
+        <w:t xml:space="preserve"> </w:t>
+      </w:r>
+      <w:proofErr w:type="spellStart"/>
+      <w:r>
+        <w:t>Tắt</w:t>
+      </w:r>
+      <w:proofErr w:type="spellEnd"/>
     </w:p>
     <w:p>
       <w:pPr>
         <w:pStyle w:val="AbstractFirstParagraph"/>
       </w:pPr>
-      <w:r>
-        <w:t>Sự hiện diện phổ biến của vi và hạt nhựa nano (MNPs) là một cuộc khủng hoảng môi trường và sức khỏe toàn cầu ngày càng gia tăng. Bài báo này khám phá tiềm năng độc thần kinh đáng báo động của MNPs bằng cách phân tích cơ chế hoạt động của chúng trong hệ thần kinh trung ương (CNS). Nhựa nano, nhờ kích thước nhỏ bé, dễ dàng xâm nhập vào cơ thể qua đường tiêu hóa và hô hấp, và có khả năng đi qua Hàng rào máu-não (BBB) thông qua các con đường như nhập bào (endocytosis) và hiệu ứng "Ngựa thành Troia" (Trojan Horse). Khi đã vào não, các hạt nhựa nano không phân hủy kích hoạt trạng thái viêm thần kinh kéo dài thông qua sự kích hoạt liên tục của tế bào thần kinh đệm nhỏ (microglia). Quá trình này được tăng cường bởi thực bào thất bại (frustrated phagocytosis) và sự kích hoạt phức hợp NLRP3 Inflammasome, giải phóng các cytokine gây viêm mạnh. Hơn nữa, sự phơi nhiễm MNPs ở các vị trí ngoại vi, thông qua Trục ruột-não (GBA), thúc đẩy tình trạng viêm toàn thân, dẫn đến các hậu quả chức năng như rối loạn trục HPA, các hành vi giống như lo âu và suy giảm nhận thức. Bằng chứng cho thấy MNPs là tác nhân độc thần kinh quan trọng, đòi hỏi phải có các biện pháp phòng ngừa khẩn cấp, phối hợp trên toàn cầu và phát triển các liệu pháp điều trị nhắm mục tiêu, chẳng hạn như chất ức chế NLRP3 có thể xuyên qua BBB.</w:t>
-      </w:r>
-    </w:p>
-    <w:p>
-      <w:pPr>
-        <w:pStyle w:val="BodyText"/>
+      <w:proofErr w:type="spellStart"/>
+      <w:r>
+        <w:t>Sự</w:t>
+      </w:r>
+      <w:proofErr w:type="spellEnd"/>
+      <w:r>
+        <w:t xml:space="preserve"> </w:t>
+      </w:r>
+      <w:proofErr w:type="spellStart"/>
+      <w:r>
+        <w:t>hiện</w:t>
+      </w:r>
+      <w:proofErr w:type="spellEnd"/>
+      <w:r>
+        <w:t xml:space="preserve"> </w:t>
+      </w:r>
+      <w:proofErr w:type="spellStart"/>
+      <w:r>
+        <w:t>diện</w:t>
+      </w:r>
+      <w:proofErr w:type="spellEnd"/>
+      <w:r>
+        <w:t xml:space="preserve"> </w:t>
+      </w:r>
+      <w:proofErr w:type="spellStart"/>
+      <w:r>
+        <w:t>phổ</w:t>
+      </w:r>
+      <w:proofErr w:type="spellEnd"/>
+      <w:r>
+        <w:t xml:space="preserve"> </w:t>
+      </w:r>
+      <w:proofErr w:type="spellStart"/>
+      <w:r>
+        <w:t>biến</w:t>
+      </w:r>
+      <w:proofErr w:type="spellEnd"/>
+      <w:r>
+        <w:t xml:space="preserve"> </w:t>
+      </w:r>
+      <w:proofErr w:type="spellStart"/>
+      <w:r>
+        <w:t>của</w:t>
+      </w:r>
+      <w:proofErr w:type="spellEnd"/>
+      <w:r>
+        <w:t xml:space="preserve"> vi </w:t>
+      </w:r>
+      <w:proofErr w:type="spellStart"/>
+      <w:r>
+        <w:t>và</w:t>
+      </w:r>
+      <w:proofErr w:type="spellEnd"/>
+      <w:r>
+        <w:t xml:space="preserve"> </w:t>
+      </w:r>
+      <w:proofErr w:type="spellStart"/>
+      <w:r>
+        <w:t>hạt</w:t>
+      </w:r>
+      <w:proofErr w:type="spellEnd"/>
+      <w:r>
+        <w:t xml:space="preserve"> </w:t>
+      </w:r>
+      <w:proofErr w:type="spellStart"/>
+      <w:r>
+        <w:t>nhựa</w:t>
+      </w:r>
+      <w:proofErr w:type="spellEnd"/>
+      <w:r>
+        <w:t xml:space="preserve"> nano (MNPs) </w:t>
+      </w:r>
+      <w:proofErr w:type="spellStart"/>
+      <w:r>
+        <w:t>là</w:t>
+      </w:r>
+      <w:proofErr w:type="spellEnd"/>
+      <w:r>
+        <w:t xml:space="preserve"> </w:t>
+      </w:r>
+      <w:proofErr w:type="spellStart"/>
+      <w:r>
+        <w:t>một</w:t>
+      </w:r>
+      <w:proofErr w:type="spellEnd"/>
+      <w:r>
+        <w:t xml:space="preserve"> </w:t>
+      </w:r>
+      <w:proofErr w:type="spellStart"/>
+      <w:r>
+        <w:t>cuộc</w:t>
+      </w:r>
+      <w:proofErr w:type="spellEnd"/>
+      <w:r>
+        <w:t xml:space="preserve"> </w:t>
+      </w:r>
+      <w:proofErr w:type="spellStart"/>
+      <w:r>
+        <w:t>khủng</w:t>
+      </w:r>
+      <w:proofErr w:type="spellEnd"/>
+      <w:r>
+        <w:t xml:space="preserve"> </w:t>
+      </w:r>
+      <w:proofErr w:type="spellStart"/>
+      <w:r>
+        <w:t>hoảng</w:t>
+      </w:r>
+      <w:proofErr w:type="spellEnd"/>
+      <w:r>
+        <w:t xml:space="preserve"> </w:t>
+      </w:r>
+      <w:proofErr w:type="spellStart"/>
+      <w:r>
+        <w:t>môi</w:t>
+      </w:r>
+      <w:proofErr w:type="spellEnd"/>
+      <w:r>
+        <w:t xml:space="preserve"> </w:t>
+      </w:r>
+      <w:proofErr w:type="spellStart"/>
+      <w:r>
+        <w:t>trường</w:t>
+      </w:r>
+      <w:proofErr w:type="spellEnd"/>
+      <w:r>
+        <w:t xml:space="preserve"> </w:t>
+      </w:r>
+      <w:proofErr w:type="spellStart"/>
+      <w:r>
+        <w:t>và</w:t>
+      </w:r>
+      <w:proofErr w:type="spellEnd"/>
+      <w:r>
+        <w:t xml:space="preserve"> </w:t>
+      </w:r>
+      <w:proofErr w:type="spellStart"/>
+      <w:r>
+        <w:t>sức</w:t>
+      </w:r>
+      <w:proofErr w:type="spellEnd"/>
+      <w:r>
+        <w:t xml:space="preserve"> </w:t>
+      </w:r>
+      <w:proofErr w:type="spellStart"/>
+      <w:r>
+        <w:t>khỏe</w:t>
+      </w:r>
+      <w:proofErr w:type="spellEnd"/>
+      <w:r>
+        <w:t xml:space="preserve"> </w:t>
+      </w:r>
+      <w:proofErr w:type="spellStart"/>
+      <w:r>
+        <w:t>toàn</w:t>
+      </w:r>
+      <w:proofErr w:type="spellEnd"/>
+      <w:r>
+        <w:t xml:space="preserve"> </w:t>
+      </w:r>
+      <w:proofErr w:type="spellStart"/>
+      <w:r>
+        <w:t>cầu</w:t>
+      </w:r>
+      <w:proofErr w:type="spellEnd"/>
+      <w:r>
+        <w:t xml:space="preserve"> </w:t>
+      </w:r>
+      <w:proofErr w:type="spellStart"/>
+      <w:r>
+        <w:t>ngày</w:t>
+      </w:r>
+      <w:proofErr w:type="spellEnd"/>
+      <w:r>
+        <w:t xml:space="preserve"> </w:t>
+      </w:r>
+      <w:proofErr w:type="spellStart"/>
+      <w:r>
+        <w:t>càng</w:t>
+      </w:r>
+      <w:proofErr w:type="spellEnd"/>
+      <w:r>
+        <w:t xml:space="preserve"> </w:t>
+      </w:r>
+      <w:proofErr w:type="spellStart"/>
+      <w:r>
+        <w:t>gia</w:t>
+      </w:r>
+      <w:proofErr w:type="spellEnd"/>
+      <w:r>
+        <w:t xml:space="preserve"> </w:t>
+      </w:r>
+      <w:proofErr w:type="spellStart"/>
+      <w:r>
+        <w:t>tăng</w:t>
+      </w:r>
+      <w:proofErr w:type="spellEnd"/>
+      <w:r>
+        <w:t xml:space="preserve">. </w:t>
+      </w:r>
+      <w:proofErr w:type="spellStart"/>
+      <w:r>
+        <w:t>Bài</w:t>
+      </w:r>
+      <w:proofErr w:type="spellEnd"/>
+      <w:r>
+        <w:t xml:space="preserve"> </w:t>
+      </w:r>
+      <w:proofErr w:type="spellStart"/>
+      <w:r>
+        <w:t>báo</w:t>
+      </w:r>
+      <w:proofErr w:type="spellEnd"/>
+      <w:r>
+        <w:t xml:space="preserve"> </w:t>
+      </w:r>
+      <w:proofErr w:type="spellStart"/>
+      <w:r>
+        <w:t>này</w:t>
+      </w:r>
+      <w:proofErr w:type="spellEnd"/>
+      <w:r>
+        <w:t xml:space="preserve"> </w:t>
+      </w:r>
+      <w:proofErr w:type="spellStart"/>
+      <w:r>
+        <w:t>khám</w:t>
+      </w:r>
+      <w:proofErr w:type="spellEnd"/>
+      <w:r>
+        <w:t xml:space="preserve"> </w:t>
+      </w:r>
+      <w:proofErr w:type="spellStart"/>
+      <w:r>
+        <w:t>phá</w:t>
+      </w:r>
+      <w:proofErr w:type="spellEnd"/>
+      <w:r>
+        <w:t xml:space="preserve"> </w:t>
+      </w:r>
+      <w:proofErr w:type="spellStart"/>
+      <w:r>
+        <w:t>tiềm</w:t>
+      </w:r>
+      <w:proofErr w:type="spellEnd"/>
+      <w:r>
+        <w:t xml:space="preserve"> </w:t>
+      </w:r>
+      <w:proofErr w:type="spellStart"/>
+      <w:r>
+        <w:t>năng</w:t>
+      </w:r>
+      <w:proofErr w:type="spellEnd"/>
+      <w:r>
+        <w:t xml:space="preserve"> </w:t>
+      </w:r>
+      <w:proofErr w:type="spellStart"/>
+      <w:r>
+        <w:t>độc</w:t>
+      </w:r>
+      <w:proofErr w:type="spellEnd"/>
+      <w:r>
+        <w:t xml:space="preserve"> </w:t>
+      </w:r>
+      <w:proofErr w:type="spellStart"/>
+      <w:r>
+        <w:t>thần</w:t>
+      </w:r>
+      <w:proofErr w:type="spellEnd"/>
+      <w:r>
+        <w:t xml:space="preserve"> </w:t>
+      </w:r>
+      <w:proofErr w:type="spellStart"/>
+      <w:r>
+        <w:t>kinh</w:t>
+      </w:r>
+      <w:proofErr w:type="spellEnd"/>
+      <w:r>
+        <w:t xml:space="preserve"> </w:t>
+      </w:r>
+      <w:proofErr w:type="spellStart"/>
+      <w:r>
+        <w:t>đáng</w:t>
+      </w:r>
+      <w:proofErr w:type="spellEnd"/>
+      <w:r>
+        <w:t xml:space="preserve"> </w:t>
+      </w:r>
+      <w:proofErr w:type="spellStart"/>
+      <w:r>
+        <w:t>báo</w:t>
+      </w:r>
+      <w:proofErr w:type="spellEnd"/>
+      <w:r>
+        <w:t xml:space="preserve"> </w:t>
+      </w:r>
+      <w:proofErr w:type="spellStart"/>
+      <w:r>
+        <w:t>động</w:t>
+      </w:r>
+      <w:proofErr w:type="spellEnd"/>
+      <w:r>
+        <w:t xml:space="preserve"> </w:t>
+      </w:r>
+      <w:proofErr w:type="spellStart"/>
+      <w:r>
+        <w:t>của</w:t>
+      </w:r>
+      <w:proofErr w:type="spellEnd"/>
+      <w:r>
+        <w:t xml:space="preserve"> MNPs </w:t>
+      </w:r>
+      <w:proofErr w:type="spellStart"/>
+      <w:r>
+        <w:t>bằng</w:t>
+      </w:r>
+      <w:proofErr w:type="spellEnd"/>
+      <w:r>
+        <w:t xml:space="preserve"> </w:t>
+      </w:r>
+      <w:proofErr w:type="spellStart"/>
+      <w:r>
+        <w:t>cách</w:t>
+      </w:r>
+      <w:proofErr w:type="spellEnd"/>
+      <w:r>
+        <w:t xml:space="preserve"> </w:t>
+      </w:r>
+      <w:proofErr w:type="spellStart"/>
+      <w:r>
+        <w:t>phân</w:t>
+      </w:r>
+      <w:proofErr w:type="spellEnd"/>
+      <w:r>
+        <w:t xml:space="preserve"> </w:t>
+      </w:r>
+      <w:proofErr w:type="spellStart"/>
+      <w:r>
+        <w:t>tích</w:t>
+      </w:r>
+      <w:proofErr w:type="spellEnd"/>
+      <w:r>
+        <w:t xml:space="preserve"> </w:t>
+      </w:r>
+      <w:proofErr w:type="spellStart"/>
+      <w:r>
+        <w:t>cơ</w:t>
+      </w:r>
+      <w:proofErr w:type="spellEnd"/>
+      <w:r>
+        <w:t xml:space="preserve"> </w:t>
+      </w:r>
+      <w:proofErr w:type="spellStart"/>
+      <w:r>
+        <w:t>chế</w:t>
+      </w:r>
+      <w:proofErr w:type="spellEnd"/>
+      <w:r>
+        <w:t xml:space="preserve"> </w:t>
+      </w:r>
+      <w:proofErr w:type="spellStart"/>
+      <w:r>
+        <w:t>hoạt</w:t>
+      </w:r>
+      <w:proofErr w:type="spellEnd"/>
+      <w:r>
+        <w:t xml:space="preserve"> </w:t>
+      </w:r>
+      <w:proofErr w:type="spellStart"/>
+      <w:r>
+        <w:t>động</w:t>
+      </w:r>
+      <w:proofErr w:type="spellEnd"/>
+      <w:r>
+        <w:t xml:space="preserve"> </w:t>
+      </w:r>
+      <w:proofErr w:type="spellStart"/>
+      <w:r>
+        <w:t>của</w:t>
+      </w:r>
+      <w:proofErr w:type="spellEnd"/>
+      <w:r>
+        <w:t xml:space="preserve"> </w:t>
+      </w:r>
+      <w:proofErr w:type="spellStart"/>
+      <w:r>
+        <w:t>chúng</w:t>
+      </w:r>
+      <w:proofErr w:type="spellEnd"/>
+      <w:r>
+        <w:t xml:space="preserve"> </w:t>
+      </w:r>
+      <w:proofErr w:type="spellStart"/>
+      <w:r>
+        <w:t>trong</w:t>
+      </w:r>
+      <w:proofErr w:type="spellEnd"/>
+      <w:r>
+        <w:t xml:space="preserve"> </w:t>
+      </w:r>
+      <w:proofErr w:type="spellStart"/>
+      <w:r>
+        <w:t>hệ</w:t>
+      </w:r>
+      <w:proofErr w:type="spellEnd"/>
+      <w:r>
+        <w:t xml:space="preserve"> </w:t>
+      </w:r>
+      <w:proofErr w:type="spellStart"/>
+      <w:r>
+        <w:t>thần</w:t>
+      </w:r>
+      <w:proofErr w:type="spellEnd"/>
+      <w:r>
+        <w:t xml:space="preserve"> </w:t>
+      </w:r>
+      <w:proofErr w:type="spellStart"/>
+      <w:r>
+        <w:t>kinh</w:t>
+      </w:r>
+      <w:proofErr w:type="spellEnd"/>
+      <w:r>
+        <w:t xml:space="preserve"> </w:t>
+      </w:r>
+      <w:proofErr w:type="spellStart"/>
+      <w:r>
+        <w:t>trung</w:t>
+      </w:r>
+      <w:proofErr w:type="spellEnd"/>
+      <w:r>
+        <w:t xml:space="preserve"> </w:t>
+      </w:r>
+      <w:proofErr w:type="spellStart"/>
+      <w:r>
+        <w:t>ương</w:t>
+      </w:r>
+      <w:proofErr w:type="spellEnd"/>
+      <w:r>
+        <w:t xml:space="preserve"> (CNS). </w:t>
+      </w:r>
+      <w:proofErr w:type="spellStart"/>
+      <w:r>
+        <w:t>Nhựa</w:t>
+      </w:r>
+      <w:proofErr w:type="spellEnd"/>
+      <w:r>
+        <w:t xml:space="preserve"> nano, </w:t>
+      </w:r>
+      <w:proofErr w:type="spellStart"/>
+      <w:r>
+        <w:t>nhờ</w:t>
+      </w:r>
+      <w:proofErr w:type="spellEnd"/>
+      <w:r>
+        <w:t xml:space="preserve"> </w:t>
+      </w:r>
+      <w:proofErr w:type="spellStart"/>
+      <w:r>
+        <w:t>kích</w:t>
+      </w:r>
+      <w:proofErr w:type="spellEnd"/>
+      <w:r>
+        <w:t xml:space="preserve"> </w:t>
+      </w:r>
+      <w:proofErr w:type="spellStart"/>
+      <w:r>
+        <w:t>thước</w:t>
+      </w:r>
+      <w:proofErr w:type="spellEnd"/>
+      <w:r>
+        <w:t xml:space="preserve"> </w:t>
+      </w:r>
+      <w:proofErr w:type="spellStart"/>
+      <w:r>
+        <w:t>nhỏ</w:t>
+      </w:r>
+      <w:proofErr w:type="spellEnd"/>
+      <w:r>
+        <w:t xml:space="preserve"> </w:t>
+      </w:r>
+      <w:proofErr w:type="spellStart"/>
+      <w:r>
+        <w:t>bé</w:t>
+      </w:r>
+      <w:proofErr w:type="spellEnd"/>
+      <w:r>
+        <w:t xml:space="preserve">, </w:t>
+      </w:r>
+      <w:proofErr w:type="spellStart"/>
+      <w:r>
+        <w:t>dễ</w:t>
+      </w:r>
+      <w:proofErr w:type="spellEnd"/>
+      <w:r>
+        <w:t xml:space="preserve"> </w:t>
+      </w:r>
+      <w:proofErr w:type="spellStart"/>
+      <w:r>
+        <w:t>dàng</w:t>
+      </w:r>
+      <w:proofErr w:type="spellEnd"/>
+      <w:r>
+        <w:t xml:space="preserve"> </w:t>
+      </w:r>
+      <w:proofErr w:type="spellStart"/>
+      <w:r>
+        <w:t>xâm</w:t>
+      </w:r>
+      <w:proofErr w:type="spellEnd"/>
+      <w:r>
+        <w:t xml:space="preserve"> </w:t>
+      </w:r>
+      <w:proofErr w:type="spellStart"/>
+      <w:r>
+        <w:t>nhập</w:t>
+      </w:r>
+      <w:proofErr w:type="spellEnd"/>
+      <w:r>
+        <w:t xml:space="preserve"> </w:t>
+      </w:r>
+      <w:proofErr w:type="spellStart"/>
+      <w:r>
+        <w:t>vào</w:t>
+      </w:r>
+      <w:proofErr w:type="spellEnd"/>
+      <w:r>
+        <w:t xml:space="preserve"> </w:t>
+      </w:r>
+      <w:proofErr w:type="spellStart"/>
+      <w:r>
+        <w:t>cơ</w:t>
+      </w:r>
+      <w:proofErr w:type="spellEnd"/>
+      <w:r>
+        <w:t xml:space="preserve"> </w:t>
+      </w:r>
+      <w:proofErr w:type="spellStart"/>
+      <w:r>
+        <w:t>thể</w:t>
+      </w:r>
+      <w:proofErr w:type="spellEnd"/>
+      <w:r>
+        <w:t xml:space="preserve"> qua </w:t>
+      </w:r>
+      <w:proofErr w:type="spellStart"/>
+      <w:r>
+        <w:t>đường</w:t>
+      </w:r>
+      <w:proofErr w:type="spellEnd"/>
+      <w:r>
+        <w:t xml:space="preserve"> </w:t>
+      </w:r>
+      <w:proofErr w:type="spellStart"/>
+      <w:r>
+        <w:t>tiêu</w:t>
+      </w:r>
+      <w:proofErr w:type="spellEnd"/>
+      <w:r>
+        <w:t xml:space="preserve"> </w:t>
+      </w:r>
+      <w:proofErr w:type="spellStart"/>
+      <w:r>
+        <w:t>hóa</w:t>
+      </w:r>
+      <w:proofErr w:type="spellEnd"/>
+      <w:r>
+        <w:t xml:space="preserve"> </w:t>
+      </w:r>
+      <w:proofErr w:type="spellStart"/>
+      <w:r>
+        <w:t>và</w:t>
+      </w:r>
+      <w:proofErr w:type="spellEnd"/>
+      <w:r>
+        <w:t xml:space="preserve"> </w:t>
+      </w:r>
+      <w:proofErr w:type="spellStart"/>
+      <w:r>
+        <w:t>hô</w:t>
+      </w:r>
+      <w:proofErr w:type="spellEnd"/>
+      <w:r>
+        <w:t xml:space="preserve"> </w:t>
+      </w:r>
+      <w:proofErr w:type="spellStart"/>
+      <w:r>
+        <w:t>hấp</w:t>
+      </w:r>
+      <w:proofErr w:type="spellEnd"/>
+      <w:r>
+        <w:t xml:space="preserve">, </w:t>
+      </w:r>
+      <w:proofErr w:type="spellStart"/>
+      <w:r>
+        <w:t>và</w:t>
+      </w:r>
+      <w:proofErr w:type="spellEnd"/>
+      <w:r>
+        <w:t xml:space="preserve"> </w:t>
+      </w:r>
+      <w:proofErr w:type="spellStart"/>
+      <w:r>
+        <w:t>có</w:t>
+      </w:r>
+      <w:proofErr w:type="spellEnd"/>
+      <w:r>
+        <w:t xml:space="preserve"> </w:t>
+      </w:r>
+      <w:proofErr w:type="spellStart"/>
+      <w:r>
+        <w:t>khả</w:t>
+      </w:r>
+      <w:proofErr w:type="spellEnd"/>
+      <w:r>
+        <w:t xml:space="preserve"> </w:t>
+      </w:r>
+      <w:proofErr w:type="spellStart"/>
+      <w:r>
+        <w:t>năng</w:t>
+      </w:r>
+      <w:proofErr w:type="spellEnd"/>
+      <w:r>
+        <w:t xml:space="preserve"> </w:t>
+      </w:r>
+      <w:proofErr w:type="spellStart"/>
+      <w:r>
+        <w:t>đi</w:t>
+      </w:r>
+      <w:proofErr w:type="spellEnd"/>
+      <w:r>
+        <w:t xml:space="preserve"> qua </w:t>
+      </w:r>
+      <w:proofErr w:type="spellStart"/>
+      <w:r>
+        <w:t>Hàng</w:t>
+      </w:r>
+      <w:proofErr w:type="spellEnd"/>
+      <w:r>
+        <w:t xml:space="preserve"> </w:t>
+      </w:r>
+      <w:proofErr w:type="spellStart"/>
+      <w:r>
+        <w:t>rào</w:t>
+      </w:r>
+      <w:proofErr w:type="spellEnd"/>
+      <w:r>
+        <w:t xml:space="preserve"> </w:t>
+      </w:r>
+      <w:proofErr w:type="spellStart"/>
+      <w:r>
+        <w:t>máu-não</w:t>
+      </w:r>
+      <w:proofErr w:type="spellEnd"/>
+      <w:r>
+        <w:t xml:space="preserve"> (BBB) </w:t>
+      </w:r>
+      <w:proofErr w:type="spellStart"/>
+      <w:r>
+        <w:t>thông</w:t>
+      </w:r>
+      <w:proofErr w:type="spellEnd"/>
+      <w:r>
+        <w:t xml:space="preserve"> qua </w:t>
+      </w:r>
+      <w:proofErr w:type="spellStart"/>
+      <w:r>
+        <w:t>các</w:t>
+      </w:r>
+      <w:proofErr w:type="spellEnd"/>
+      <w:r>
+        <w:t xml:space="preserve"> con </w:t>
+      </w:r>
+      <w:proofErr w:type="spellStart"/>
+      <w:r>
+        <w:t>đường</w:t>
+      </w:r>
+      <w:proofErr w:type="spellEnd"/>
+      <w:r>
+        <w:t xml:space="preserve"> </w:t>
+      </w:r>
+      <w:proofErr w:type="spellStart"/>
+      <w:r>
+        <w:t>như</w:t>
+      </w:r>
+      <w:proofErr w:type="spellEnd"/>
+      <w:r>
+        <w:t xml:space="preserve"> </w:t>
+      </w:r>
+      <w:proofErr w:type="spellStart"/>
+      <w:r>
+        <w:t>nhập</w:t>
+      </w:r>
+      <w:proofErr w:type="spellEnd"/>
+      <w:r>
+        <w:t xml:space="preserve"> </w:t>
+      </w:r>
+      <w:proofErr w:type="spellStart"/>
+      <w:r>
+        <w:t>bào</w:t>
+      </w:r>
+      <w:proofErr w:type="spellEnd"/>
+      <w:r>
+        <w:t xml:space="preserve"> (endocytosis) </w:t>
+      </w:r>
+      <w:proofErr w:type="spellStart"/>
+      <w:r>
+        <w:t>và</w:t>
+      </w:r>
+      <w:proofErr w:type="spellEnd"/>
+      <w:r>
+        <w:t xml:space="preserve"> </w:t>
+      </w:r>
+      <w:proofErr w:type="spellStart"/>
+      <w:r>
+        <w:t>hiệu</w:t>
+      </w:r>
+      <w:proofErr w:type="spellEnd"/>
+      <w:r>
+        <w:t xml:space="preserve"> </w:t>
+      </w:r>
+      <w:proofErr w:type="spellStart"/>
+      <w:r>
+        <w:t>ứng</w:t>
+      </w:r>
+      <w:proofErr w:type="spellEnd"/>
+      <w:r>
+        <w:t xml:space="preserve"> "</w:t>
+      </w:r>
+      <w:proofErr w:type="spellStart"/>
+      <w:r>
+        <w:t>Ngựa</w:t>
+      </w:r>
+      <w:proofErr w:type="spellEnd"/>
+      <w:r>
+        <w:t xml:space="preserve"> </w:t>
+      </w:r>
+      <w:proofErr w:type="spellStart"/>
+      <w:r>
+        <w:t>thành</w:t>
+      </w:r>
+      <w:proofErr w:type="spellEnd"/>
+      <w:r>
+        <w:t xml:space="preserve"> Troia" (Trojan Horse). Khi </w:t>
+      </w:r>
+      <w:proofErr w:type="spellStart"/>
+      <w:r>
+        <w:t>đã</w:t>
+      </w:r>
+      <w:proofErr w:type="spellEnd"/>
+      <w:r>
+        <w:t xml:space="preserve"> </w:t>
+      </w:r>
+      <w:proofErr w:type="spellStart"/>
+      <w:r>
+        <w:t>vào</w:t>
+      </w:r>
+      <w:proofErr w:type="spellEnd"/>
+      <w:r>
+        <w:t xml:space="preserve"> </w:t>
+      </w:r>
+      <w:proofErr w:type="spellStart"/>
+      <w:r>
+        <w:t>não</w:t>
+      </w:r>
+      <w:proofErr w:type="spellEnd"/>
+      <w:r>
+        <w:t xml:space="preserve">, </w:t>
+      </w:r>
+      <w:proofErr w:type="spellStart"/>
+      <w:r>
+        <w:t>các</w:t>
+      </w:r>
+      <w:proofErr w:type="spellEnd"/>
+      <w:r>
+        <w:t xml:space="preserve"> </w:t>
+      </w:r>
+      <w:proofErr w:type="spellStart"/>
+      <w:r>
+        <w:t>hạt</w:t>
+      </w:r>
+      <w:proofErr w:type="spellEnd"/>
+      <w:r>
+        <w:t xml:space="preserve"> </w:t>
+      </w:r>
+      <w:proofErr w:type="spellStart"/>
+      <w:r>
+        <w:t>nhựa</w:t>
+      </w:r>
+      <w:proofErr w:type="spellEnd"/>
+      <w:r>
+        <w:t xml:space="preserve"> nano </w:t>
+      </w:r>
+      <w:proofErr w:type="spellStart"/>
+      <w:r>
+        <w:t>không</w:t>
+      </w:r>
+      <w:proofErr w:type="spellEnd"/>
+      <w:r>
+        <w:t xml:space="preserve"> </w:t>
+      </w:r>
+      <w:proofErr w:type="spellStart"/>
+      <w:r>
+        <w:t>phân</w:t>
+      </w:r>
+      <w:proofErr w:type="spellEnd"/>
+      <w:r>
+        <w:t xml:space="preserve"> </w:t>
+      </w:r>
+      <w:proofErr w:type="spellStart"/>
+      <w:r>
+        <w:t>hủy</w:t>
+      </w:r>
+      <w:proofErr w:type="spellEnd"/>
+      <w:r>
+        <w:t xml:space="preserve"> </w:t>
+      </w:r>
+      <w:proofErr w:type="spellStart"/>
+      <w:r>
+        <w:t>kích</w:t>
+      </w:r>
+      <w:proofErr w:type="spellEnd"/>
+      <w:r>
+        <w:t xml:space="preserve"> </w:t>
+      </w:r>
+      <w:proofErr w:type="spellStart"/>
+      <w:r>
+        <w:t>hoạt</w:t>
+      </w:r>
+      <w:proofErr w:type="spellEnd"/>
+      <w:r>
+        <w:t xml:space="preserve"> </w:t>
+      </w:r>
+      <w:proofErr w:type="spellStart"/>
+      <w:r>
+        <w:t>trạng</w:t>
+      </w:r>
+      <w:proofErr w:type="spellEnd"/>
+      <w:r>
+        <w:t xml:space="preserve"> </w:t>
+      </w:r>
+      <w:proofErr w:type="spellStart"/>
+      <w:r>
+        <w:t>thái</w:t>
+      </w:r>
+      <w:proofErr w:type="spellEnd"/>
+      <w:r>
+        <w:t xml:space="preserve"> </w:t>
+      </w:r>
+      <w:proofErr w:type="spellStart"/>
+      <w:r>
+        <w:t>viêm</w:t>
+      </w:r>
+      <w:proofErr w:type="spellEnd"/>
+      <w:r>
+        <w:t xml:space="preserve"> </w:t>
+      </w:r>
+      <w:proofErr w:type="spellStart"/>
+      <w:r>
+        <w:t>thần</w:t>
+      </w:r>
+      <w:proofErr w:type="spellEnd"/>
+      <w:r>
+        <w:t xml:space="preserve"> </w:t>
+      </w:r>
+      <w:proofErr w:type="spellStart"/>
+      <w:r>
+        <w:t>kinh</w:t>
+      </w:r>
+      <w:proofErr w:type="spellEnd"/>
+      <w:r>
+        <w:t xml:space="preserve"> </w:t>
+      </w:r>
+      <w:proofErr w:type="spellStart"/>
+      <w:r>
+        <w:t>kéo</w:t>
+      </w:r>
+      <w:proofErr w:type="spellEnd"/>
+      <w:r>
+        <w:t xml:space="preserve"> </w:t>
+      </w:r>
+      <w:proofErr w:type="spellStart"/>
+      <w:r>
+        <w:t>dài</w:t>
+      </w:r>
+      <w:proofErr w:type="spellEnd"/>
+      <w:r>
+        <w:t xml:space="preserve"> </w:t>
+      </w:r>
+      <w:proofErr w:type="spellStart"/>
+      <w:r>
+        <w:t>thông</w:t>
+      </w:r>
+      <w:proofErr w:type="spellEnd"/>
+      <w:r>
+        <w:t xml:space="preserve"> qua </w:t>
+      </w:r>
+      <w:proofErr w:type="spellStart"/>
+      <w:r>
+        <w:t>sự</w:t>
+      </w:r>
+      <w:proofErr w:type="spellEnd"/>
+      <w:r>
+        <w:t xml:space="preserve"> </w:t>
+      </w:r>
+      <w:proofErr w:type="spellStart"/>
+      <w:r>
+        <w:t>kích</w:t>
+      </w:r>
+      <w:proofErr w:type="spellEnd"/>
+      <w:r>
+        <w:t xml:space="preserve"> </w:t>
+      </w:r>
+      <w:proofErr w:type="spellStart"/>
+      <w:r>
+        <w:t>hoạt</w:t>
+      </w:r>
+      <w:proofErr w:type="spellEnd"/>
+      <w:r>
+        <w:t xml:space="preserve"> </w:t>
+      </w:r>
+      <w:proofErr w:type="spellStart"/>
+      <w:r>
+        <w:t>liên</w:t>
+      </w:r>
+      <w:proofErr w:type="spellEnd"/>
+      <w:r>
+        <w:t xml:space="preserve"> </w:t>
+      </w:r>
+      <w:proofErr w:type="spellStart"/>
+      <w:r>
+        <w:t>tục</w:t>
+      </w:r>
+      <w:proofErr w:type="spellEnd"/>
+      <w:r>
+        <w:t xml:space="preserve"> </w:t>
+      </w:r>
+      <w:proofErr w:type="spellStart"/>
+      <w:r>
+        <w:t>của</w:t>
+      </w:r>
+      <w:proofErr w:type="spellEnd"/>
+      <w:r>
+        <w:t xml:space="preserve"> </w:t>
+      </w:r>
+      <w:proofErr w:type="spellStart"/>
+      <w:r>
+        <w:t>tế</w:t>
+      </w:r>
+      <w:proofErr w:type="spellEnd"/>
+      <w:r>
+        <w:t xml:space="preserve"> </w:t>
+      </w:r>
+      <w:proofErr w:type="spellStart"/>
+      <w:r>
+        <w:t>bào</w:t>
+      </w:r>
+      <w:proofErr w:type="spellEnd"/>
+      <w:r>
+        <w:t xml:space="preserve"> </w:t>
+      </w:r>
+      <w:proofErr w:type="spellStart"/>
+      <w:r>
+        <w:t>thần</w:t>
+      </w:r>
+      <w:proofErr w:type="spellEnd"/>
+      <w:r>
+        <w:t xml:space="preserve"> </w:t>
+      </w:r>
+      <w:proofErr w:type="spellStart"/>
+      <w:r>
+        <w:t>kinh</w:t>
+      </w:r>
+      <w:proofErr w:type="spellEnd"/>
+      <w:r>
+        <w:t xml:space="preserve"> </w:t>
+      </w:r>
+      <w:proofErr w:type="spellStart"/>
+      <w:r>
+        <w:t>đệm</w:t>
+      </w:r>
+      <w:proofErr w:type="spellEnd"/>
+      <w:r>
+        <w:t xml:space="preserve"> </w:t>
+      </w:r>
+      <w:proofErr w:type="spellStart"/>
+      <w:r>
+        <w:t>nhỏ</w:t>
+      </w:r>
+      <w:proofErr w:type="spellEnd"/>
+      <w:r>
+        <w:t xml:space="preserve"> (microglia). </w:t>
+      </w:r>
+      <w:proofErr w:type="spellStart"/>
+      <w:r>
+        <w:t>Quá</w:t>
+      </w:r>
+      <w:proofErr w:type="spellEnd"/>
+      <w:r>
+        <w:t xml:space="preserve"> </w:t>
+      </w:r>
+      <w:proofErr w:type="spellStart"/>
+      <w:r>
+        <w:t>trình</w:t>
+      </w:r>
+      <w:proofErr w:type="spellEnd"/>
+      <w:r>
+        <w:t xml:space="preserve"> </w:t>
+      </w:r>
+      <w:proofErr w:type="spellStart"/>
+      <w:r>
+        <w:t>này</w:t>
+      </w:r>
+      <w:proofErr w:type="spellEnd"/>
+      <w:r>
+        <w:t xml:space="preserve"> </w:t>
+      </w:r>
+      <w:proofErr w:type="spellStart"/>
+      <w:r>
+        <w:t>được</w:t>
+      </w:r>
+      <w:proofErr w:type="spellEnd"/>
+      <w:r>
+        <w:t xml:space="preserve"> </w:t>
+      </w:r>
+      <w:proofErr w:type="spellStart"/>
+      <w:r>
+        <w:t>tăng</w:t>
+      </w:r>
+      <w:proofErr w:type="spellEnd"/>
+      <w:r>
+        <w:t xml:space="preserve"> </w:t>
+      </w:r>
+      <w:proofErr w:type="spellStart"/>
+      <w:r>
+        <w:t>cường</w:t>
+      </w:r>
+      <w:proofErr w:type="spellEnd"/>
+      <w:r>
+        <w:t xml:space="preserve"> </w:t>
+      </w:r>
+      <w:proofErr w:type="spellStart"/>
+      <w:r>
+        <w:t>bởi</w:t>
+      </w:r>
+      <w:proofErr w:type="spellEnd"/>
+      <w:r>
+        <w:t xml:space="preserve"> </w:t>
+      </w:r>
+      <w:proofErr w:type="spellStart"/>
+      <w:r>
+        <w:t>thực</w:t>
+      </w:r>
+      <w:proofErr w:type="spellEnd"/>
+      <w:r>
+        <w:t xml:space="preserve"> </w:t>
+      </w:r>
+      <w:proofErr w:type="spellStart"/>
+      <w:r>
+        <w:t>bào</w:t>
+      </w:r>
+      <w:proofErr w:type="spellEnd"/>
+      <w:r>
+        <w:t xml:space="preserve"> </w:t>
+      </w:r>
+      <w:proofErr w:type="spellStart"/>
+      <w:r>
+        <w:t>thất</w:t>
+      </w:r>
+      <w:proofErr w:type="spellEnd"/>
+      <w:r>
+        <w:t xml:space="preserve"> </w:t>
+      </w:r>
+      <w:proofErr w:type="spellStart"/>
+      <w:r>
+        <w:t>bại</w:t>
+      </w:r>
+      <w:proofErr w:type="spellEnd"/>
+      <w:r>
+        <w:t xml:space="preserve"> (frustrated phagocytosis) </w:t>
+      </w:r>
+      <w:proofErr w:type="spellStart"/>
+      <w:r>
+        <w:t>và</w:t>
+      </w:r>
+      <w:proofErr w:type="spellEnd"/>
+      <w:r>
+        <w:t xml:space="preserve"> </w:t>
+      </w:r>
+      <w:proofErr w:type="spellStart"/>
+      <w:r>
+        <w:t>sự</w:t>
+      </w:r>
+      <w:proofErr w:type="spellEnd"/>
+      <w:r>
+        <w:t xml:space="preserve"> </w:t>
+      </w:r>
+      <w:proofErr w:type="spellStart"/>
+      <w:r>
+        <w:t>kích</w:t>
+      </w:r>
+      <w:proofErr w:type="spellEnd"/>
+      <w:r>
+        <w:t xml:space="preserve"> </w:t>
+      </w:r>
+      <w:proofErr w:type="spellStart"/>
+      <w:r>
+        <w:t>hoạt</w:t>
+      </w:r>
+      <w:proofErr w:type="spellEnd"/>
+      <w:r>
+        <w:t xml:space="preserve"> </w:t>
+      </w:r>
+      <w:proofErr w:type="spellStart"/>
+      <w:r>
+        <w:t>phức</w:t>
+      </w:r>
+      <w:proofErr w:type="spellEnd"/>
+      <w:r>
+        <w:t xml:space="preserve"> </w:t>
+      </w:r>
+      <w:proofErr w:type="spellStart"/>
+      <w:r>
+        <w:t>hợp</w:t>
+      </w:r>
+      <w:proofErr w:type="spellEnd"/>
+      <w:r>
+        <w:t xml:space="preserve"> NLRP3 Inflammasome, </w:t>
+      </w:r>
+      <w:proofErr w:type="spellStart"/>
+      <w:r>
+        <w:t>giải</w:t>
+      </w:r>
+      <w:proofErr w:type="spellEnd"/>
+      <w:r>
+        <w:t xml:space="preserve"> </w:t>
+      </w:r>
+      <w:proofErr w:type="spellStart"/>
+      <w:r>
+        <w:t>phóng</w:t>
+      </w:r>
+      <w:proofErr w:type="spellEnd"/>
+      <w:r>
+        <w:t xml:space="preserve"> </w:t>
+      </w:r>
+      <w:proofErr w:type="spellStart"/>
+      <w:r>
+        <w:t>các</w:t>
+      </w:r>
+      <w:proofErr w:type="spellEnd"/>
+      <w:r>
+        <w:t xml:space="preserve"> cytokine </w:t>
+      </w:r>
+      <w:proofErr w:type="spellStart"/>
+      <w:r>
+        <w:t>gây</w:t>
+      </w:r>
+      <w:proofErr w:type="spellEnd"/>
+      <w:r>
+        <w:t xml:space="preserve"> </w:t>
+      </w:r>
+      <w:proofErr w:type="spellStart"/>
+      <w:r>
+        <w:t>viêm</w:t>
+      </w:r>
+      <w:proofErr w:type="spellEnd"/>
+      <w:r>
+        <w:t xml:space="preserve"> </w:t>
+      </w:r>
+      <w:proofErr w:type="spellStart"/>
+      <w:r>
+        <w:t>mạnh</w:t>
+      </w:r>
+      <w:proofErr w:type="spellEnd"/>
+      <w:r>
+        <w:t xml:space="preserve">. </w:t>
+      </w:r>
+      <w:proofErr w:type="spellStart"/>
+      <w:r>
+        <w:t>Hơn</w:t>
+      </w:r>
+      <w:proofErr w:type="spellEnd"/>
+      <w:r>
+        <w:t xml:space="preserve"> </w:t>
+      </w:r>
+      <w:proofErr w:type="spellStart"/>
+      <w:r>
+        <w:t>nữa</w:t>
+      </w:r>
+      <w:proofErr w:type="spellEnd"/>
+      <w:r>
+        <w:t xml:space="preserve">, </w:t>
+      </w:r>
+      <w:proofErr w:type="spellStart"/>
+      <w:r>
+        <w:t>sự</w:t>
+      </w:r>
+      <w:proofErr w:type="spellEnd"/>
+      <w:r>
+        <w:t xml:space="preserve"> </w:t>
+      </w:r>
+      <w:proofErr w:type="spellStart"/>
+      <w:r>
+        <w:t>phơi</w:t>
+      </w:r>
+      <w:proofErr w:type="spellEnd"/>
+      <w:r>
+        <w:t xml:space="preserve"> </w:t>
+      </w:r>
+      <w:proofErr w:type="spellStart"/>
+      <w:r>
+        <w:t>nhiễm</w:t>
+      </w:r>
+      <w:proofErr w:type="spellEnd"/>
+      <w:r>
+        <w:t xml:space="preserve"> MNPs ở </w:t>
+      </w:r>
+      <w:proofErr w:type="spellStart"/>
+      <w:r>
+        <w:t>các</w:t>
+      </w:r>
+      <w:proofErr w:type="spellEnd"/>
+      <w:r>
+        <w:t xml:space="preserve"> </w:t>
+      </w:r>
+      <w:proofErr w:type="spellStart"/>
+      <w:r>
+        <w:t>vị</w:t>
+      </w:r>
+      <w:proofErr w:type="spellEnd"/>
+      <w:r>
+        <w:t xml:space="preserve"> </w:t>
+      </w:r>
+      <w:proofErr w:type="spellStart"/>
+      <w:r>
+        <w:t>trí</w:t>
+      </w:r>
+      <w:proofErr w:type="spellEnd"/>
+      <w:r>
+        <w:t xml:space="preserve"> </w:t>
+      </w:r>
+      <w:proofErr w:type="spellStart"/>
+      <w:r>
+        <w:t>ngoại</w:t>
+      </w:r>
+      <w:proofErr w:type="spellEnd"/>
+      <w:r>
+        <w:t xml:space="preserve"> vi, </w:t>
+      </w:r>
+      <w:proofErr w:type="spellStart"/>
+      <w:r>
+        <w:t>thông</w:t>
+      </w:r>
+      <w:proofErr w:type="spellEnd"/>
+      <w:r>
+        <w:t xml:space="preserve"> qua </w:t>
+      </w:r>
+      <w:proofErr w:type="spellStart"/>
+      <w:r>
+        <w:t>Trục</w:t>
+      </w:r>
+      <w:proofErr w:type="spellEnd"/>
+      <w:r>
+        <w:t xml:space="preserve"> </w:t>
+      </w:r>
+      <w:proofErr w:type="spellStart"/>
+      <w:r>
+        <w:t>ruột-não</w:t>
+      </w:r>
+      <w:proofErr w:type="spellEnd"/>
+      <w:r>
+        <w:t xml:space="preserve"> (GBA), </w:t>
+      </w:r>
+      <w:proofErr w:type="spellStart"/>
+      <w:r>
+        <w:t>thúc</w:t>
+      </w:r>
+      <w:proofErr w:type="spellEnd"/>
+      <w:r>
+        <w:t xml:space="preserve"> </w:t>
+      </w:r>
+      <w:proofErr w:type="spellStart"/>
+      <w:r>
+        <w:t>đẩy</w:t>
+      </w:r>
+      <w:proofErr w:type="spellEnd"/>
+      <w:r>
+        <w:t xml:space="preserve"> </w:t>
+      </w:r>
+      <w:proofErr w:type="spellStart"/>
+      <w:r>
+        <w:t>tình</w:t>
+      </w:r>
+      <w:proofErr w:type="spellEnd"/>
+      <w:r>
+        <w:t xml:space="preserve"> </w:t>
+      </w:r>
+      <w:proofErr w:type="spellStart"/>
+      <w:r>
+        <w:t>trạng</w:t>
+      </w:r>
+      <w:proofErr w:type="spellEnd"/>
+      <w:r>
+        <w:t xml:space="preserve"> </w:t>
+      </w:r>
+      <w:proofErr w:type="spellStart"/>
+      <w:r>
+        <w:t>viêm</w:t>
+      </w:r>
+      <w:proofErr w:type="spellEnd"/>
+      <w:r>
+        <w:t xml:space="preserve"> </w:t>
+      </w:r>
+      <w:proofErr w:type="spellStart"/>
+      <w:r>
+        <w:t>toàn</w:t>
+      </w:r>
+      <w:proofErr w:type="spellEnd"/>
+      <w:r>
+        <w:t xml:space="preserve"> </w:t>
+      </w:r>
+      <w:proofErr w:type="spellStart"/>
+      <w:r>
+        <w:t>thân</w:t>
+      </w:r>
+      <w:proofErr w:type="spellEnd"/>
+      <w:r>
+        <w:t xml:space="preserve">, </w:t>
+      </w:r>
+      <w:proofErr w:type="spellStart"/>
+      <w:r>
+        <w:t>dẫn</w:t>
+      </w:r>
+      <w:proofErr w:type="spellEnd"/>
+      <w:r>
+        <w:t xml:space="preserve"> </w:t>
+      </w:r>
+      <w:proofErr w:type="spellStart"/>
+      <w:r>
+        <w:t>đến</w:t>
+      </w:r>
+      <w:proofErr w:type="spellEnd"/>
+      <w:r>
+        <w:t xml:space="preserve"> </w:t>
+      </w:r>
+      <w:proofErr w:type="spellStart"/>
+      <w:r>
+        <w:t>các</w:t>
+      </w:r>
+      <w:proofErr w:type="spellEnd"/>
+      <w:r>
+        <w:t xml:space="preserve"> </w:t>
+      </w:r>
+      <w:proofErr w:type="spellStart"/>
+      <w:r>
+        <w:t>hậu</w:t>
+      </w:r>
+      <w:proofErr w:type="spellEnd"/>
+      <w:r>
+        <w:t xml:space="preserve"> </w:t>
+      </w:r>
+      <w:proofErr w:type="spellStart"/>
+      <w:r>
+        <w:t>quả</w:t>
+      </w:r>
+      <w:proofErr w:type="spellEnd"/>
+      <w:r>
+        <w:t xml:space="preserve"> </w:t>
+      </w:r>
+      <w:proofErr w:type="spellStart"/>
+      <w:r>
+        <w:t>chức</w:t>
+      </w:r>
+      <w:proofErr w:type="spellEnd"/>
+      <w:r>
+        <w:t xml:space="preserve"> </w:t>
+      </w:r>
+      <w:proofErr w:type="spellStart"/>
+      <w:r>
+        <w:t>năng</w:t>
+      </w:r>
+      <w:proofErr w:type="spellEnd"/>
+      <w:r>
+        <w:t xml:space="preserve"> </w:t>
+      </w:r>
+      <w:proofErr w:type="spellStart"/>
+      <w:r>
+        <w:t>như</w:t>
+      </w:r>
+      <w:proofErr w:type="spellEnd"/>
+      <w:r>
+        <w:t xml:space="preserve"> </w:t>
+      </w:r>
+      <w:proofErr w:type="spellStart"/>
+      <w:r>
+        <w:t>rối</w:t>
+      </w:r>
+      <w:proofErr w:type="spellEnd"/>
+      <w:r>
+        <w:t xml:space="preserve"> </w:t>
+      </w:r>
+      <w:proofErr w:type="spellStart"/>
+      <w:r>
+        <w:t>loạn</w:t>
+      </w:r>
+      <w:proofErr w:type="spellEnd"/>
+      <w:r>
+        <w:t xml:space="preserve"> </w:t>
+      </w:r>
+      <w:proofErr w:type="spellStart"/>
+      <w:r>
+        <w:t>trục</w:t>
+      </w:r>
+      <w:proofErr w:type="spellEnd"/>
+      <w:r>
+        <w:t xml:space="preserve"> HPA, </w:t>
+      </w:r>
+      <w:proofErr w:type="spellStart"/>
+      <w:r>
+        <w:t>các</w:t>
+      </w:r>
+      <w:proofErr w:type="spellEnd"/>
+      <w:r>
+        <w:t xml:space="preserve"> </w:t>
+      </w:r>
+      <w:proofErr w:type="spellStart"/>
+      <w:r>
+        <w:t>hành</w:t>
+      </w:r>
+      <w:proofErr w:type="spellEnd"/>
+      <w:r>
+        <w:t xml:space="preserve"> vi </w:t>
+      </w:r>
+      <w:proofErr w:type="spellStart"/>
+      <w:r>
+        <w:t>giống</w:t>
+      </w:r>
+      <w:proofErr w:type="spellEnd"/>
+      <w:r>
+        <w:t xml:space="preserve"> </w:t>
+      </w:r>
+      <w:proofErr w:type="spellStart"/>
+      <w:r>
+        <w:t>như</w:t>
+      </w:r>
+      <w:proofErr w:type="spellEnd"/>
+      <w:r>
+        <w:t xml:space="preserve"> lo </w:t>
+      </w:r>
+      <w:proofErr w:type="spellStart"/>
+      <w:r>
+        <w:t>âu</w:t>
+      </w:r>
+      <w:proofErr w:type="spellEnd"/>
+      <w:r>
+        <w:t xml:space="preserve"> </w:t>
+      </w:r>
+      <w:proofErr w:type="spellStart"/>
+      <w:r>
+        <w:t>và</w:t>
+      </w:r>
+      <w:proofErr w:type="spellEnd"/>
+      <w:r>
+        <w:t xml:space="preserve"> </w:t>
+      </w:r>
+      <w:proofErr w:type="spellStart"/>
+      <w:r>
+        <w:t>suy</w:t>
+      </w:r>
+      <w:proofErr w:type="spellEnd"/>
+      <w:r>
+        <w:t xml:space="preserve"> </w:t>
+      </w:r>
+      <w:proofErr w:type="spellStart"/>
+      <w:r>
+        <w:t>giảm</w:t>
+      </w:r>
+      <w:proofErr w:type="spellEnd"/>
+      <w:r>
+        <w:t xml:space="preserve"> </w:t>
+      </w:r>
+      <w:proofErr w:type="spellStart"/>
+      <w:r>
+        <w:t>nhận</w:t>
+      </w:r>
+      <w:proofErr w:type="spellEnd"/>
+      <w:r>
+        <w:t xml:space="preserve"> </w:t>
+      </w:r>
+      <w:proofErr w:type="spellStart"/>
+      <w:r>
+        <w:t>thức</w:t>
+      </w:r>
+      <w:proofErr w:type="spellEnd"/>
+      <w:r>
+        <w:t xml:space="preserve">. </w:t>
+      </w:r>
+      <w:proofErr w:type="spellStart"/>
+      <w:r>
+        <w:t>Bằng</w:t>
+      </w:r>
+      <w:proofErr w:type="spellEnd"/>
+      <w:r>
+        <w:t xml:space="preserve"> </w:t>
+      </w:r>
+      <w:proofErr w:type="spellStart"/>
+      <w:r>
+        <w:t>chứng</w:t>
+      </w:r>
+      <w:proofErr w:type="spellEnd"/>
+      <w:r>
+        <w:t xml:space="preserve"> </w:t>
+      </w:r>
+      <w:proofErr w:type="spellStart"/>
+      <w:r>
+        <w:t>cho</w:t>
+      </w:r>
+      <w:proofErr w:type="spellEnd"/>
+      <w:r>
+        <w:t xml:space="preserve"> </w:t>
+      </w:r>
+      <w:proofErr w:type="spellStart"/>
+      <w:r>
+        <w:t>thấy</w:t>
+      </w:r>
+      <w:proofErr w:type="spellEnd"/>
+      <w:r>
+        <w:t xml:space="preserve"> MNPs </w:t>
+      </w:r>
+      <w:proofErr w:type="spellStart"/>
+      <w:r>
+        <w:t>là</w:t>
+      </w:r>
+      <w:proofErr w:type="spellEnd"/>
+      <w:r>
+        <w:t xml:space="preserve"> </w:t>
+      </w:r>
+      <w:proofErr w:type="spellStart"/>
+      <w:r>
+        <w:t>tác</w:t>
+      </w:r>
+      <w:proofErr w:type="spellEnd"/>
+      <w:r>
+        <w:t xml:space="preserve"> </w:t>
+      </w:r>
+      <w:proofErr w:type="spellStart"/>
+      <w:r>
+        <w:t>nhân</w:t>
+      </w:r>
+      <w:proofErr w:type="spellEnd"/>
+      <w:r>
+        <w:t xml:space="preserve"> </w:t>
+      </w:r>
+      <w:proofErr w:type="spellStart"/>
+      <w:r>
+        <w:t>độc</w:t>
+      </w:r>
+      <w:proofErr w:type="spellEnd"/>
+      <w:r>
+        <w:t xml:space="preserve"> </w:t>
+      </w:r>
+      <w:proofErr w:type="spellStart"/>
+      <w:r>
+        <w:t>thần</w:t>
+      </w:r>
+      <w:proofErr w:type="spellEnd"/>
+      <w:r>
+        <w:t xml:space="preserve"> </w:t>
+      </w:r>
+      <w:proofErr w:type="spellStart"/>
+      <w:r>
+        <w:t>kinh</w:t>
+      </w:r>
+      <w:proofErr w:type="spellEnd"/>
+      <w:r>
+        <w:t xml:space="preserve"> </w:t>
+      </w:r>
+      <w:proofErr w:type="spellStart"/>
+      <w:r>
+        <w:t>quan</w:t>
+      </w:r>
+      <w:proofErr w:type="spellEnd"/>
+      <w:r>
+        <w:t xml:space="preserve"> </w:t>
+      </w:r>
+      <w:proofErr w:type="spellStart"/>
+      <w:r>
+        <w:t>trọng</w:t>
+      </w:r>
+      <w:proofErr w:type="spellEnd"/>
+      <w:r>
+        <w:t xml:space="preserve">, </w:t>
+      </w:r>
+      <w:proofErr w:type="spellStart"/>
+      <w:r>
+        <w:t>đòi</w:t>
+      </w:r>
+      <w:proofErr w:type="spellEnd"/>
+      <w:r>
+        <w:t xml:space="preserve"> </w:t>
+      </w:r>
+      <w:proofErr w:type="spellStart"/>
+      <w:r>
+        <w:t>hỏi</w:t>
+      </w:r>
+      <w:proofErr w:type="spellEnd"/>
+      <w:r>
+        <w:t xml:space="preserve"> </w:t>
+      </w:r>
+      <w:proofErr w:type="spellStart"/>
+      <w:r>
+        <w:t>phải</w:t>
+      </w:r>
+      <w:proofErr w:type="spellEnd"/>
+      <w:r>
+        <w:t xml:space="preserve"> </w:t>
+      </w:r>
+      <w:proofErr w:type="spellStart"/>
+      <w:r>
+        <w:t>có</w:t>
+      </w:r>
+      <w:proofErr w:type="spellEnd"/>
+      <w:r>
+        <w:t xml:space="preserve"> </w:t>
+      </w:r>
+      <w:proofErr w:type="spellStart"/>
+      <w:r>
+        <w:t>các</w:t>
+      </w:r>
+      <w:proofErr w:type="spellEnd"/>
+      <w:r>
+        <w:t xml:space="preserve"> </w:t>
+      </w:r>
+      <w:proofErr w:type="spellStart"/>
+      <w:r>
+        <w:t>biện</w:t>
+      </w:r>
+      <w:proofErr w:type="spellEnd"/>
+      <w:r>
+        <w:t xml:space="preserve"> </w:t>
+      </w:r>
+      <w:proofErr w:type="spellStart"/>
+      <w:r>
+        <w:t>pháp</w:t>
+      </w:r>
+      <w:proofErr w:type="spellEnd"/>
+      <w:r>
+        <w:t xml:space="preserve"> </w:t>
+      </w:r>
+      <w:proofErr w:type="spellStart"/>
+      <w:r>
+        <w:t>phòng</w:t>
+      </w:r>
+      <w:proofErr w:type="spellEnd"/>
+      <w:r>
+        <w:t xml:space="preserve"> </w:t>
+      </w:r>
+      <w:proofErr w:type="spellStart"/>
+      <w:r>
+        <w:t>ngừa</w:t>
+      </w:r>
+      <w:proofErr w:type="spellEnd"/>
+      <w:r>
+        <w:t xml:space="preserve"> </w:t>
+      </w:r>
+      <w:proofErr w:type="spellStart"/>
+      <w:r>
+        <w:t>khẩn</w:t>
+      </w:r>
+      <w:proofErr w:type="spellEnd"/>
+      <w:r>
+        <w:t xml:space="preserve"> </w:t>
+      </w:r>
+      <w:proofErr w:type="spellStart"/>
+      <w:r>
+        <w:t>cấp</w:t>
+      </w:r>
+      <w:proofErr w:type="spellEnd"/>
+      <w:r>
+        <w:t xml:space="preserve">, </w:t>
+      </w:r>
+      <w:proofErr w:type="spellStart"/>
+      <w:r>
+        <w:t>phối</w:t>
+      </w:r>
+      <w:proofErr w:type="spellEnd"/>
+      <w:r>
+        <w:t xml:space="preserve"> </w:t>
+      </w:r>
+      <w:proofErr w:type="spellStart"/>
+      <w:r>
+        <w:t>hợp</w:t>
+      </w:r>
+      <w:proofErr w:type="spellEnd"/>
+      <w:r>
+        <w:t xml:space="preserve"> </w:t>
+      </w:r>
+      <w:proofErr w:type="spellStart"/>
+      <w:r>
+        <w:t>trên</w:t>
+      </w:r>
+      <w:proofErr w:type="spellEnd"/>
+      <w:r>
+        <w:t xml:space="preserve"> </w:t>
+      </w:r>
+      <w:proofErr w:type="spellStart"/>
+      <w:r>
+        <w:t>toàn</w:t>
+      </w:r>
+      <w:proofErr w:type="spellEnd"/>
+      <w:r>
+        <w:t xml:space="preserve"> </w:t>
+      </w:r>
+      <w:proofErr w:type="spellStart"/>
+      <w:r>
+        <w:t>cầu</w:t>
+      </w:r>
+      <w:proofErr w:type="spellEnd"/>
+      <w:r>
+        <w:t xml:space="preserve"> </w:t>
+      </w:r>
+      <w:proofErr w:type="spellStart"/>
+      <w:r>
+        <w:t>và</w:t>
+      </w:r>
+      <w:proofErr w:type="spellEnd"/>
+      <w:r>
+        <w:t xml:space="preserve"> </w:t>
+      </w:r>
+      <w:proofErr w:type="spellStart"/>
+      <w:r>
+        <w:t>phát</w:t>
+      </w:r>
+      <w:proofErr w:type="spellEnd"/>
+      <w:r>
+        <w:t xml:space="preserve"> </w:t>
+      </w:r>
+      <w:proofErr w:type="spellStart"/>
+      <w:r>
+        <w:t>triển</w:t>
+      </w:r>
+      <w:proofErr w:type="spellEnd"/>
+      <w:r>
+        <w:t xml:space="preserve"> </w:t>
+      </w:r>
+      <w:proofErr w:type="spellStart"/>
+      <w:r>
+        <w:t>các</w:t>
+      </w:r>
+      <w:proofErr w:type="spellEnd"/>
+      <w:r>
+        <w:t xml:space="preserve"> </w:t>
+      </w:r>
+      <w:proofErr w:type="spellStart"/>
+      <w:r>
+        <w:t>liệu</w:t>
+      </w:r>
+      <w:proofErr w:type="spellEnd"/>
+      <w:r>
+        <w:t xml:space="preserve"> </w:t>
+      </w:r>
+      <w:proofErr w:type="spellStart"/>
+      <w:r>
+        <w:t>pháp</w:t>
+      </w:r>
+      <w:proofErr w:type="spellEnd"/>
+      <w:r>
+        <w:t xml:space="preserve"> </w:t>
+      </w:r>
+      <w:proofErr w:type="spellStart"/>
+      <w:r>
+        <w:t>điều</w:t>
+      </w:r>
+      <w:proofErr w:type="spellEnd"/>
+      <w:r>
+        <w:t xml:space="preserve"> </w:t>
+      </w:r>
+      <w:proofErr w:type="spellStart"/>
+      <w:r>
+        <w:t>trị</w:t>
+      </w:r>
+      <w:proofErr w:type="spellEnd"/>
+      <w:r>
+        <w:t xml:space="preserve"> </w:t>
+      </w:r>
+      <w:proofErr w:type="spellStart"/>
+      <w:r>
+        <w:t>nhắm</w:t>
+      </w:r>
+      <w:proofErr w:type="spellEnd"/>
+      <w:r>
+        <w:t xml:space="preserve"> </w:t>
+      </w:r>
+      <w:proofErr w:type="spellStart"/>
+      <w:r>
+        <w:t>mục</w:t>
+      </w:r>
+      <w:proofErr w:type="spellEnd"/>
+      <w:r>
+        <w:t xml:space="preserve"> </w:t>
+      </w:r>
+      <w:proofErr w:type="spellStart"/>
+      <w:r>
+        <w:t>tiêu</w:t>
+      </w:r>
+      <w:proofErr w:type="spellEnd"/>
+      <w:r>
+        <w:t xml:space="preserve">, </w:t>
+      </w:r>
+      <w:proofErr w:type="spellStart"/>
+      <w:r>
+        <w:t>chẳng</w:t>
+      </w:r>
+      <w:proofErr w:type="spellEnd"/>
+      <w:r>
+        <w:t xml:space="preserve"> </w:t>
+      </w:r>
+      <w:proofErr w:type="spellStart"/>
+      <w:r>
+        <w:t>hạn</w:t>
+      </w:r>
+      <w:proofErr w:type="spellEnd"/>
+      <w:r>
+        <w:t xml:space="preserve"> </w:t>
+      </w:r>
+      <w:proofErr w:type="spellStart"/>
+      <w:r>
+        <w:t>như</w:t>
+      </w:r>
+      <w:proofErr w:type="spellEnd"/>
+      <w:r>
+        <w:t xml:space="preserve"> </w:t>
+      </w:r>
+      <w:proofErr w:type="spellStart"/>
+      <w:r>
+        <w:t>chất</w:t>
+      </w:r>
+      <w:proofErr w:type="spellEnd"/>
+      <w:r>
+        <w:t xml:space="preserve"> </w:t>
+      </w:r>
+      <w:proofErr w:type="spellStart"/>
+      <w:r>
+        <w:t>ức</w:t>
+      </w:r>
+      <w:proofErr w:type="spellEnd"/>
+      <w:r>
+        <w:t xml:space="preserve"> </w:t>
+      </w:r>
+      <w:proofErr w:type="spellStart"/>
+      <w:r>
+        <w:t>chế</w:t>
+      </w:r>
+      <w:proofErr w:type="spellEnd"/>
+      <w:r>
+        <w:t xml:space="preserve"> NLRP3 </w:t>
+      </w:r>
+      <w:proofErr w:type="spellStart"/>
+      <w:r>
+        <w:t>có</w:t>
+      </w:r>
+      <w:proofErr w:type="spellEnd"/>
+      <w:r>
+        <w:t xml:space="preserve"> </w:t>
+      </w:r>
+      <w:proofErr w:type="spellStart"/>
+      <w:r>
+        <w:t>thể</w:t>
+      </w:r>
+      <w:proofErr w:type="spellEnd"/>
+      <w:r>
+        <w:t xml:space="preserve"> </w:t>
+      </w:r>
+      <w:proofErr w:type="spellStart"/>
+      <w:r>
+        <w:t>xuyên</w:t>
+      </w:r>
+      <w:proofErr w:type="spellEnd"/>
+      <w:r>
+        <w:t xml:space="preserve"> qua BBB.</w:t>
+      </w:r>
+    </w:p>
+    <w:p>
+      <w:pPr>
+        <w:pStyle w:val="Heading1"/>
       </w:pPr>
       <w:r>
         <w:rPr>
@@ -222,36 +2125,46 @@
         <w:t>Keywords</w:t>
       </w:r>
       <w:r>
-        <w:t>: Microplastic, Microparticles, Nanoplastic, Nanoparticles, Neuroinflammation, Microglia, Environmental Pollution</w:t>
-      </w:r>
-    </w:p>
-    <w:p>
-      <w:pPr>
-        <w:pStyle w:val="BodyText"/>
-      </w:pPr>
-    </w:p>
-    <w:p>
-      <w:r>
-        <w:br w:type="page"/>
-      </w:r>
-    </w:p>
+        <w:t xml:space="preserve">: Microplastic, Microparticles, </w:t>
+      </w:r>
+      <w:proofErr w:type="spellStart"/>
+      <w:r>
+        <w:t>Nanoplastic</w:t>
+      </w:r>
+      <w:proofErr w:type="spellEnd"/>
+      <w:r>
+        <w:t>, Nanoparticles, Neuroinflammation, Microglia, Environmental Pollution</w:t>
+      </w:r>
+      <w:r>
+        <w:t xml:space="preserve"> </w:t>
+      </w:r>
+    </w:p>
+    <w:p/>
     <w:p>
       <w:pPr>
         <w:pStyle w:val="Heading1"/>
       </w:pPr>
-      <w:bookmarkStart w:id="3" w:name="firstheader"/>
-      <w:bookmarkEnd w:id="2"/>
+      <w:bookmarkStart w:id="5" w:name="firstheader"/>
+      <w:bookmarkEnd w:id="4"/>
       <w:r>
         <w:lastRenderedPageBreak/>
-        <w:t>Micro- and Nanoplastics: Crossing the Blood-Brain Barrier to Drive Sustained Neuroinflammation and HPA Axis Dysregulation</w:t>
+        <w:t xml:space="preserve">Micro- and </w:t>
+      </w:r>
+      <w:proofErr w:type="spellStart"/>
+      <w:r>
+        <w:t>Nanoplastics</w:t>
+      </w:r>
+      <w:proofErr w:type="spellEnd"/>
+      <w:r>
+        <w:t>: Crossing the Blood-Brain Barrier to Drive Sustained Neuroinflammation and HPA Axis Dysregulation</w:t>
       </w:r>
     </w:p>
     <w:p>
       <w:pPr>
         <w:pStyle w:val="Heading1"/>
       </w:pPr>
-      <w:bookmarkStart w:id="4" w:name="introduction"/>
-      <w:bookmarkEnd w:id="3"/>
+      <w:bookmarkStart w:id="6" w:name="introduction"/>
+      <w:bookmarkEnd w:id="5"/>
       <w:r>
         <w:t>Introduction</w:t>
       </w:r>
@@ -261,14 +2174,14 @@
         <w:pStyle w:val="FirstParagraph"/>
       </w:pPr>
       <w:r>
-        <w:t>The ubiquitous presence of microplastics (MPs) and nanoplastics (NPs) is a defining global environmental crisis of the 21st century. First named by (</w:t>
+        <w:t>The ubiquitous presence of microplastics (MPs) and nanoplastics (NPs) is a defining global environmental crisis of the 21st century. First named by Thompson et al. (</w:t>
       </w:r>
       <w:hyperlink w:anchor="ref-thompsonLostSeaWhere2004">
         <w:r>
           <w:rPr>
             <w:rStyle w:val="Hyperlink"/>
           </w:rPr>
-          <w:t>Thompson et al., 2004</w:t>
+          <w:t>2004</w:t>
         </w:r>
       </w:hyperlink>
       <w:r>
@@ -282,10 +2195,13 @@
           <m:t>1</m:t>
         </m:r>
         <m:r>
+          <m:rPr>
+            <m:sty m:val="p"/>
+          </m:rPr>
           <w:rPr>
             <w:rFonts w:ascii="Cambria Math" w:hAnsi="Cambria Math"/>
           </w:rPr>
-          <m:t> μ</m:t>
+          <m:t>μ</m:t>
         </m:r>
         <m:r>
           <m:rPr>
@@ -328,10 +2244,13 @@
           <m:t>1</m:t>
         </m:r>
         <m:r>
+          <m:rPr>
+            <m:sty m:val="p"/>
+          </m:rPr>
           <w:rPr>
             <w:rFonts w:ascii="Cambria Math" w:hAnsi="Cambria Math"/>
           </w:rPr>
-          <m:t> μ</m:t>
+          <m:t>μ</m:t>
         </m:r>
         <m:r>
           <m:rPr>
@@ -356,8 +2275,8 @@
       <w:pPr>
         <w:pStyle w:val="Heading1"/>
       </w:pPr>
-      <w:bookmarkStart w:id="5" w:name="X7f1682a7cee619c615458e5dcb274524c1cb4d3"/>
-      <w:bookmarkEnd w:id="4"/>
+      <w:bookmarkStart w:id="7" w:name="X7f1682a7cee619c615458e5dcb274524c1cb4d3"/>
+      <w:bookmarkEnd w:id="6"/>
       <w:r>
         <w:t>MP Transport and Crossing the Blood-Brain Barrier (BBB)</w:t>
       </w:r>
@@ -366,7 +2285,7 @@
       <w:pPr>
         <w:pStyle w:val="Heading2"/>
       </w:pPr>
-      <w:bookmarkStart w:id="6" w:name="routes-of-entry"/>
+      <w:bookmarkStart w:id="8" w:name="routes-of-entry"/>
       <w:r>
         <w:t>Routes of Entry</w:t>
       </w:r>
@@ -391,7 +2310,7 @@
         </w:r>
       </w:hyperlink>
       <w:r>
-        <w:t xml:space="preserve"> the translocation pathway of MNP to the brain. Recent research discovered that nanoplastics appear to be the most dangerous type, as their diminutive size facilitates rapid entrance into the bloodstream and distribution throughout the body (</w:t>
+        <w:t xml:space="preserve"> depicts the translocation pathway of MNP to the brain. Recent research discovered that nanoplastics appear to be the most dangerous type, as their diminutive size facilitates rapid entrance into the bloodstream and distribution throughout the body (</w:t>
       </w:r>
       <w:hyperlink w:anchor="ref-kopatzMicroNanoplasticsBreach2023">
         <w:r>
@@ -409,7 +2328,7 @@
       <w:pPr>
         <w:pStyle w:val="FigureTitle"/>
       </w:pPr>
-      <w:bookmarkStart w:id="7" w:name="fig-entry-routes"/>
+      <w:bookmarkStart w:id="9" w:name="fig-entry-routes"/>
       <w:r>
         <w:t>Figure 1</w:t>
       </w:r>
@@ -431,16 +2350,16 @@
           <w:noProof/>
         </w:rPr>
         <w:drawing>
-          <wp:inline distT="0" distB="0" distL="0" distR="0" wp14:anchorId="4F4553C2" wp14:editId="31AB2C45">
+          <wp:inline distT="0" distB="0" distL="0" distR="0" wp14:anchorId="7E432AF1" wp14:editId="71D36B24">
             <wp:extent cx="5943600" cy="3374857"/>
             <wp:effectExtent l="0" t="0" r="0" b="0"/>
-            <wp:docPr id="26" name="Picture"/>
+            <wp:docPr id="27" name="Picture"/>
             <wp:cNvGraphicFramePr/>
             <a:graphic xmlns:a="http://schemas.openxmlformats.org/drawingml/2006/main">
               <a:graphicData uri="http://schemas.openxmlformats.org/drawingml/2006/picture">
                 <pic:pic xmlns:pic="http://schemas.openxmlformats.org/drawingml/2006/picture">
                   <pic:nvPicPr>
-                    <pic:cNvPr id="27" name="Picture" descr="images/entry-routes.jpeg"/>
+                    <pic:cNvPr id="28" name="Picture" descr="photos/entry-routes.jpeg"/>
                     <pic:cNvPicPr>
                       <a:picLocks noChangeAspect="1" noChangeArrowheads="1"/>
                     </pic:cNvPicPr>
@@ -473,7 +2392,7 @@
         </w:drawing>
       </w:r>
     </w:p>
-    <w:bookmarkEnd w:id="7"/>
+    <w:bookmarkEnd w:id="9"/>
     <w:p>
       <w:pPr>
         <w:pStyle w:val="FigureNote"/>
@@ -509,8 +2428,8 @@
       <w:pPr>
         <w:pStyle w:val="Heading2"/>
       </w:pPr>
-      <w:bookmarkStart w:id="8" w:name="blood-brain-barrier-structure"/>
-      <w:bookmarkEnd w:id="6"/>
+      <w:bookmarkStart w:id="10" w:name="blood-brain-barrier-structure"/>
+      <w:bookmarkEnd w:id="8"/>
       <w:r>
         <w:t>Blood-Brain Barrier Structure</w:t>
       </w:r>
@@ -538,8 +2457,8 @@
       <w:pPr>
         <w:pStyle w:val="Heading2"/>
       </w:pPr>
-      <w:bookmarkStart w:id="9" w:name="translocation-hypotheses"/>
-      <w:bookmarkEnd w:id="8"/>
+      <w:bookmarkStart w:id="11" w:name="translocation-hypotheses"/>
+      <w:bookmarkEnd w:id="10"/>
       <w:r>
         <w:t>Translocation Hypotheses</w:t>
       </w:r>
@@ -600,8 +2519,8 @@
       <w:pPr>
         <w:pStyle w:val="Heading2"/>
       </w:pPr>
-      <w:bookmarkStart w:id="10" w:name="associated-toxicants"/>
-      <w:bookmarkEnd w:id="9"/>
+      <w:bookmarkStart w:id="12" w:name="associated-toxicants"/>
+      <w:bookmarkEnd w:id="11"/>
       <w:r>
         <w:t>Associated Toxicants</w:t>
       </w:r>
@@ -644,9 +2563,9 @@
       <w:pPr>
         <w:pStyle w:val="Heading1"/>
       </w:pPr>
-      <w:bookmarkStart w:id="11" w:name="X0cc7936f0d90303cebd4d5859327c04b6ff7762"/>
-      <w:bookmarkEnd w:id="5"/>
-      <w:bookmarkEnd w:id="10"/>
+      <w:bookmarkStart w:id="13" w:name="X0cc7936f0d90303cebd4d5859327c04b6ff7762"/>
+      <w:bookmarkEnd w:id="7"/>
+      <w:bookmarkEnd w:id="12"/>
       <w:r>
         <w:t>Microglial Activation and Neuroinflammation</w:t>
       </w:r>
@@ -655,7 +2574,7 @@
       <w:pPr>
         <w:pStyle w:val="Heading2"/>
       </w:pPr>
-      <w:bookmarkStart w:id="12" w:name="the-role-of-microglia"/>
+      <w:bookmarkStart w:id="14" w:name="the-role-of-microglia"/>
       <w:r>
         <w:t>The Role of Microglia</w:t>
       </w:r>
@@ -716,7 +2635,7 @@
       <w:pPr>
         <w:pStyle w:val="FigureTitle"/>
       </w:pPr>
-      <w:bookmarkStart w:id="13" w:name="fig-microglia-states"/>
+      <w:bookmarkStart w:id="15" w:name="fig-microglia-states"/>
       <w:r>
         <w:lastRenderedPageBreak/>
         <w:t>Figure 2</w:t>
@@ -739,16 +2658,16 @@
           <w:noProof/>
         </w:rPr>
         <w:drawing>
-          <wp:inline distT="0" distB="0" distL="0" distR="0" wp14:anchorId="0ECE1109" wp14:editId="12704211">
+          <wp:inline distT="0" distB="0" distL="0" distR="0" wp14:anchorId="56C22D34" wp14:editId="724CF7BC">
             <wp:extent cx="5943600" cy="3979189"/>
             <wp:effectExtent l="0" t="0" r="0" b="0"/>
-            <wp:docPr id="35" name="Picture"/>
+            <wp:docPr id="36" name="Picture"/>
             <wp:cNvGraphicFramePr/>
             <a:graphic xmlns:a="http://schemas.openxmlformats.org/drawingml/2006/main">
               <a:graphicData uri="http://schemas.openxmlformats.org/drawingml/2006/picture">
                 <pic:pic xmlns:pic="http://schemas.openxmlformats.org/drawingml/2006/picture">
                   <pic:nvPicPr>
-                    <pic:cNvPr id="36" name="Picture" descr="images/microglia_states.jpg"/>
+                    <pic:cNvPr id="37" name="Picture" descr="photos/microglia_states.jpg"/>
                     <pic:cNvPicPr>
                       <a:picLocks noChangeAspect="1" noChangeArrowheads="1"/>
                     </pic:cNvPicPr>
@@ -781,7 +2700,7 @@
         </w:drawing>
       </w:r>
     </w:p>
-    <w:bookmarkEnd w:id="13"/>
+    <w:bookmarkEnd w:id="15"/>
     <w:p>
       <w:pPr>
         <w:pStyle w:val="FigureNote"/>
@@ -801,8 +2720,8 @@
       <w:pPr>
         <w:pStyle w:val="Heading2"/>
       </w:pPr>
-      <w:bookmarkStart w:id="14" w:name="direct-activation-mechanism"/>
-      <w:bookmarkEnd w:id="12"/>
+      <w:bookmarkStart w:id="16" w:name="direct-activation-mechanism"/>
+      <w:bookmarkEnd w:id="14"/>
       <w:r>
         <w:lastRenderedPageBreak/>
         <w:t>Direct Activation Mechanism</w:t>
@@ -842,8 +2761,8 @@
       <w:pPr>
         <w:pStyle w:val="Heading2"/>
       </w:pPr>
-      <w:bookmarkStart w:id="15" w:name="inflammasome-pathway"/>
-      <w:bookmarkEnd w:id="14"/>
+      <w:bookmarkStart w:id="17" w:name="inflammasome-pathway"/>
+      <w:bookmarkEnd w:id="16"/>
       <w:r>
         <w:t>Inflammasome Pathway</w:t>
       </w:r>
@@ -915,8 +2834,8 @@
       <w:pPr>
         <w:pStyle w:val="Heading2"/>
       </w:pPr>
-      <w:bookmarkStart w:id="16" w:name="indirect-disruption-via-gut-brain-axis"/>
-      <w:bookmarkEnd w:id="15"/>
+      <w:bookmarkStart w:id="18" w:name="indirect-disruption-via-gut-brain-axis"/>
+      <w:bookmarkEnd w:id="17"/>
       <w:r>
         <w:t>Indirect Disruption via Gut-Brain Axis</w:t>
       </w:r>
@@ -981,7 +2900,7 @@
       <w:pPr>
         <w:pStyle w:val="FigureTitle"/>
       </w:pPr>
-      <w:bookmarkStart w:id="17" w:name="fig-gut-brain-axis"/>
+      <w:bookmarkStart w:id="19" w:name="fig-gut-brain-axis"/>
       <w:r>
         <w:lastRenderedPageBreak/>
         <w:t>Figure 3</w:t>
@@ -1004,16 +2923,16 @@
           <w:noProof/>
         </w:rPr>
         <w:drawing>
-          <wp:inline distT="0" distB="0" distL="0" distR="0" wp14:anchorId="77A337B3" wp14:editId="4B9CD0B4">
+          <wp:inline distT="0" distB="0" distL="0" distR="0" wp14:anchorId="0DC8CAF4" wp14:editId="6B1EBC98">
             <wp:extent cx="5943600" cy="6018729"/>
             <wp:effectExtent l="0" t="0" r="0" b="0"/>
-            <wp:docPr id="42" name="Picture"/>
+            <wp:docPr id="43" name="Picture"/>
             <wp:cNvGraphicFramePr/>
             <a:graphic xmlns:a="http://schemas.openxmlformats.org/drawingml/2006/main">
               <a:graphicData uri="http://schemas.openxmlformats.org/drawingml/2006/picture">
                 <pic:pic xmlns:pic="http://schemas.openxmlformats.org/drawingml/2006/picture">
                   <pic:nvPicPr>
-                    <pic:cNvPr id="43" name="Picture" descr="images/gut-brain-axis.jpg"/>
+                    <pic:cNvPr id="44" name="Picture" descr="photos/gut-brain-axis.jpg"/>
                     <pic:cNvPicPr>
                       <a:picLocks noChangeAspect="1" noChangeArrowheads="1"/>
                     </pic:cNvPicPr>
@@ -1046,7 +2965,7 @@
         </w:drawing>
       </w:r>
     </w:p>
-    <w:bookmarkEnd w:id="17"/>
+    <w:bookmarkEnd w:id="19"/>
     <w:p>
       <w:pPr>
         <w:pStyle w:val="FigureNote"/>
@@ -1081,9 +3000,9 @@
       <w:pPr>
         <w:pStyle w:val="Heading1"/>
       </w:pPr>
-      <w:bookmarkStart w:id="18" w:name="consequences-and-future-directions"/>
-      <w:bookmarkEnd w:id="11"/>
-      <w:bookmarkEnd w:id="16"/>
+      <w:bookmarkStart w:id="20" w:name="consequences-and-future-directions"/>
+      <w:bookmarkEnd w:id="13"/>
+      <w:bookmarkEnd w:id="18"/>
       <w:r>
         <w:t>Consequences and Future Directions</w:t>
       </w:r>
@@ -1092,7 +3011,7 @@
       <w:pPr>
         <w:pStyle w:val="Heading2"/>
       </w:pPr>
-      <w:bookmarkStart w:id="19" w:name="observed-functional-consequences"/>
+      <w:bookmarkStart w:id="21" w:name="observed-functional-consequences"/>
       <w:r>
         <w:t>Observed Functional Consequences</w:t>
       </w:r>
@@ -1153,8 +3072,8 @@
       <w:pPr>
         <w:pStyle w:val="Heading2"/>
       </w:pPr>
-      <w:bookmarkStart w:id="20" w:name="hpa-axis-and-stress-hormones"/>
-      <w:bookmarkEnd w:id="19"/>
+      <w:bookmarkStart w:id="22" w:name="hpa-axis-and-stress-hormones"/>
+      <w:bookmarkEnd w:id="21"/>
       <w:r>
         <w:t>HPA Axis and Stress Hormones</w:t>
       </w:r>
@@ -1190,14 +3109,14 @@
       </w:r>
       <w:r>
         <w:lastRenderedPageBreak/>
-        <w:t>activation or, paradoxically, a state of hyporesponsiveness.This impaired feedback mechanism compromises the body’s ability to manage stress and inflammation effectively, becoming a debilitating cycle where chronic inflammation leads to HPA axis exhaustion, which in turn further impairs the immune system’s ability to self-regulate [Bertollo et al. (</w:t>
+        <w:t>activation or, paradoxically, a state of hyporesponsiveness.This impaired feedback mechanism compromises the body’s ability to manage stress and inflammation effectively, becoming a debilitating cycle where chronic inflammation leads to HPA axis exhaustion, which in turn further impairs the immune system’s ability to self-regulate (</w:t>
       </w:r>
       <w:hyperlink w:anchor="Xc95cded9e6e58855cd5d1d479b0aa4c70690718">
         <w:r>
           <w:rPr>
             <w:rStyle w:val="Hyperlink"/>
           </w:rPr>
-          <w:t>2025</w:t>
+          <w:t>Bertollo et al., 2025</w:t>
         </w:r>
       </w:hyperlink>
       <w:r>
@@ -1230,7 +3149,7 @@
       <w:pPr>
         <w:pStyle w:val="FigureTitle"/>
       </w:pPr>
-      <w:bookmarkStart w:id="21" w:name="fig-acute-chronic-HPA"/>
+      <w:bookmarkStart w:id="23" w:name="fig-acute-chronic-HPA"/>
       <w:r>
         <w:lastRenderedPageBreak/>
         <w:t>Figure 4</w:t>
@@ -1253,16 +3172,16 @@
           <w:noProof/>
         </w:rPr>
         <w:drawing>
-          <wp:inline distT="0" distB="0" distL="0" distR="0" wp14:anchorId="59FF5AD6" wp14:editId="344CAE97">
+          <wp:inline distT="0" distB="0" distL="0" distR="0" wp14:anchorId="1535F7C7" wp14:editId="526F37C7">
             <wp:extent cx="5943600" cy="5906389"/>
             <wp:effectExtent l="0" t="0" r="0" b="0"/>
-            <wp:docPr id="49" name="Picture"/>
+            <wp:docPr id="50" name="Picture"/>
             <wp:cNvGraphicFramePr/>
             <a:graphic xmlns:a="http://schemas.openxmlformats.org/drawingml/2006/main">
               <a:graphicData uri="http://schemas.openxmlformats.org/drawingml/2006/picture">
                 <pic:pic xmlns:pic="http://schemas.openxmlformats.org/drawingml/2006/picture">
                   <pic:nvPicPr>
-                    <pic:cNvPr id="50" name="Picture" descr="images/acute-chronic-HPA.png"/>
+                    <pic:cNvPr id="51" name="Picture" descr="photos/acute-chronic-HPA.png"/>
                     <pic:cNvPicPr>
                       <a:picLocks noChangeAspect="1" noChangeArrowheads="1"/>
                     </pic:cNvPicPr>
@@ -1295,7 +3214,7 @@
         </w:drawing>
       </w:r>
     </w:p>
-    <w:bookmarkEnd w:id="21"/>
+    <w:bookmarkEnd w:id="23"/>
     <w:p>
       <w:pPr>
         <w:pStyle w:val="FigureNote"/>
@@ -1334,15 +3253,15 @@
         </m:r>
       </m:oMath>
       <w:r>
-        <w:t>, IL-17) However, chronic MNP-induced inflammation leads to persistent HPA activation, resulting in Glucocorticoid Receptor (GR) resistance. This impaired feedback loop prevents effective immune suppression, thereby sustaining high levels of pro-inflammatory cytokines, driving chronic inflammation—and potentially autoimmunity. Reprinted from Nunez, S. G., Rabelo, S. P., Subotic, N., Caruso, J. W., &amp; Knezevic, N. N. (2025). Chronic Stress and Autoimmunity: The Role of HPA Axis and Cortisol Dysregulation. International Journal of Molecular Sciences, 26(20), 9994. https://doi.org/10.3390/ijms26209994.</w:t>
+        <w:t>, IL-17) However, chronic MNP-induced inflammation leads to persistent HPA activation, resulting in Glucocorticoid Receptor resistance. This impaired feedback loop prevents effective immune suppression, thereby sustaining high levels of pro-inflammatory cytokines, driving chronic inflammation—and potentially autoimmunity. Reprinted from Nunez, S. G., Rabelo, S. P., Subotic, N., Caruso, J. W., &amp; Knezevic, N. N. (2025). Chronic Stress and Autoimmunity: The Role of HPA Axis and Cortisol Dysregulation. International Journal of Molecular Sciences, 26(20), 9994. https://doi.org/10.3390/ijms26209994.</w:t>
       </w:r>
     </w:p>
     <w:p>
       <w:pPr>
         <w:pStyle w:val="Heading2"/>
       </w:pPr>
-      <w:bookmarkStart w:id="22" w:name="treatment-and-prevention-angle"/>
-      <w:bookmarkEnd w:id="20"/>
+      <w:bookmarkStart w:id="24" w:name="treatment-and-prevention-angle"/>
+      <w:bookmarkEnd w:id="22"/>
       <w:r>
         <w:t>Treatment and Prevention Angle</w:t>
       </w:r>
@@ -1359,8 +3278,8 @@
       <w:pPr>
         <w:pStyle w:val="Heading2"/>
       </w:pPr>
-      <w:bookmarkStart w:id="23" w:name="conclusion-future-research"/>
-      <w:bookmarkEnd w:id="22"/>
+      <w:bookmarkStart w:id="25" w:name="conclusion-future-research"/>
+      <w:bookmarkEnd w:id="24"/>
       <w:r>
         <w:lastRenderedPageBreak/>
         <w:t>Conclusion &amp; Future Research</w:t>
@@ -1386,9 +3305,9 @@
       <w:pPr>
         <w:pStyle w:val="Heading1"/>
       </w:pPr>
-      <w:bookmarkStart w:id="24" w:name="abbreviations"/>
-      <w:bookmarkEnd w:id="18"/>
-      <w:bookmarkEnd w:id="23"/>
+      <w:bookmarkStart w:id="26" w:name="abbreviations"/>
+      <w:bookmarkEnd w:id="20"/>
+      <w:bookmarkEnd w:id="25"/>
       <w:r>
         <w:lastRenderedPageBreak/>
         <w:t>Abbreviations</w:t>
@@ -1825,8 +3744,8 @@
       <w:pPr>
         <w:pStyle w:val="Heading1"/>
       </w:pPr>
-      <w:bookmarkStart w:id="25" w:name="references"/>
-      <w:bookmarkEnd w:id="24"/>
+      <w:bookmarkStart w:id="27" w:name="references"/>
+      <w:bookmarkEnd w:id="26"/>
       <w:r>
         <w:t>References</w:t>
       </w:r>
@@ -1835,8 +3754,8 @@
       <w:pPr>
         <w:pStyle w:val="Bibliography"/>
       </w:pPr>
-      <w:bookmarkStart w:id="26" w:name="Xc95cded9e6e58855cd5d1d479b0aa4c70690718"/>
-      <w:bookmarkStart w:id="27" w:name="refs"/>
+      <w:bookmarkStart w:id="28" w:name="Xc95cded9e6e58855cd5d1d479b0aa4c70690718"/>
+      <w:bookmarkStart w:id="29" w:name="refs"/>
       <w:r>
         <w:t xml:space="preserve">Bertollo, A. G., Santos, C. F., Bagatini, M. D., &amp; Ignácio, Z. M. (2025). Hypothalamus-pituitary-adrenal and gut-brain axes in biological interaction pathway of the depression. </w:t>
       </w:r>
@@ -1873,16 +3792,10 @@
       <w:pPr>
         <w:pStyle w:val="Bibliography"/>
       </w:pPr>
-      <w:bookmarkStart w:id="28" w:name="ref-bollingerFormativeRoleMicroglia2019"/>
-      <w:bookmarkEnd w:id="26"/>
-      <w:r>
-        <w:rPr>
-          <w:lang w:val="de-DE"/>
-        </w:rPr>
-        <w:t xml:space="preserve">Bollinger, J. L., &amp; Wohleb, E. S. (2019). </w:t>
-      </w:r>
-      <w:r>
-        <w:t xml:space="preserve">The formative role of microglia in stress-induced synaptic deficits and associated behavioral consequences. </w:t>
+      <w:bookmarkStart w:id="30" w:name="ref-bollingerFormativeRoleMicroglia2019"/>
+      <w:bookmarkEnd w:id="28"/>
+      <w:r>
+        <w:t xml:space="preserve">Bollinger, J. L., &amp; Wohleb, E. S. (2019). The formative role of microglia in stress-induced synaptic deficits and associated behavioral consequences. </w:t>
       </w:r>
       <w:r>
         <w:rPr>
@@ -1917,8 +3830,8 @@
       <w:pPr>
         <w:pStyle w:val="Bibliography"/>
       </w:pPr>
-      <w:bookmarkStart w:id="29" w:name="ref-boraMicroplasticsHumanHealth2024"/>
-      <w:bookmarkEnd w:id="28"/>
+      <w:bookmarkStart w:id="31" w:name="ref-boraMicroplasticsHumanHealth2024"/>
+      <w:bookmarkEnd w:id="30"/>
       <w:r>
         <w:t xml:space="preserve">Bora, S. S., Gogoi, R., Sharma, M. R., Anshu, Borah, M. P., Deka, P., Bora, J., Naorem, R. S., Das, J., &amp; Teli, A. B. (2024). Microplastics and human health: Unveiling the gut microbiome disruption and chronic disease risks. </w:t>
       </w:r>
@@ -1955,8 +3868,8 @@
       <w:pPr>
         <w:pStyle w:val="Bibliography"/>
       </w:pPr>
-      <w:bookmarkStart w:id="30" w:name="X004f712ec1095099a0c1c2348f1de96e549812f"/>
-      <w:bookmarkEnd w:id="29"/>
+      <w:bookmarkStart w:id="32" w:name="X004f712ec1095099a0c1c2348f1de96e549812f"/>
+      <w:bookmarkEnd w:id="31"/>
       <w:r>
         <w:lastRenderedPageBreak/>
         <w:t xml:space="preserve">Campbell, C. S. J., Contreras-Rojas, L. R., Delgado-Charro, M. B., &amp; Guy, R. H. (2012). Objective assessment of nanoparticle disposition in mammalian skin after topical exposure. </w:t>
@@ -1994,8 +3907,8 @@
       <w:pPr>
         <w:pStyle w:val="Bibliography"/>
       </w:pPr>
-      <w:bookmarkStart w:id="31" w:name="X4b16bc5668ca674ac33f236bc5ef2112c6eea65"/>
-      <w:bookmarkEnd w:id="30"/>
+      <w:bookmarkStart w:id="33" w:name="X4b16bc5668ca674ac33f236bc5ef2112c6eea65"/>
+      <w:bookmarkEnd w:id="32"/>
       <w:r>
         <w:t xml:space="preserve">Chen, L., Zeng, L., Li, W., &amp; Li, J.-S. (2025). The Activation of Hippocampal Microglial Cells and Their Role in the Regulation of Pain. </w:t>
       </w:r>
@@ -2032,8 +3945,8 @@
       <w:pPr>
         <w:pStyle w:val="Bibliography"/>
       </w:pPr>
-      <w:bookmarkStart w:id="32" w:name="ref-chengEffectsAdsorbedBenzoapyrene2023"/>
-      <w:bookmarkEnd w:id="31"/>
+      <w:bookmarkStart w:id="34" w:name="ref-chengEffectsAdsorbedBenzoapyrene2023"/>
+      <w:bookmarkEnd w:id="33"/>
       <w:r>
         <w:t xml:space="preserve">Cheng, S., Ye, Z., Wang, X., Lian, C., Shang, Y., &amp; Liu, H. (2023). The effects of adsorbed benzo(a)pyrene on dynamic behavior of polystyrene nanoplastics through phospholipid membrane: A molecular simulation study. </w:t>
       </w:r>
@@ -2070,8 +3983,8 @@
       <w:pPr>
         <w:pStyle w:val="Bibliography"/>
       </w:pPr>
-      <w:bookmarkStart w:id="33" w:name="X187f1e143afc0a653bb3def6eeabaeeb7780a04"/>
-      <w:bookmarkEnd w:id="32"/>
+      <w:bookmarkStart w:id="35" w:name="X187f1e143afc0a653bb3def6eeabaeeb7780a04"/>
+      <w:bookmarkEnd w:id="34"/>
       <w:r>
         <w:t xml:space="preserve">Cornell, J., Salinas, S., Huang, H.-Y., &amp; Zhou, M. (2021). Microglia regulation of synaptic plasticity and learning and memory. </w:t>
       </w:r>
@@ -2108,8 +4021,8 @@
       <w:pPr>
         <w:pStyle w:val="Bibliography"/>
       </w:pPr>
-      <w:bookmarkStart w:id="34" w:name="X7e07edb5dcf956124458476de0bb8c859e947f0"/>
-      <w:bookmarkEnd w:id="33"/>
+      <w:bookmarkStart w:id="36" w:name="X7e07edb5dcf956124458476de0bb8c859e947f0"/>
+      <w:bookmarkEnd w:id="35"/>
       <w:r>
         <w:t xml:space="preserve">Delantoni, A., Sarafopoulos, A., Giannouli, N., &amp; Rafailidis, V. (2023). Maxillofacial inflammations visualized with ultrasonography. Description of the imaging features and literature review based on a characteristic case series. </w:t>
       </w:r>
@@ -2146,8 +4059,8 @@
       <w:pPr>
         <w:pStyle w:val="Bibliography"/>
       </w:pPr>
-      <w:bookmarkStart w:id="35" w:name="ref-fangRolesMicrogliaAdult2023"/>
-      <w:bookmarkEnd w:id="34"/>
+      <w:bookmarkStart w:id="37" w:name="ref-fangRolesMicrogliaAdult2023"/>
+      <w:bookmarkEnd w:id="36"/>
       <w:r>
         <w:t xml:space="preserve">Fang, S., Wu, Z., Guo, Y., Zhu, W., Wan, C., Yuan, N., Chen, J., Hao, W., Mo, X., Guo, X., Fan, L., Li, X., &amp; Chen, J. (2023). Roles of microglia in adult hippocampal neurogenesis in depression and their therapeutics. </w:t>
       </w:r>
@@ -2184,8 +4097,8 @@
       <w:pPr>
         <w:pStyle w:val="Bibliography"/>
       </w:pPr>
-      <w:bookmarkStart w:id="36" w:name="ref-hamedNeurotoxicEffectsDifferent2022"/>
-      <w:bookmarkEnd w:id="35"/>
+      <w:bookmarkStart w:id="38" w:name="ref-hamedNeurotoxicEffectsDifferent2022"/>
+      <w:bookmarkEnd w:id="37"/>
       <w:r>
         <w:lastRenderedPageBreak/>
         <w:t xml:space="preserve">Hamed, M., Martyniuk, C. J., Naguib, M., Lee, J.-S., &amp; Sayed, A. E.-D. H. (2022). Neurotoxic effects of different sizes of plastics (nano, micro, and macro) on juvenile common carp (Cyprinus carpio). </w:t>
@@ -2223,8 +4136,8 @@
       <w:pPr>
         <w:pStyle w:val="Bibliography"/>
       </w:pPr>
-      <w:bookmarkStart w:id="37" w:name="ref-harrisonChiasmaRochePartner2013"/>
-      <w:bookmarkEnd w:id="36"/>
+      <w:bookmarkStart w:id="39" w:name="ref-harrisonChiasmaRochePartner2013"/>
+      <w:bookmarkEnd w:id="38"/>
       <w:r>
         <w:t xml:space="preserve">Harrison, C. (2013). Chiasma and Roche partner in oral peptide drug delivery. </w:t>
       </w:r>
@@ -2261,8 +4174,8 @@
       <w:pPr>
         <w:pStyle w:val="Bibliography"/>
       </w:pPr>
-      <w:bookmarkStart w:id="38" w:name="X542999c159c4319fc9bb0895037e02ed832cecc"/>
-      <w:bookmarkEnd w:id="37"/>
+      <w:bookmarkStart w:id="40" w:name="X542999c159c4319fc9bb0895037e02ed832cecc"/>
+      <w:bookmarkEnd w:id="39"/>
       <w:r>
         <w:t xml:space="preserve">Hoogland, I. C. M., Houbolt, C., van Westerloo, D. J., van Gool, W. A., &amp; van de Beek, D. (2015). Systemic inflammation and microglial activation: Systematic review of animal experiments. </w:t>
       </w:r>
@@ -2299,8 +4212,8 @@
       <w:pPr>
         <w:pStyle w:val="Bibliography"/>
       </w:pPr>
-      <w:bookmarkStart w:id="39" w:name="ref-ishidaLivecellImagingMacrophage2019"/>
-      <w:bookmarkEnd w:id="38"/>
+      <w:bookmarkStart w:id="41" w:name="ref-ishidaLivecellImagingMacrophage2019"/>
+      <w:bookmarkEnd w:id="40"/>
       <w:r>
         <w:t xml:space="preserve">Ishida, T., Fujihara, N., Nishimura, T., Funabashi, H., Hirota, R., Ikeda, T., &amp; Kuroda, A. (2019). Live-cell imaging of macrophage phagocytosis of asbestos fibers under fluorescence microscopy. </w:t>
       </w:r>
@@ -2337,16 +4250,10 @@
       <w:pPr>
         <w:pStyle w:val="Bibliography"/>
       </w:pPr>
-      <w:bookmarkStart w:id="40" w:name="X6792e15aa4e08317f786519cd1410dba88296ce"/>
-      <w:bookmarkEnd w:id="39"/>
-      <w:r>
-        <w:rPr>
-          <w:lang w:val="de-DE"/>
-        </w:rPr>
-        <w:t xml:space="preserve">Jeon, S. W., &amp; Kim, Y. K. (2016). </w:t>
-      </w:r>
-      <w:r>
-        <w:t xml:space="preserve">Neuroinflammation and cytokine abnormality in major depression: Cause or consequence in that illness? </w:t>
+      <w:bookmarkStart w:id="42" w:name="X6792e15aa4e08317f786519cd1410dba88296ce"/>
+      <w:bookmarkEnd w:id="41"/>
+      <w:r>
+        <w:t xml:space="preserve">Jeon, S. W., &amp; Kim, Y. K. (2016). Neuroinflammation and cytokine abnormality in major depression: Cause or consequence in that illness? </w:t>
       </w:r>
       <w:r>
         <w:rPr>
@@ -2381,8 +4288,8 @@
       <w:pPr>
         <w:pStyle w:val="Bibliography"/>
       </w:pPr>
-      <w:bookmarkStart w:id="41" w:name="X8aac5304898f8d6b298a94f1cf67b376bb3965d"/>
-      <w:bookmarkEnd w:id="40"/>
+      <w:bookmarkStart w:id="43" w:name="X8aac5304898f8d6b298a94f1cf67b376bb3965d"/>
+      <w:bookmarkEnd w:id="42"/>
       <w:r>
         <w:t xml:space="preserve">Kalyan, M., Tousif, A. H., Sonali, S., Vichitra, C., Sunanda, T., Praveenraj, S. S., Ray, B., Gorantla, V. R., Rungratanawanich, W., Mahalakshmi, A. M., Qoronfleh, M. W., Monaghan, T. M., Song, B.-J., Essa, M. M., &amp; Chidambaram, S. B. (2022). Role of Endogenous Lipopolysaccharides in Neurological Disorders. </w:t>
       </w:r>
@@ -2419,8 +4326,8 @@
       <w:pPr>
         <w:pStyle w:val="Bibliography"/>
       </w:pPr>
-      <w:bookmarkStart w:id="42" w:name="ref-kopatzMicroNanoplasticsBreach2023"/>
-      <w:bookmarkEnd w:id="41"/>
+      <w:bookmarkStart w:id="44" w:name="ref-kopatzMicroNanoplasticsBreach2023"/>
+      <w:bookmarkEnd w:id="43"/>
       <w:r>
         <w:rPr>
           <w:lang w:val="de-DE"/>
@@ -2429,7 +4336,15 @@
         <w:t xml:space="preserve">Kopatz, V., Wen, K., Kovács, T., Keimowitz, A. S., Pichler, V., Widder, J., Vethaak, A. D., Hollóczki, O., &amp; Kenner, L. (2023). </w:t>
       </w:r>
       <w:r>
-        <w:t xml:space="preserve">Micro- and Nanoplastics Breach the Blood–Brain Barrier (BBB): Biomolecular Corona’s Role Revealed. </w:t>
+        <w:t xml:space="preserve">Micro- and </w:t>
+      </w:r>
+      <w:proofErr w:type="spellStart"/>
+      <w:r>
+        <w:t>Nanoplastics</w:t>
+      </w:r>
+      <w:proofErr w:type="spellEnd"/>
+      <w:r>
+        <w:t xml:space="preserve"> Breach the Blood–Brain Barrier (BBB): Biomolecular Corona’s Role Revealed. </w:t>
       </w:r>
       <w:r>
         <w:rPr>
@@ -2464,8 +4379,8 @@
       <w:pPr>
         <w:pStyle w:val="Bibliography"/>
       </w:pPr>
-      <w:bookmarkStart w:id="43" w:name="ref-liNewEvidenceMechanisms2025"/>
-      <w:bookmarkEnd w:id="42"/>
+      <w:bookmarkStart w:id="45" w:name="ref-liNewEvidenceMechanisms2025"/>
+      <w:bookmarkEnd w:id="44"/>
       <w:r>
         <w:t xml:space="preserve">Li, X., Hu, S., Yu, Z., He, F., Zhao, X., &amp; Liu, R. (2025). New Evidence for the Mechanisms of Nanoplastics Amplifying Cadmium Cytotoxicity: Trojan Horse Effect, Inflammatory Response, and Calcium Imbalance. </w:t>
       </w:r>
@@ -2502,8 +4417,8 @@
       <w:pPr>
         <w:pStyle w:val="Bibliography"/>
       </w:pPr>
-      <w:bookmarkStart w:id="44" w:name="X592a8f7e9822be7b2d667d2b74ce1e90f1cedb8"/>
-      <w:bookmarkEnd w:id="43"/>
+      <w:bookmarkStart w:id="46" w:name="X592a8f7e9822be7b2d667d2b74ce1e90f1cedb8"/>
+      <w:bookmarkEnd w:id="45"/>
       <w:r>
         <w:t xml:space="preserve">Matousek, S. B., Ghosh, S., Shaftel, S. S., Kyrkanides, S., Olschowka, J. A., &amp; O’Banion, M. K. (2012). Chronic IL-1β-mediated neuroinflammation mitigates amyloid pathology in a mouse model of Alzheimer’s disease without inducing overt neurodegeneration. </w:t>
       </w:r>
@@ -2540,8 +4455,8 @@
       <w:pPr>
         <w:pStyle w:val="Bibliography"/>
       </w:pPr>
-      <w:bookmarkStart w:id="45" w:name="ref-mcconnellCellsBloodbrainBarrier2022"/>
-      <w:bookmarkEnd w:id="44"/>
+      <w:bookmarkStart w:id="47" w:name="ref-mcconnellCellsBloodbrainBarrier2022"/>
+      <w:bookmarkEnd w:id="46"/>
       <w:r>
         <w:t xml:space="preserve">McConnell, H. L., &amp; Mishra, A. (2022). Cells of the Blood-brain Barrier: An Overview of the Neurovascular Unit in Health and Disease. </w:t>
       </w:r>
@@ -2578,8 +4493,8 @@
       <w:pPr>
         <w:pStyle w:val="Bibliography"/>
       </w:pPr>
-      <w:bookmarkStart w:id="46" w:name="Xc075ecd0603de099cd0d3801a41cc8bb5d7a187"/>
-      <w:bookmarkEnd w:id="45"/>
+      <w:bookmarkStart w:id="48" w:name="Xc075ecd0603de099cd0d3801a41cc8bb5d7a187"/>
+      <w:bookmarkEnd w:id="47"/>
       <w:r>
         <w:rPr>
           <w:lang w:val="de-DE"/>
@@ -2622,8 +4537,8 @@
       <w:pPr>
         <w:pStyle w:val="Bibliography"/>
       </w:pPr>
-      <w:bookmarkStart w:id="47" w:name="X8c4db74612eb4359854825ace8f5a75bc5d1444"/>
-      <w:bookmarkEnd w:id="46"/>
+      <w:bookmarkStart w:id="49" w:name="X8c4db74612eb4359854825ace8f5a75bc5d1444"/>
+      <w:bookmarkEnd w:id="48"/>
       <w:r>
         <w:lastRenderedPageBreak/>
         <w:t xml:space="preserve">Muzio, L., Viotti, A., &amp; Martino, G. (2021). Microglia in Neuroinflammation and Neurodegeneration: From Understanding to Therapy. </w:t>
@@ -2661,8 +4576,8 @@
       <w:pPr>
         <w:pStyle w:val="Bibliography"/>
       </w:pPr>
-      <w:bookmarkStart w:id="48" w:name="ref-nunezChronicStressAutoimmunity2025"/>
-      <w:bookmarkEnd w:id="47"/>
+      <w:bookmarkStart w:id="50" w:name="ref-nunezChronicStressAutoimmunity2025"/>
+      <w:bookmarkEnd w:id="49"/>
       <w:r>
         <w:t xml:space="preserve">Nunez, S. G., Rabelo, S. P., Subotic, N., Caruso, J. W., &amp; Knezevic, N. N. (2025). Chronic Stress and Autoimmunity: The Role of HPA Axis and Cortisol Dysregulation. </w:t>
       </w:r>
@@ -2699,8 +4614,8 @@
       <w:pPr>
         <w:pStyle w:val="Bibliography"/>
       </w:pPr>
-      <w:bookmarkStart w:id="49" w:name="ref-thompsonLostSeaWhere2004"/>
-      <w:bookmarkEnd w:id="48"/>
+      <w:bookmarkStart w:id="51" w:name="ref-thompsonLostSeaWhere2004"/>
+      <w:bookmarkEnd w:id="50"/>
       <w:r>
         <w:t xml:space="preserve">Thompson, R. C., Olsen, Y., Mitchell, R. P., Davis, A., Rowland, S. J., John, A. W. G., McGonigle, D., &amp; Russell, A. E. (2004). Lost at Sea: Where Is All the Plastic? </w:t>
       </w:r>
@@ -2737,8 +4652,8 @@
       <w:pPr>
         <w:pStyle w:val="Bibliography"/>
       </w:pPr>
-      <w:bookmarkStart w:id="50" w:name="ref-wakeFunctionsMicrogliaCentral2011"/>
-      <w:bookmarkEnd w:id="49"/>
+      <w:bookmarkStart w:id="52" w:name="ref-wakeFunctionsMicrogliaCentral2011"/>
+      <w:bookmarkEnd w:id="51"/>
       <w:r>
         <w:t xml:space="preserve">Wake, H., Moorhouse, A. J., &amp; Nabekura, J. (2011). Functions of microglia in the central nervous system – beyond the immune response. </w:t>
       </w:r>
@@ -2775,8 +4690,8 @@
       <w:pPr>
         <w:pStyle w:val="Bibliography"/>
       </w:pPr>
-      <w:bookmarkStart w:id="51" w:name="ref-winiarskaPotentialImpactNano2024"/>
-      <w:bookmarkEnd w:id="50"/>
+      <w:bookmarkStart w:id="53" w:name="ref-winiarskaPotentialImpactNano2024"/>
+      <w:bookmarkEnd w:id="52"/>
       <w:r>
         <w:t xml:space="preserve">Winiarska, E., Jutel, M., &amp; Zemelka-Wiacek, M. (2024). The potential impact of nano- and microplastics on human health: Understanding human health risks. </w:t>
       </w:r>
@@ -2813,8 +4728,8 @@
       <w:pPr>
         <w:pStyle w:val="Bibliography"/>
       </w:pPr>
-      <w:bookmarkStart w:id="52" w:name="Xe629b25df5763d94ad90b0417c5c121df366051"/>
-      <w:bookmarkEnd w:id="51"/>
+      <w:bookmarkStart w:id="54" w:name="Xe629b25df5763d94ad90b0417c5c121df366051"/>
+      <w:bookmarkEnd w:id="53"/>
       <w:r>
         <w:t xml:space="preserve">Yan, L., Yu, Z., Lin, P., Qiu, S., He, L., Wu, Z., Ma, L., Gu, Y., He, L., Dai, Z., Zhou, C., Hong, P., &amp; Li, C. (2023). Polystyrene nanoplastics promote the apoptosis in Caco-2 cells induced by okadaic acid more than microplastics. </w:t>
       </w:r>
@@ -2851,8 +4766,8 @@
       <w:pPr>
         <w:pStyle w:val="Bibliography"/>
       </w:pPr>
-      <w:bookmarkStart w:id="53" w:name="ref-yangRoleMicrogliaCentral2010"/>
-      <w:bookmarkEnd w:id="52"/>
+      <w:bookmarkStart w:id="55" w:name="ref-yangRoleMicrogliaCentral2010"/>
+      <w:bookmarkEnd w:id="54"/>
       <w:r>
         <w:t xml:space="preserve">Yang, I., Han, S. J., Kaur, G., Crane, C., &amp; Parsa, A. T. (2010). The Role of Microglia in Central Nervous System Immunity and Glioma Immunology. </w:t>
       </w:r>
@@ -2892,9 +4807,9 @@
           <w:t>https://doi.org/10.1016/j.jocn.2009.05.006</w:t>
         </w:r>
       </w:hyperlink>
-      <w:bookmarkEnd w:id="25"/>
       <w:bookmarkEnd w:id="27"/>
-      <w:bookmarkEnd w:id="53"/>
+      <w:bookmarkEnd w:id="29"/>
+      <w:bookmarkEnd w:id="55"/>
     </w:p>
     <w:sectPr>
       <w:headerReference w:type="even" r:id="rId39"/>
@@ -3017,6 +4932,7 @@
         <w:dataBinding w:prefixMappings="xmlns:ns0='http://purl.org/dc/elements/1.1/' xmlns:ns1='http://schemas.openxmlformats.org/package/2006/metadata/core-properties' " w:xpath="/ns1:coreProperties[1]/ns0:description[1]" w:storeItemID="{6C3C8BC8-F283-45AE-878A-BAB7291924A1}"/>
         <w:text w:multiLine="1"/>
       </w:sdtPr>
+      <w:sdtEndPr/>
       <w:sdtContent>
         <w:r>
           <w:t>MICRO- AND NANOPLASTICS: CROSSING THE BLOOD-BRAIN BARRIER TO DRIVE SUSTAINED NEUROINFLAMMATION AND HPA AXIS DYSREGULATION</w:t>
@@ -3256,7 +5172,7 @@
   <w:abstractNum w:abstractNumId="10" w15:restartNumberingAfterBreak="0">
     <w:nsid w:val="0000A990"/>
     <w:multiLevelType w:val="multilevel"/>
-    <w:tmpl w:val="078ABBFE"/>
+    <w:tmpl w:val="D51E7B86"/>
     <w:lvl w:ilvl="0">
       <w:numFmt w:val="bullet"/>
       <w:lvlText w:val=" "/>
@@ -3483,7 +5399,7 @@
   <w:num w:numId="21" w16cid:durableId="2107966237">
     <w:abstractNumId w:val="0"/>
   </w:num>
-  <w:num w:numId="22" w16cid:durableId="1436902588">
+  <w:num w:numId="22" w16cid:durableId="1672491090">
     <w:abstractNumId w:val="10"/>
   </w:num>
 </w:numbering>
@@ -3856,6 +5772,7 @@
     <w:name w:val="heading 1"/>
     <w:basedOn w:val="Normal"/>
     <w:next w:val="BodyText"/>
+    <w:link w:val="Heading1Char"/>
     <w:uiPriority w:val="9"/>
     <w:qFormat/>
     <w:rsid w:val="00901FB7"/>
@@ -4971,6 +6888,30 @@
     <w:rsid w:val="00EA7B31"/>
     <w:rPr>
       <w:szCs w:val="20"/>
+    </w:rPr>
+  </w:style>
+  <w:style w:type="character" w:customStyle="1" w:styleId="Heading1Char">
+    <w:name w:val="Heading 1 Char"/>
+    <w:basedOn w:val="DefaultParagraphFont"/>
+    <w:link w:val="Heading1"/>
+    <w:uiPriority w:val="9"/>
+    <w:rsid w:val="00057EAA"/>
+    <w:rPr>
+      <w:rFonts w:asciiTheme="majorHAnsi" w:eastAsiaTheme="majorEastAsia" w:hAnsiTheme="majorHAnsi" w:cstheme="majorBidi"/>
+      <w:b/>
+      <w:bCs/>
+      <w:szCs w:val="32"/>
+    </w:rPr>
+  </w:style>
+  <w:style w:type="character" w:styleId="FollowedHyperlink">
+    <w:name w:val="FollowedHyperlink"/>
+    <w:basedOn w:val="DefaultParagraphFont"/>
+    <w:semiHidden/>
+    <w:unhideWhenUsed/>
+    <w:rsid w:val="00057EAA"/>
+    <w:rPr>
+      <w:color w:val="954F72" w:themeColor="followedHyperlink"/>
+      <w:u w:val="single"/>
     </w:rPr>
   </w:style>
 </w:styles>

</xml_diff>

<commit_message>
Update email address to conform with future projects
</commit_message>
<xml_diff>
--- a/TranQuocHoang_IM25_Newsletter/25AU IM Group Trần Quốc Hoàng (just me).docx
+++ b/TranQuocHoang_IM25_Newsletter/25AU IM Group Trần Quốc Hoàng (just me).docx
@@ -144,12 +144,12 @@
         <w:lastRenderedPageBreak/>
         <w:t xml:space="preserve">33, Linh Xuan Ward, Ho Chi Minh City 71309, Vietnam, Email: </w:t>
       </w:r>
-      <w:hyperlink r:id="rId7">
-        <w:r>
-          <w:rPr>
-            <w:rStyle w:val="Hyperlink"/>
-          </w:rPr>
-          <w:t>BTBTWE24036@student.hcmiu.edu.vn</w:t>
+      <w:hyperlink r:id="rId7" w:history="1">
+        <w:r>
+          <w:rPr>
+            <w:rStyle w:val="Hyperlink"/>
+          </w:rPr>
+          <w:t>tranquochoang@protonmail.com</w:t>
         </w:r>
       </w:hyperlink>
     </w:p>
@@ -213,1904 +213,17 @@
       <w:pPr>
         <w:pStyle w:val="Heading1"/>
       </w:pPr>
-      <w:proofErr w:type="spellStart"/>
       <w:r>
         <w:lastRenderedPageBreak/>
-        <w:t>Tóm</w:t>
-      </w:r>
-      <w:proofErr w:type="spellEnd"/>
-      <w:r>
-        <w:t xml:space="preserve"> </w:t>
-      </w:r>
-      <w:proofErr w:type="spellStart"/>
-      <w:r>
-        <w:t>Tắt</w:t>
-      </w:r>
-      <w:proofErr w:type="spellEnd"/>
+        <w:t>Tóm Tắt</w:t>
+      </w:r>
     </w:p>
     <w:p>
       <w:pPr>
         <w:pStyle w:val="AbstractFirstParagraph"/>
       </w:pPr>
-      <w:proofErr w:type="spellStart"/>
-      <w:r>
-        <w:t>Sự</w:t>
-      </w:r>
-      <w:proofErr w:type="spellEnd"/>
-      <w:r>
-        <w:t xml:space="preserve"> </w:t>
-      </w:r>
-      <w:proofErr w:type="spellStart"/>
-      <w:r>
-        <w:t>hiện</w:t>
-      </w:r>
-      <w:proofErr w:type="spellEnd"/>
-      <w:r>
-        <w:t xml:space="preserve"> </w:t>
-      </w:r>
-      <w:proofErr w:type="spellStart"/>
-      <w:r>
-        <w:t>diện</w:t>
-      </w:r>
-      <w:proofErr w:type="spellEnd"/>
-      <w:r>
-        <w:t xml:space="preserve"> </w:t>
-      </w:r>
-      <w:proofErr w:type="spellStart"/>
-      <w:r>
-        <w:t>phổ</w:t>
-      </w:r>
-      <w:proofErr w:type="spellEnd"/>
-      <w:r>
-        <w:t xml:space="preserve"> </w:t>
-      </w:r>
-      <w:proofErr w:type="spellStart"/>
-      <w:r>
-        <w:t>biến</w:t>
-      </w:r>
-      <w:proofErr w:type="spellEnd"/>
-      <w:r>
-        <w:t xml:space="preserve"> </w:t>
-      </w:r>
-      <w:proofErr w:type="spellStart"/>
-      <w:r>
-        <w:t>của</w:t>
-      </w:r>
-      <w:proofErr w:type="spellEnd"/>
-      <w:r>
-        <w:t xml:space="preserve"> vi </w:t>
-      </w:r>
-      <w:proofErr w:type="spellStart"/>
-      <w:r>
-        <w:t>và</w:t>
-      </w:r>
-      <w:proofErr w:type="spellEnd"/>
-      <w:r>
-        <w:t xml:space="preserve"> </w:t>
-      </w:r>
-      <w:proofErr w:type="spellStart"/>
-      <w:r>
-        <w:t>hạt</w:t>
-      </w:r>
-      <w:proofErr w:type="spellEnd"/>
-      <w:r>
-        <w:t xml:space="preserve"> </w:t>
-      </w:r>
-      <w:proofErr w:type="spellStart"/>
-      <w:r>
-        <w:t>nhựa</w:t>
-      </w:r>
-      <w:proofErr w:type="spellEnd"/>
-      <w:r>
-        <w:t xml:space="preserve"> nano (MNPs) </w:t>
-      </w:r>
-      <w:proofErr w:type="spellStart"/>
-      <w:r>
-        <w:t>là</w:t>
-      </w:r>
-      <w:proofErr w:type="spellEnd"/>
-      <w:r>
-        <w:t xml:space="preserve"> </w:t>
-      </w:r>
-      <w:proofErr w:type="spellStart"/>
-      <w:r>
-        <w:t>một</w:t>
-      </w:r>
-      <w:proofErr w:type="spellEnd"/>
-      <w:r>
-        <w:t xml:space="preserve"> </w:t>
-      </w:r>
-      <w:proofErr w:type="spellStart"/>
-      <w:r>
-        <w:t>cuộc</w:t>
-      </w:r>
-      <w:proofErr w:type="spellEnd"/>
-      <w:r>
-        <w:t xml:space="preserve"> </w:t>
-      </w:r>
-      <w:proofErr w:type="spellStart"/>
-      <w:r>
-        <w:t>khủng</w:t>
-      </w:r>
-      <w:proofErr w:type="spellEnd"/>
-      <w:r>
-        <w:t xml:space="preserve"> </w:t>
-      </w:r>
-      <w:proofErr w:type="spellStart"/>
-      <w:r>
-        <w:t>hoảng</w:t>
-      </w:r>
-      <w:proofErr w:type="spellEnd"/>
-      <w:r>
-        <w:t xml:space="preserve"> </w:t>
-      </w:r>
-      <w:proofErr w:type="spellStart"/>
-      <w:r>
-        <w:t>môi</w:t>
-      </w:r>
-      <w:proofErr w:type="spellEnd"/>
-      <w:r>
-        <w:t xml:space="preserve"> </w:t>
-      </w:r>
-      <w:proofErr w:type="spellStart"/>
-      <w:r>
-        <w:t>trường</w:t>
-      </w:r>
-      <w:proofErr w:type="spellEnd"/>
-      <w:r>
-        <w:t xml:space="preserve"> </w:t>
-      </w:r>
-      <w:proofErr w:type="spellStart"/>
-      <w:r>
-        <w:t>và</w:t>
-      </w:r>
-      <w:proofErr w:type="spellEnd"/>
-      <w:r>
-        <w:t xml:space="preserve"> </w:t>
-      </w:r>
-      <w:proofErr w:type="spellStart"/>
-      <w:r>
-        <w:t>sức</w:t>
-      </w:r>
-      <w:proofErr w:type="spellEnd"/>
-      <w:r>
-        <w:t xml:space="preserve"> </w:t>
-      </w:r>
-      <w:proofErr w:type="spellStart"/>
-      <w:r>
-        <w:t>khỏe</w:t>
-      </w:r>
-      <w:proofErr w:type="spellEnd"/>
-      <w:r>
-        <w:t xml:space="preserve"> </w:t>
-      </w:r>
-      <w:proofErr w:type="spellStart"/>
-      <w:r>
-        <w:t>toàn</w:t>
-      </w:r>
-      <w:proofErr w:type="spellEnd"/>
-      <w:r>
-        <w:t xml:space="preserve"> </w:t>
-      </w:r>
-      <w:proofErr w:type="spellStart"/>
-      <w:r>
-        <w:t>cầu</w:t>
-      </w:r>
-      <w:proofErr w:type="spellEnd"/>
-      <w:r>
-        <w:t xml:space="preserve"> </w:t>
-      </w:r>
-      <w:proofErr w:type="spellStart"/>
-      <w:r>
-        <w:t>ngày</w:t>
-      </w:r>
-      <w:proofErr w:type="spellEnd"/>
-      <w:r>
-        <w:t xml:space="preserve"> </w:t>
-      </w:r>
-      <w:proofErr w:type="spellStart"/>
-      <w:r>
-        <w:t>càng</w:t>
-      </w:r>
-      <w:proofErr w:type="spellEnd"/>
-      <w:r>
-        <w:t xml:space="preserve"> </w:t>
-      </w:r>
-      <w:proofErr w:type="spellStart"/>
-      <w:r>
-        <w:t>gia</w:t>
-      </w:r>
-      <w:proofErr w:type="spellEnd"/>
-      <w:r>
-        <w:t xml:space="preserve"> </w:t>
-      </w:r>
-      <w:proofErr w:type="spellStart"/>
-      <w:r>
-        <w:t>tăng</w:t>
-      </w:r>
-      <w:proofErr w:type="spellEnd"/>
-      <w:r>
-        <w:t xml:space="preserve">. </w:t>
-      </w:r>
-      <w:proofErr w:type="spellStart"/>
-      <w:r>
-        <w:t>Bài</w:t>
-      </w:r>
-      <w:proofErr w:type="spellEnd"/>
-      <w:r>
-        <w:t xml:space="preserve"> </w:t>
-      </w:r>
-      <w:proofErr w:type="spellStart"/>
-      <w:r>
-        <w:t>báo</w:t>
-      </w:r>
-      <w:proofErr w:type="spellEnd"/>
-      <w:r>
-        <w:t xml:space="preserve"> </w:t>
-      </w:r>
-      <w:proofErr w:type="spellStart"/>
-      <w:r>
-        <w:t>này</w:t>
-      </w:r>
-      <w:proofErr w:type="spellEnd"/>
-      <w:r>
-        <w:t xml:space="preserve"> </w:t>
-      </w:r>
-      <w:proofErr w:type="spellStart"/>
-      <w:r>
-        <w:t>khám</w:t>
-      </w:r>
-      <w:proofErr w:type="spellEnd"/>
-      <w:r>
-        <w:t xml:space="preserve"> </w:t>
-      </w:r>
-      <w:proofErr w:type="spellStart"/>
-      <w:r>
-        <w:t>phá</w:t>
-      </w:r>
-      <w:proofErr w:type="spellEnd"/>
-      <w:r>
-        <w:t xml:space="preserve"> </w:t>
-      </w:r>
-      <w:proofErr w:type="spellStart"/>
-      <w:r>
-        <w:t>tiềm</w:t>
-      </w:r>
-      <w:proofErr w:type="spellEnd"/>
-      <w:r>
-        <w:t xml:space="preserve"> </w:t>
-      </w:r>
-      <w:proofErr w:type="spellStart"/>
-      <w:r>
-        <w:t>năng</w:t>
-      </w:r>
-      <w:proofErr w:type="spellEnd"/>
-      <w:r>
-        <w:t xml:space="preserve"> </w:t>
-      </w:r>
-      <w:proofErr w:type="spellStart"/>
-      <w:r>
-        <w:t>độc</w:t>
-      </w:r>
-      <w:proofErr w:type="spellEnd"/>
-      <w:r>
-        <w:t xml:space="preserve"> </w:t>
-      </w:r>
-      <w:proofErr w:type="spellStart"/>
-      <w:r>
-        <w:t>thần</w:t>
-      </w:r>
-      <w:proofErr w:type="spellEnd"/>
-      <w:r>
-        <w:t xml:space="preserve"> </w:t>
-      </w:r>
-      <w:proofErr w:type="spellStart"/>
-      <w:r>
-        <w:t>kinh</w:t>
-      </w:r>
-      <w:proofErr w:type="spellEnd"/>
-      <w:r>
-        <w:t xml:space="preserve"> </w:t>
-      </w:r>
-      <w:proofErr w:type="spellStart"/>
-      <w:r>
-        <w:t>đáng</w:t>
-      </w:r>
-      <w:proofErr w:type="spellEnd"/>
-      <w:r>
-        <w:t xml:space="preserve"> </w:t>
-      </w:r>
-      <w:proofErr w:type="spellStart"/>
-      <w:r>
-        <w:t>báo</w:t>
-      </w:r>
-      <w:proofErr w:type="spellEnd"/>
-      <w:r>
-        <w:t xml:space="preserve"> </w:t>
-      </w:r>
-      <w:proofErr w:type="spellStart"/>
-      <w:r>
-        <w:t>động</w:t>
-      </w:r>
-      <w:proofErr w:type="spellEnd"/>
-      <w:r>
-        <w:t xml:space="preserve"> </w:t>
-      </w:r>
-      <w:proofErr w:type="spellStart"/>
-      <w:r>
-        <w:t>của</w:t>
-      </w:r>
-      <w:proofErr w:type="spellEnd"/>
-      <w:r>
-        <w:t xml:space="preserve"> MNPs </w:t>
-      </w:r>
-      <w:proofErr w:type="spellStart"/>
-      <w:r>
-        <w:t>bằng</w:t>
-      </w:r>
-      <w:proofErr w:type="spellEnd"/>
-      <w:r>
-        <w:t xml:space="preserve"> </w:t>
-      </w:r>
-      <w:proofErr w:type="spellStart"/>
-      <w:r>
-        <w:t>cách</w:t>
-      </w:r>
-      <w:proofErr w:type="spellEnd"/>
-      <w:r>
-        <w:t xml:space="preserve"> </w:t>
-      </w:r>
-      <w:proofErr w:type="spellStart"/>
-      <w:r>
-        <w:t>phân</w:t>
-      </w:r>
-      <w:proofErr w:type="spellEnd"/>
-      <w:r>
-        <w:t xml:space="preserve"> </w:t>
-      </w:r>
-      <w:proofErr w:type="spellStart"/>
-      <w:r>
-        <w:t>tích</w:t>
-      </w:r>
-      <w:proofErr w:type="spellEnd"/>
-      <w:r>
-        <w:t xml:space="preserve"> </w:t>
-      </w:r>
-      <w:proofErr w:type="spellStart"/>
-      <w:r>
-        <w:t>cơ</w:t>
-      </w:r>
-      <w:proofErr w:type="spellEnd"/>
-      <w:r>
-        <w:t xml:space="preserve"> </w:t>
-      </w:r>
-      <w:proofErr w:type="spellStart"/>
-      <w:r>
-        <w:t>chế</w:t>
-      </w:r>
-      <w:proofErr w:type="spellEnd"/>
-      <w:r>
-        <w:t xml:space="preserve"> </w:t>
-      </w:r>
-      <w:proofErr w:type="spellStart"/>
-      <w:r>
-        <w:t>hoạt</w:t>
-      </w:r>
-      <w:proofErr w:type="spellEnd"/>
-      <w:r>
-        <w:t xml:space="preserve"> </w:t>
-      </w:r>
-      <w:proofErr w:type="spellStart"/>
-      <w:r>
-        <w:t>động</w:t>
-      </w:r>
-      <w:proofErr w:type="spellEnd"/>
-      <w:r>
-        <w:t xml:space="preserve"> </w:t>
-      </w:r>
-      <w:proofErr w:type="spellStart"/>
-      <w:r>
-        <w:t>của</w:t>
-      </w:r>
-      <w:proofErr w:type="spellEnd"/>
-      <w:r>
-        <w:t xml:space="preserve"> </w:t>
-      </w:r>
-      <w:proofErr w:type="spellStart"/>
-      <w:r>
-        <w:t>chúng</w:t>
-      </w:r>
-      <w:proofErr w:type="spellEnd"/>
-      <w:r>
-        <w:t xml:space="preserve"> </w:t>
-      </w:r>
-      <w:proofErr w:type="spellStart"/>
-      <w:r>
-        <w:t>trong</w:t>
-      </w:r>
-      <w:proofErr w:type="spellEnd"/>
-      <w:r>
-        <w:t xml:space="preserve"> </w:t>
-      </w:r>
-      <w:proofErr w:type="spellStart"/>
-      <w:r>
-        <w:t>hệ</w:t>
-      </w:r>
-      <w:proofErr w:type="spellEnd"/>
-      <w:r>
-        <w:t xml:space="preserve"> </w:t>
-      </w:r>
-      <w:proofErr w:type="spellStart"/>
-      <w:r>
-        <w:t>thần</w:t>
-      </w:r>
-      <w:proofErr w:type="spellEnd"/>
-      <w:r>
-        <w:t xml:space="preserve"> </w:t>
-      </w:r>
-      <w:proofErr w:type="spellStart"/>
-      <w:r>
-        <w:t>kinh</w:t>
-      </w:r>
-      <w:proofErr w:type="spellEnd"/>
-      <w:r>
-        <w:t xml:space="preserve"> </w:t>
-      </w:r>
-      <w:proofErr w:type="spellStart"/>
-      <w:r>
-        <w:t>trung</w:t>
-      </w:r>
-      <w:proofErr w:type="spellEnd"/>
-      <w:r>
-        <w:t xml:space="preserve"> </w:t>
-      </w:r>
-      <w:proofErr w:type="spellStart"/>
-      <w:r>
-        <w:t>ương</w:t>
-      </w:r>
-      <w:proofErr w:type="spellEnd"/>
-      <w:r>
-        <w:t xml:space="preserve"> (CNS). </w:t>
-      </w:r>
-      <w:proofErr w:type="spellStart"/>
-      <w:r>
-        <w:t>Nhựa</w:t>
-      </w:r>
-      <w:proofErr w:type="spellEnd"/>
-      <w:r>
-        <w:t xml:space="preserve"> nano, </w:t>
-      </w:r>
-      <w:proofErr w:type="spellStart"/>
-      <w:r>
-        <w:t>nhờ</w:t>
-      </w:r>
-      <w:proofErr w:type="spellEnd"/>
-      <w:r>
-        <w:t xml:space="preserve"> </w:t>
-      </w:r>
-      <w:proofErr w:type="spellStart"/>
-      <w:r>
-        <w:t>kích</w:t>
-      </w:r>
-      <w:proofErr w:type="spellEnd"/>
-      <w:r>
-        <w:t xml:space="preserve"> </w:t>
-      </w:r>
-      <w:proofErr w:type="spellStart"/>
-      <w:r>
-        <w:t>thước</w:t>
-      </w:r>
-      <w:proofErr w:type="spellEnd"/>
-      <w:r>
-        <w:t xml:space="preserve"> </w:t>
-      </w:r>
-      <w:proofErr w:type="spellStart"/>
-      <w:r>
-        <w:t>nhỏ</w:t>
-      </w:r>
-      <w:proofErr w:type="spellEnd"/>
-      <w:r>
-        <w:t xml:space="preserve"> </w:t>
-      </w:r>
-      <w:proofErr w:type="spellStart"/>
-      <w:r>
-        <w:t>bé</w:t>
-      </w:r>
-      <w:proofErr w:type="spellEnd"/>
-      <w:r>
-        <w:t xml:space="preserve">, </w:t>
-      </w:r>
-      <w:proofErr w:type="spellStart"/>
-      <w:r>
-        <w:t>dễ</w:t>
-      </w:r>
-      <w:proofErr w:type="spellEnd"/>
-      <w:r>
-        <w:t xml:space="preserve"> </w:t>
-      </w:r>
-      <w:proofErr w:type="spellStart"/>
-      <w:r>
-        <w:t>dàng</w:t>
-      </w:r>
-      <w:proofErr w:type="spellEnd"/>
-      <w:r>
-        <w:t xml:space="preserve"> </w:t>
-      </w:r>
-      <w:proofErr w:type="spellStart"/>
-      <w:r>
-        <w:t>xâm</w:t>
-      </w:r>
-      <w:proofErr w:type="spellEnd"/>
-      <w:r>
-        <w:t xml:space="preserve"> </w:t>
-      </w:r>
-      <w:proofErr w:type="spellStart"/>
-      <w:r>
-        <w:t>nhập</w:t>
-      </w:r>
-      <w:proofErr w:type="spellEnd"/>
-      <w:r>
-        <w:t xml:space="preserve"> </w:t>
-      </w:r>
-      <w:proofErr w:type="spellStart"/>
-      <w:r>
-        <w:t>vào</w:t>
-      </w:r>
-      <w:proofErr w:type="spellEnd"/>
-      <w:r>
-        <w:t xml:space="preserve"> </w:t>
-      </w:r>
-      <w:proofErr w:type="spellStart"/>
-      <w:r>
-        <w:t>cơ</w:t>
-      </w:r>
-      <w:proofErr w:type="spellEnd"/>
-      <w:r>
-        <w:t xml:space="preserve"> </w:t>
-      </w:r>
-      <w:proofErr w:type="spellStart"/>
-      <w:r>
-        <w:t>thể</w:t>
-      </w:r>
-      <w:proofErr w:type="spellEnd"/>
-      <w:r>
-        <w:t xml:space="preserve"> qua </w:t>
-      </w:r>
-      <w:proofErr w:type="spellStart"/>
-      <w:r>
-        <w:t>đường</w:t>
-      </w:r>
-      <w:proofErr w:type="spellEnd"/>
-      <w:r>
-        <w:t xml:space="preserve"> </w:t>
-      </w:r>
-      <w:proofErr w:type="spellStart"/>
-      <w:r>
-        <w:t>tiêu</w:t>
-      </w:r>
-      <w:proofErr w:type="spellEnd"/>
-      <w:r>
-        <w:t xml:space="preserve"> </w:t>
-      </w:r>
-      <w:proofErr w:type="spellStart"/>
-      <w:r>
-        <w:t>hóa</w:t>
-      </w:r>
-      <w:proofErr w:type="spellEnd"/>
-      <w:r>
-        <w:t xml:space="preserve"> </w:t>
-      </w:r>
-      <w:proofErr w:type="spellStart"/>
-      <w:r>
-        <w:t>và</w:t>
-      </w:r>
-      <w:proofErr w:type="spellEnd"/>
-      <w:r>
-        <w:t xml:space="preserve"> </w:t>
-      </w:r>
-      <w:proofErr w:type="spellStart"/>
-      <w:r>
-        <w:t>hô</w:t>
-      </w:r>
-      <w:proofErr w:type="spellEnd"/>
-      <w:r>
-        <w:t xml:space="preserve"> </w:t>
-      </w:r>
-      <w:proofErr w:type="spellStart"/>
-      <w:r>
-        <w:t>hấp</w:t>
-      </w:r>
-      <w:proofErr w:type="spellEnd"/>
-      <w:r>
-        <w:t xml:space="preserve">, </w:t>
-      </w:r>
-      <w:proofErr w:type="spellStart"/>
-      <w:r>
-        <w:t>và</w:t>
-      </w:r>
-      <w:proofErr w:type="spellEnd"/>
-      <w:r>
-        <w:t xml:space="preserve"> </w:t>
-      </w:r>
-      <w:proofErr w:type="spellStart"/>
-      <w:r>
-        <w:t>có</w:t>
-      </w:r>
-      <w:proofErr w:type="spellEnd"/>
-      <w:r>
-        <w:t xml:space="preserve"> </w:t>
-      </w:r>
-      <w:proofErr w:type="spellStart"/>
-      <w:r>
-        <w:t>khả</w:t>
-      </w:r>
-      <w:proofErr w:type="spellEnd"/>
-      <w:r>
-        <w:t xml:space="preserve"> </w:t>
-      </w:r>
-      <w:proofErr w:type="spellStart"/>
-      <w:r>
-        <w:t>năng</w:t>
-      </w:r>
-      <w:proofErr w:type="spellEnd"/>
-      <w:r>
-        <w:t xml:space="preserve"> </w:t>
-      </w:r>
-      <w:proofErr w:type="spellStart"/>
-      <w:r>
-        <w:t>đi</w:t>
-      </w:r>
-      <w:proofErr w:type="spellEnd"/>
-      <w:r>
-        <w:t xml:space="preserve"> qua </w:t>
-      </w:r>
-      <w:proofErr w:type="spellStart"/>
-      <w:r>
-        <w:t>Hàng</w:t>
-      </w:r>
-      <w:proofErr w:type="spellEnd"/>
-      <w:r>
-        <w:t xml:space="preserve"> </w:t>
-      </w:r>
-      <w:proofErr w:type="spellStart"/>
-      <w:r>
-        <w:t>rào</w:t>
-      </w:r>
-      <w:proofErr w:type="spellEnd"/>
-      <w:r>
-        <w:t xml:space="preserve"> </w:t>
-      </w:r>
-      <w:proofErr w:type="spellStart"/>
-      <w:r>
-        <w:t>máu-não</w:t>
-      </w:r>
-      <w:proofErr w:type="spellEnd"/>
-      <w:r>
-        <w:t xml:space="preserve"> (BBB) </w:t>
-      </w:r>
-      <w:proofErr w:type="spellStart"/>
-      <w:r>
-        <w:t>thông</w:t>
-      </w:r>
-      <w:proofErr w:type="spellEnd"/>
-      <w:r>
-        <w:t xml:space="preserve"> qua </w:t>
-      </w:r>
-      <w:proofErr w:type="spellStart"/>
-      <w:r>
-        <w:t>các</w:t>
-      </w:r>
-      <w:proofErr w:type="spellEnd"/>
-      <w:r>
-        <w:t xml:space="preserve"> con </w:t>
-      </w:r>
-      <w:proofErr w:type="spellStart"/>
-      <w:r>
-        <w:t>đường</w:t>
-      </w:r>
-      <w:proofErr w:type="spellEnd"/>
-      <w:r>
-        <w:t xml:space="preserve"> </w:t>
-      </w:r>
-      <w:proofErr w:type="spellStart"/>
-      <w:r>
-        <w:t>như</w:t>
-      </w:r>
-      <w:proofErr w:type="spellEnd"/>
-      <w:r>
-        <w:t xml:space="preserve"> </w:t>
-      </w:r>
-      <w:proofErr w:type="spellStart"/>
-      <w:r>
-        <w:t>nhập</w:t>
-      </w:r>
-      <w:proofErr w:type="spellEnd"/>
-      <w:r>
-        <w:t xml:space="preserve"> </w:t>
-      </w:r>
-      <w:proofErr w:type="spellStart"/>
-      <w:r>
-        <w:t>bào</w:t>
-      </w:r>
-      <w:proofErr w:type="spellEnd"/>
-      <w:r>
-        <w:t xml:space="preserve"> (endocytosis) </w:t>
-      </w:r>
-      <w:proofErr w:type="spellStart"/>
-      <w:r>
-        <w:t>và</w:t>
-      </w:r>
-      <w:proofErr w:type="spellEnd"/>
-      <w:r>
-        <w:t xml:space="preserve"> </w:t>
-      </w:r>
-      <w:proofErr w:type="spellStart"/>
-      <w:r>
-        <w:t>hiệu</w:t>
-      </w:r>
-      <w:proofErr w:type="spellEnd"/>
-      <w:r>
-        <w:t xml:space="preserve"> </w:t>
-      </w:r>
-      <w:proofErr w:type="spellStart"/>
-      <w:r>
-        <w:t>ứng</w:t>
-      </w:r>
-      <w:proofErr w:type="spellEnd"/>
-      <w:r>
-        <w:t xml:space="preserve"> "</w:t>
-      </w:r>
-      <w:proofErr w:type="spellStart"/>
-      <w:r>
-        <w:t>Ngựa</w:t>
-      </w:r>
-      <w:proofErr w:type="spellEnd"/>
-      <w:r>
-        <w:t xml:space="preserve"> </w:t>
-      </w:r>
-      <w:proofErr w:type="spellStart"/>
-      <w:r>
-        <w:t>thành</w:t>
-      </w:r>
-      <w:proofErr w:type="spellEnd"/>
-      <w:r>
-        <w:t xml:space="preserve"> Troia" (Trojan Horse). Khi </w:t>
-      </w:r>
-      <w:proofErr w:type="spellStart"/>
-      <w:r>
-        <w:t>đã</w:t>
-      </w:r>
-      <w:proofErr w:type="spellEnd"/>
-      <w:r>
-        <w:t xml:space="preserve"> </w:t>
-      </w:r>
-      <w:proofErr w:type="spellStart"/>
-      <w:r>
-        <w:t>vào</w:t>
-      </w:r>
-      <w:proofErr w:type="spellEnd"/>
-      <w:r>
-        <w:t xml:space="preserve"> </w:t>
-      </w:r>
-      <w:proofErr w:type="spellStart"/>
-      <w:r>
-        <w:t>não</w:t>
-      </w:r>
-      <w:proofErr w:type="spellEnd"/>
-      <w:r>
-        <w:t xml:space="preserve">, </w:t>
-      </w:r>
-      <w:proofErr w:type="spellStart"/>
-      <w:r>
-        <w:t>các</w:t>
-      </w:r>
-      <w:proofErr w:type="spellEnd"/>
-      <w:r>
-        <w:t xml:space="preserve"> </w:t>
-      </w:r>
-      <w:proofErr w:type="spellStart"/>
-      <w:r>
-        <w:t>hạt</w:t>
-      </w:r>
-      <w:proofErr w:type="spellEnd"/>
-      <w:r>
-        <w:t xml:space="preserve"> </w:t>
-      </w:r>
-      <w:proofErr w:type="spellStart"/>
-      <w:r>
-        <w:t>nhựa</w:t>
-      </w:r>
-      <w:proofErr w:type="spellEnd"/>
-      <w:r>
-        <w:t xml:space="preserve"> nano </w:t>
-      </w:r>
-      <w:proofErr w:type="spellStart"/>
-      <w:r>
-        <w:t>không</w:t>
-      </w:r>
-      <w:proofErr w:type="spellEnd"/>
-      <w:r>
-        <w:t xml:space="preserve"> </w:t>
-      </w:r>
-      <w:proofErr w:type="spellStart"/>
-      <w:r>
-        <w:t>phân</w:t>
-      </w:r>
-      <w:proofErr w:type="spellEnd"/>
-      <w:r>
-        <w:t xml:space="preserve"> </w:t>
-      </w:r>
-      <w:proofErr w:type="spellStart"/>
-      <w:r>
-        <w:t>hủy</w:t>
-      </w:r>
-      <w:proofErr w:type="spellEnd"/>
-      <w:r>
-        <w:t xml:space="preserve"> </w:t>
-      </w:r>
-      <w:proofErr w:type="spellStart"/>
-      <w:r>
-        <w:t>kích</w:t>
-      </w:r>
-      <w:proofErr w:type="spellEnd"/>
-      <w:r>
-        <w:t xml:space="preserve"> </w:t>
-      </w:r>
-      <w:proofErr w:type="spellStart"/>
-      <w:r>
-        <w:t>hoạt</w:t>
-      </w:r>
-      <w:proofErr w:type="spellEnd"/>
-      <w:r>
-        <w:t xml:space="preserve"> </w:t>
-      </w:r>
-      <w:proofErr w:type="spellStart"/>
-      <w:r>
-        <w:t>trạng</w:t>
-      </w:r>
-      <w:proofErr w:type="spellEnd"/>
-      <w:r>
-        <w:t xml:space="preserve"> </w:t>
-      </w:r>
-      <w:proofErr w:type="spellStart"/>
-      <w:r>
-        <w:t>thái</w:t>
-      </w:r>
-      <w:proofErr w:type="spellEnd"/>
-      <w:r>
-        <w:t xml:space="preserve"> </w:t>
-      </w:r>
-      <w:proofErr w:type="spellStart"/>
-      <w:r>
-        <w:t>viêm</w:t>
-      </w:r>
-      <w:proofErr w:type="spellEnd"/>
-      <w:r>
-        <w:t xml:space="preserve"> </w:t>
-      </w:r>
-      <w:proofErr w:type="spellStart"/>
-      <w:r>
-        <w:t>thần</w:t>
-      </w:r>
-      <w:proofErr w:type="spellEnd"/>
-      <w:r>
-        <w:t xml:space="preserve"> </w:t>
-      </w:r>
-      <w:proofErr w:type="spellStart"/>
-      <w:r>
-        <w:t>kinh</w:t>
-      </w:r>
-      <w:proofErr w:type="spellEnd"/>
-      <w:r>
-        <w:t xml:space="preserve"> </w:t>
-      </w:r>
-      <w:proofErr w:type="spellStart"/>
-      <w:r>
-        <w:t>kéo</w:t>
-      </w:r>
-      <w:proofErr w:type="spellEnd"/>
-      <w:r>
-        <w:t xml:space="preserve"> </w:t>
-      </w:r>
-      <w:proofErr w:type="spellStart"/>
-      <w:r>
-        <w:t>dài</w:t>
-      </w:r>
-      <w:proofErr w:type="spellEnd"/>
-      <w:r>
-        <w:t xml:space="preserve"> </w:t>
-      </w:r>
-      <w:proofErr w:type="spellStart"/>
-      <w:r>
-        <w:t>thông</w:t>
-      </w:r>
-      <w:proofErr w:type="spellEnd"/>
-      <w:r>
-        <w:t xml:space="preserve"> qua </w:t>
-      </w:r>
-      <w:proofErr w:type="spellStart"/>
-      <w:r>
-        <w:t>sự</w:t>
-      </w:r>
-      <w:proofErr w:type="spellEnd"/>
-      <w:r>
-        <w:t xml:space="preserve"> </w:t>
-      </w:r>
-      <w:proofErr w:type="spellStart"/>
-      <w:r>
-        <w:t>kích</w:t>
-      </w:r>
-      <w:proofErr w:type="spellEnd"/>
-      <w:r>
-        <w:t xml:space="preserve"> </w:t>
-      </w:r>
-      <w:proofErr w:type="spellStart"/>
-      <w:r>
-        <w:t>hoạt</w:t>
-      </w:r>
-      <w:proofErr w:type="spellEnd"/>
-      <w:r>
-        <w:t xml:space="preserve"> </w:t>
-      </w:r>
-      <w:proofErr w:type="spellStart"/>
-      <w:r>
-        <w:t>liên</w:t>
-      </w:r>
-      <w:proofErr w:type="spellEnd"/>
-      <w:r>
-        <w:t xml:space="preserve"> </w:t>
-      </w:r>
-      <w:proofErr w:type="spellStart"/>
-      <w:r>
-        <w:t>tục</w:t>
-      </w:r>
-      <w:proofErr w:type="spellEnd"/>
-      <w:r>
-        <w:t xml:space="preserve"> </w:t>
-      </w:r>
-      <w:proofErr w:type="spellStart"/>
-      <w:r>
-        <w:t>của</w:t>
-      </w:r>
-      <w:proofErr w:type="spellEnd"/>
-      <w:r>
-        <w:t xml:space="preserve"> </w:t>
-      </w:r>
-      <w:proofErr w:type="spellStart"/>
-      <w:r>
-        <w:t>tế</w:t>
-      </w:r>
-      <w:proofErr w:type="spellEnd"/>
-      <w:r>
-        <w:t xml:space="preserve"> </w:t>
-      </w:r>
-      <w:proofErr w:type="spellStart"/>
-      <w:r>
-        <w:t>bào</w:t>
-      </w:r>
-      <w:proofErr w:type="spellEnd"/>
-      <w:r>
-        <w:t xml:space="preserve"> </w:t>
-      </w:r>
-      <w:proofErr w:type="spellStart"/>
-      <w:r>
-        <w:t>thần</w:t>
-      </w:r>
-      <w:proofErr w:type="spellEnd"/>
-      <w:r>
-        <w:t xml:space="preserve"> </w:t>
-      </w:r>
-      <w:proofErr w:type="spellStart"/>
-      <w:r>
-        <w:t>kinh</w:t>
-      </w:r>
-      <w:proofErr w:type="spellEnd"/>
-      <w:r>
-        <w:t xml:space="preserve"> </w:t>
-      </w:r>
-      <w:proofErr w:type="spellStart"/>
-      <w:r>
-        <w:t>đệm</w:t>
-      </w:r>
-      <w:proofErr w:type="spellEnd"/>
-      <w:r>
-        <w:t xml:space="preserve"> </w:t>
-      </w:r>
-      <w:proofErr w:type="spellStart"/>
-      <w:r>
-        <w:t>nhỏ</w:t>
-      </w:r>
-      <w:proofErr w:type="spellEnd"/>
-      <w:r>
-        <w:t xml:space="preserve"> (microglia). </w:t>
-      </w:r>
-      <w:proofErr w:type="spellStart"/>
-      <w:r>
-        <w:t>Quá</w:t>
-      </w:r>
-      <w:proofErr w:type="spellEnd"/>
-      <w:r>
-        <w:t xml:space="preserve"> </w:t>
-      </w:r>
-      <w:proofErr w:type="spellStart"/>
-      <w:r>
-        <w:t>trình</w:t>
-      </w:r>
-      <w:proofErr w:type="spellEnd"/>
-      <w:r>
-        <w:t xml:space="preserve"> </w:t>
-      </w:r>
-      <w:proofErr w:type="spellStart"/>
-      <w:r>
-        <w:t>này</w:t>
-      </w:r>
-      <w:proofErr w:type="spellEnd"/>
-      <w:r>
-        <w:t xml:space="preserve"> </w:t>
-      </w:r>
-      <w:proofErr w:type="spellStart"/>
-      <w:r>
-        <w:t>được</w:t>
-      </w:r>
-      <w:proofErr w:type="spellEnd"/>
-      <w:r>
-        <w:t xml:space="preserve"> </w:t>
-      </w:r>
-      <w:proofErr w:type="spellStart"/>
-      <w:r>
-        <w:t>tăng</w:t>
-      </w:r>
-      <w:proofErr w:type="spellEnd"/>
-      <w:r>
-        <w:t xml:space="preserve"> </w:t>
-      </w:r>
-      <w:proofErr w:type="spellStart"/>
-      <w:r>
-        <w:t>cường</w:t>
-      </w:r>
-      <w:proofErr w:type="spellEnd"/>
-      <w:r>
-        <w:t xml:space="preserve"> </w:t>
-      </w:r>
-      <w:proofErr w:type="spellStart"/>
-      <w:r>
-        <w:t>bởi</w:t>
-      </w:r>
-      <w:proofErr w:type="spellEnd"/>
-      <w:r>
-        <w:t xml:space="preserve"> </w:t>
-      </w:r>
-      <w:proofErr w:type="spellStart"/>
-      <w:r>
-        <w:t>thực</w:t>
-      </w:r>
-      <w:proofErr w:type="spellEnd"/>
-      <w:r>
-        <w:t xml:space="preserve"> </w:t>
-      </w:r>
-      <w:proofErr w:type="spellStart"/>
-      <w:r>
-        <w:t>bào</w:t>
-      </w:r>
-      <w:proofErr w:type="spellEnd"/>
-      <w:r>
-        <w:t xml:space="preserve"> </w:t>
-      </w:r>
-      <w:proofErr w:type="spellStart"/>
-      <w:r>
-        <w:t>thất</w:t>
-      </w:r>
-      <w:proofErr w:type="spellEnd"/>
-      <w:r>
-        <w:t xml:space="preserve"> </w:t>
-      </w:r>
-      <w:proofErr w:type="spellStart"/>
-      <w:r>
-        <w:t>bại</w:t>
-      </w:r>
-      <w:proofErr w:type="spellEnd"/>
-      <w:r>
-        <w:t xml:space="preserve"> (frustrated phagocytosis) </w:t>
-      </w:r>
-      <w:proofErr w:type="spellStart"/>
-      <w:r>
-        <w:t>và</w:t>
-      </w:r>
-      <w:proofErr w:type="spellEnd"/>
-      <w:r>
-        <w:t xml:space="preserve"> </w:t>
-      </w:r>
-      <w:proofErr w:type="spellStart"/>
-      <w:r>
-        <w:t>sự</w:t>
-      </w:r>
-      <w:proofErr w:type="spellEnd"/>
-      <w:r>
-        <w:t xml:space="preserve"> </w:t>
-      </w:r>
-      <w:proofErr w:type="spellStart"/>
-      <w:r>
-        <w:t>kích</w:t>
-      </w:r>
-      <w:proofErr w:type="spellEnd"/>
-      <w:r>
-        <w:t xml:space="preserve"> </w:t>
-      </w:r>
-      <w:proofErr w:type="spellStart"/>
-      <w:r>
-        <w:t>hoạt</w:t>
-      </w:r>
-      <w:proofErr w:type="spellEnd"/>
-      <w:r>
-        <w:t xml:space="preserve"> </w:t>
-      </w:r>
-      <w:proofErr w:type="spellStart"/>
-      <w:r>
-        <w:t>phức</w:t>
-      </w:r>
-      <w:proofErr w:type="spellEnd"/>
-      <w:r>
-        <w:t xml:space="preserve"> </w:t>
-      </w:r>
-      <w:proofErr w:type="spellStart"/>
-      <w:r>
-        <w:t>hợp</w:t>
-      </w:r>
-      <w:proofErr w:type="spellEnd"/>
-      <w:r>
-        <w:t xml:space="preserve"> NLRP3 Inflammasome, </w:t>
-      </w:r>
-      <w:proofErr w:type="spellStart"/>
-      <w:r>
-        <w:t>giải</w:t>
-      </w:r>
-      <w:proofErr w:type="spellEnd"/>
-      <w:r>
-        <w:t xml:space="preserve"> </w:t>
-      </w:r>
-      <w:proofErr w:type="spellStart"/>
-      <w:r>
-        <w:t>phóng</w:t>
-      </w:r>
-      <w:proofErr w:type="spellEnd"/>
-      <w:r>
-        <w:t xml:space="preserve"> </w:t>
-      </w:r>
-      <w:proofErr w:type="spellStart"/>
-      <w:r>
-        <w:t>các</w:t>
-      </w:r>
-      <w:proofErr w:type="spellEnd"/>
-      <w:r>
-        <w:t xml:space="preserve"> cytokine </w:t>
-      </w:r>
-      <w:proofErr w:type="spellStart"/>
-      <w:r>
-        <w:t>gây</w:t>
-      </w:r>
-      <w:proofErr w:type="spellEnd"/>
-      <w:r>
-        <w:t xml:space="preserve"> </w:t>
-      </w:r>
-      <w:proofErr w:type="spellStart"/>
-      <w:r>
-        <w:t>viêm</w:t>
-      </w:r>
-      <w:proofErr w:type="spellEnd"/>
-      <w:r>
-        <w:t xml:space="preserve"> </w:t>
-      </w:r>
-      <w:proofErr w:type="spellStart"/>
-      <w:r>
-        <w:t>mạnh</w:t>
-      </w:r>
-      <w:proofErr w:type="spellEnd"/>
-      <w:r>
-        <w:t xml:space="preserve">. </w:t>
-      </w:r>
-      <w:proofErr w:type="spellStart"/>
-      <w:r>
-        <w:t>Hơn</w:t>
-      </w:r>
-      <w:proofErr w:type="spellEnd"/>
-      <w:r>
-        <w:t xml:space="preserve"> </w:t>
-      </w:r>
-      <w:proofErr w:type="spellStart"/>
-      <w:r>
-        <w:t>nữa</w:t>
-      </w:r>
-      <w:proofErr w:type="spellEnd"/>
-      <w:r>
-        <w:t xml:space="preserve">, </w:t>
-      </w:r>
-      <w:proofErr w:type="spellStart"/>
-      <w:r>
-        <w:t>sự</w:t>
-      </w:r>
-      <w:proofErr w:type="spellEnd"/>
-      <w:r>
-        <w:t xml:space="preserve"> </w:t>
-      </w:r>
-      <w:proofErr w:type="spellStart"/>
-      <w:r>
-        <w:t>phơi</w:t>
-      </w:r>
-      <w:proofErr w:type="spellEnd"/>
-      <w:r>
-        <w:t xml:space="preserve"> </w:t>
-      </w:r>
-      <w:proofErr w:type="spellStart"/>
-      <w:r>
-        <w:t>nhiễm</w:t>
-      </w:r>
-      <w:proofErr w:type="spellEnd"/>
-      <w:r>
-        <w:t xml:space="preserve"> MNPs ở </w:t>
-      </w:r>
-      <w:proofErr w:type="spellStart"/>
-      <w:r>
-        <w:t>các</w:t>
-      </w:r>
-      <w:proofErr w:type="spellEnd"/>
-      <w:r>
-        <w:t xml:space="preserve"> </w:t>
-      </w:r>
-      <w:proofErr w:type="spellStart"/>
-      <w:r>
-        <w:t>vị</w:t>
-      </w:r>
-      <w:proofErr w:type="spellEnd"/>
-      <w:r>
-        <w:t xml:space="preserve"> </w:t>
-      </w:r>
-      <w:proofErr w:type="spellStart"/>
-      <w:r>
-        <w:t>trí</w:t>
-      </w:r>
-      <w:proofErr w:type="spellEnd"/>
-      <w:r>
-        <w:t xml:space="preserve"> </w:t>
-      </w:r>
-      <w:proofErr w:type="spellStart"/>
-      <w:r>
-        <w:t>ngoại</w:t>
-      </w:r>
-      <w:proofErr w:type="spellEnd"/>
-      <w:r>
-        <w:t xml:space="preserve"> vi, </w:t>
-      </w:r>
-      <w:proofErr w:type="spellStart"/>
-      <w:r>
-        <w:t>thông</w:t>
-      </w:r>
-      <w:proofErr w:type="spellEnd"/>
-      <w:r>
-        <w:t xml:space="preserve"> qua </w:t>
-      </w:r>
-      <w:proofErr w:type="spellStart"/>
-      <w:r>
-        <w:t>Trục</w:t>
-      </w:r>
-      <w:proofErr w:type="spellEnd"/>
-      <w:r>
-        <w:t xml:space="preserve"> </w:t>
-      </w:r>
-      <w:proofErr w:type="spellStart"/>
-      <w:r>
-        <w:t>ruột-não</w:t>
-      </w:r>
-      <w:proofErr w:type="spellEnd"/>
-      <w:r>
-        <w:t xml:space="preserve"> (GBA), </w:t>
-      </w:r>
-      <w:proofErr w:type="spellStart"/>
-      <w:r>
-        <w:t>thúc</w:t>
-      </w:r>
-      <w:proofErr w:type="spellEnd"/>
-      <w:r>
-        <w:t xml:space="preserve"> </w:t>
-      </w:r>
-      <w:proofErr w:type="spellStart"/>
-      <w:r>
-        <w:t>đẩy</w:t>
-      </w:r>
-      <w:proofErr w:type="spellEnd"/>
-      <w:r>
-        <w:t xml:space="preserve"> </w:t>
-      </w:r>
-      <w:proofErr w:type="spellStart"/>
-      <w:r>
-        <w:t>tình</w:t>
-      </w:r>
-      <w:proofErr w:type="spellEnd"/>
-      <w:r>
-        <w:t xml:space="preserve"> </w:t>
-      </w:r>
-      <w:proofErr w:type="spellStart"/>
-      <w:r>
-        <w:t>trạng</w:t>
-      </w:r>
-      <w:proofErr w:type="spellEnd"/>
-      <w:r>
-        <w:t xml:space="preserve"> </w:t>
-      </w:r>
-      <w:proofErr w:type="spellStart"/>
-      <w:r>
-        <w:t>viêm</w:t>
-      </w:r>
-      <w:proofErr w:type="spellEnd"/>
-      <w:r>
-        <w:t xml:space="preserve"> </w:t>
-      </w:r>
-      <w:proofErr w:type="spellStart"/>
-      <w:r>
-        <w:t>toàn</w:t>
-      </w:r>
-      <w:proofErr w:type="spellEnd"/>
-      <w:r>
-        <w:t xml:space="preserve"> </w:t>
-      </w:r>
-      <w:proofErr w:type="spellStart"/>
-      <w:r>
-        <w:t>thân</w:t>
-      </w:r>
-      <w:proofErr w:type="spellEnd"/>
-      <w:r>
-        <w:t xml:space="preserve">, </w:t>
-      </w:r>
-      <w:proofErr w:type="spellStart"/>
-      <w:r>
-        <w:t>dẫn</w:t>
-      </w:r>
-      <w:proofErr w:type="spellEnd"/>
-      <w:r>
-        <w:t xml:space="preserve"> </w:t>
-      </w:r>
-      <w:proofErr w:type="spellStart"/>
-      <w:r>
-        <w:t>đến</w:t>
-      </w:r>
-      <w:proofErr w:type="spellEnd"/>
-      <w:r>
-        <w:t xml:space="preserve"> </w:t>
-      </w:r>
-      <w:proofErr w:type="spellStart"/>
-      <w:r>
-        <w:t>các</w:t>
-      </w:r>
-      <w:proofErr w:type="spellEnd"/>
-      <w:r>
-        <w:t xml:space="preserve"> </w:t>
-      </w:r>
-      <w:proofErr w:type="spellStart"/>
-      <w:r>
-        <w:t>hậu</w:t>
-      </w:r>
-      <w:proofErr w:type="spellEnd"/>
-      <w:r>
-        <w:t xml:space="preserve"> </w:t>
-      </w:r>
-      <w:proofErr w:type="spellStart"/>
-      <w:r>
-        <w:t>quả</w:t>
-      </w:r>
-      <w:proofErr w:type="spellEnd"/>
-      <w:r>
-        <w:t xml:space="preserve"> </w:t>
-      </w:r>
-      <w:proofErr w:type="spellStart"/>
-      <w:r>
-        <w:t>chức</w:t>
-      </w:r>
-      <w:proofErr w:type="spellEnd"/>
-      <w:r>
-        <w:t xml:space="preserve"> </w:t>
-      </w:r>
-      <w:proofErr w:type="spellStart"/>
-      <w:r>
-        <w:t>năng</w:t>
-      </w:r>
-      <w:proofErr w:type="spellEnd"/>
-      <w:r>
-        <w:t xml:space="preserve"> </w:t>
-      </w:r>
-      <w:proofErr w:type="spellStart"/>
-      <w:r>
-        <w:t>như</w:t>
-      </w:r>
-      <w:proofErr w:type="spellEnd"/>
-      <w:r>
-        <w:t xml:space="preserve"> </w:t>
-      </w:r>
-      <w:proofErr w:type="spellStart"/>
-      <w:r>
-        <w:t>rối</w:t>
-      </w:r>
-      <w:proofErr w:type="spellEnd"/>
-      <w:r>
-        <w:t xml:space="preserve"> </w:t>
-      </w:r>
-      <w:proofErr w:type="spellStart"/>
-      <w:r>
-        <w:t>loạn</w:t>
-      </w:r>
-      <w:proofErr w:type="spellEnd"/>
-      <w:r>
-        <w:t xml:space="preserve"> </w:t>
-      </w:r>
-      <w:proofErr w:type="spellStart"/>
-      <w:r>
-        <w:t>trục</w:t>
-      </w:r>
-      <w:proofErr w:type="spellEnd"/>
-      <w:r>
-        <w:t xml:space="preserve"> HPA, </w:t>
-      </w:r>
-      <w:proofErr w:type="spellStart"/>
-      <w:r>
-        <w:t>các</w:t>
-      </w:r>
-      <w:proofErr w:type="spellEnd"/>
-      <w:r>
-        <w:t xml:space="preserve"> </w:t>
-      </w:r>
-      <w:proofErr w:type="spellStart"/>
-      <w:r>
-        <w:t>hành</w:t>
-      </w:r>
-      <w:proofErr w:type="spellEnd"/>
-      <w:r>
-        <w:t xml:space="preserve"> vi </w:t>
-      </w:r>
-      <w:proofErr w:type="spellStart"/>
-      <w:r>
-        <w:t>giống</w:t>
-      </w:r>
-      <w:proofErr w:type="spellEnd"/>
-      <w:r>
-        <w:t xml:space="preserve"> </w:t>
-      </w:r>
-      <w:proofErr w:type="spellStart"/>
-      <w:r>
-        <w:t>như</w:t>
-      </w:r>
-      <w:proofErr w:type="spellEnd"/>
-      <w:r>
-        <w:t xml:space="preserve"> lo </w:t>
-      </w:r>
-      <w:proofErr w:type="spellStart"/>
-      <w:r>
-        <w:t>âu</w:t>
-      </w:r>
-      <w:proofErr w:type="spellEnd"/>
-      <w:r>
-        <w:t xml:space="preserve"> </w:t>
-      </w:r>
-      <w:proofErr w:type="spellStart"/>
-      <w:r>
-        <w:t>và</w:t>
-      </w:r>
-      <w:proofErr w:type="spellEnd"/>
-      <w:r>
-        <w:t xml:space="preserve"> </w:t>
-      </w:r>
-      <w:proofErr w:type="spellStart"/>
-      <w:r>
-        <w:t>suy</w:t>
-      </w:r>
-      <w:proofErr w:type="spellEnd"/>
-      <w:r>
-        <w:t xml:space="preserve"> </w:t>
-      </w:r>
-      <w:proofErr w:type="spellStart"/>
-      <w:r>
-        <w:t>giảm</w:t>
-      </w:r>
-      <w:proofErr w:type="spellEnd"/>
-      <w:r>
-        <w:t xml:space="preserve"> </w:t>
-      </w:r>
-      <w:proofErr w:type="spellStart"/>
-      <w:r>
-        <w:t>nhận</w:t>
-      </w:r>
-      <w:proofErr w:type="spellEnd"/>
-      <w:r>
-        <w:t xml:space="preserve"> </w:t>
-      </w:r>
-      <w:proofErr w:type="spellStart"/>
-      <w:r>
-        <w:t>thức</w:t>
-      </w:r>
-      <w:proofErr w:type="spellEnd"/>
-      <w:r>
-        <w:t xml:space="preserve">. </w:t>
-      </w:r>
-      <w:proofErr w:type="spellStart"/>
-      <w:r>
-        <w:t>Bằng</w:t>
-      </w:r>
-      <w:proofErr w:type="spellEnd"/>
-      <w:r>
-        <w:t xml:space="preserve"> </w:t>
-      </w:r>
-      <w:proofErr w:type="spellStart"/>
-      <w:r>
-        <w:t>chứng</w:t>
-      </w:r>
-      <w:proofErr w:type="spellEnd"/>
-      <w:r>
-        <w:t xml:space="preserve"> </w:t>
-      </w:r>
-      <w:proofErr w:type="spellStart"/>
-      <w:r>
-        <w:t>cho</w:t>
-      </w:r>
-      <w:proofErr w:type="spellEnd"/>
-      <w:r>
-        <w:t xml:space="preserve"> </w:t>
-      </w:r>
-      <w:proofErr w:type="spellStart"/>
-      <w:r>
-        <w:t>thấy</w:t>
-      </w:r>
-      <w:proofErr w:type="spellEnd"/>
-      <w:r>
-        <w:t xml:space="preserve"> MNPs </w:t>
-      </w:r>
-      <w:proofErr w:type="spellStart"/>
-      <w:r>
-        <w:t>là</w:t>
-      </w:r>
-      <w:proofErr w:type="spellEnd"/>
-      <w:r>
-        <w:t xml:space="preserve"> </w:t>
-      </w:r>
-      <w:proofErr w:type="spellStart"/>
-      <w:r>
-        <w:t>tác</w:t>
-      </w:r>
-      <w:proofErr w:type="spellEnd"/>
-      <w:r>
-        <w:t xml:space="preserve"> </w:t>
-      </w:r>
-      <w:proofErr w:type="spellStart"/>
-      <w:r>
-        <w:t>nhân</w:t>
-      </w:r>
-      <w:proofErr w:type="spellEnd"/>
-      <w:r>
-        <w:t xml:space="preserve"> </w:t>
-      </w:r>
-      <w:proofErr w:type="spellStart"/>
-      <w:r>
-        <w:t>độc</w:t>
-      </w:r>
-      <w:proofErr w:type="spellEnd"/>
-      <w:r>
-        <w:t xml:space="preserve"> </w:t>
-      </w:r>
-      <w:proofErr w:type="spellStart"/>
-      <w:r>
-        <w:t>thần</w:t>
-      </w:r>
-      <w:proofErr w:type="spellEnd"/>
-      <w:r>
-        <w:t xml:space="preserve"> </w:t>
-      </w:r>
-      <w:proofErr w:type="spellStart"/>
-      <w:r>
-        <w:t>kinh</w:t>
-      </w:r>
-      <w:proofErr w:type="spellEnd"/>
-      <w:r>
-        <w:t xml:space="preserve"> </w:t>
-      </w:r>
-      <w:proofErr w:type="spellStart"/>
-      <w:r>
-        <w:t>quan</w:t>
-      </w:r>
-      <w:proofErr w:type="spellEnd"/>
-      <w:r>
-        <w:t xml:space="preserve"> </w:t>
-      </w:r>
-      <w:proofErr w:type="spellStart"/>
-      <w:r>
-        <w:t>trọng</w:t>
-      </w:r>
-      <w:proofErr w:type="spellEnd"/>
-      <w:r>
-        <w:t xml:space="preserve">, </w:t>
-      </w:r>
-      <w:proofErr w:type="spellStart"/>
-      <w:r>
-        <w:t>đòi</w:t>
-      </w:r>
-      <w:proofErr w:type="spellEnd"/>
-      <w:r>
-        <w:t xml:space="preserve"> </w:t>
-      </w:r>
-      <w:proofErr w:type="spellStart"/>
-      <w:r>
-        <w:t>hỏi</w:t>
-      </w:r>
-      <w:proofErr w:type="spellEnd"/>
-      <w:r>
-        <w:t xml:space="preserve"> </w:t>
-      </w:r>
-      <w:proofErr w:type="spellStart"/>
-      <w:r>
-        <w:t>phải</w:t>
-      </w:r>
-      <w:proofErr w:type="spellEnd"/>
-      <w:r>
-        <w:t xml:space="preserve"> </w:t>
-      </w:r>
-      <w:proofErr w:type="spellStart"/>
-      <w:r>
-        <w:t>có</w:t>
-      </w:r>
-      <w:proofErr w:type="spellEnd"/>
-      <w:r>
-        <w:t xml:space="preserve"> </w:t>
-      </w:r>
-      <w:proofErr w:type="spellStart"/>
-      <w:r>
-        <w:t>các</w:t>
-      </w:r>
-      <w:proofErr w:type="spellEnd"/>
-      <w:r>
-        <w:t xml:space="preserve"> </w:t>
-      </w:r>
-      <w:proofErr w:type="spellStart"/>
-      <w:r>
-        <w:t>biện</w:t>
-      </w:r>
-      <w:proofErr w:type="spellEnd"/>
-      <w:r>
-        <w:t xml:space="preserve"> </w:t>
-      </w:r>
-      <w:proofErr w:type="spellStart"/>
-      <w:r>
-        <w:t>pháp</w:t>
-      </w:r>
-      <w:proofErr w:type="spellEnd"/>
-      <w:r>
-        <w:t xml:space="preserve"> </w:t>
-      </w:r>
-      <w:proofErr w:type="spellStart"/>
-      <w:r>
-        <w:t>phòng</w:t>
-      </w:r>
-      <w:proofErr w:type="spellEnd"/>
-      <w:r>
-        <w:t xml:space="preserve"> </w:t>
-      </w:r>
-      <w:proofErr w:type="spellStart"/>
-      <w:r>
-        <w:t>ngừa</w:t>
-      </w:r>
-      <w:proofErr w:type="spellEnd"/>
-      <w:r>
-        <w:t xml:space="preserve"> </w:t>
-      </w:r>
-      <w:proofErr w:type="spellStart"/>
-      <w:r>
-        <w:t>khẩn</w:t>
-      </w:r>
-      <w:proofErr w:type="spellEnd"/>
-      <w:r>
-        <w:t xml:space="preserve"> </w:t>
-      </w:r>
-      <w:proofErr w:type="spellStart"/>
-      <w:r>
-        <w:t>cấp</w:t>
-      </w:r>
-      <w:proofErr w:type="spellEnd"/>
-      <w:r>
-        <w:t xml:space="preserve">, </w:t>
-      </w:r>
-      <w:proofErr w:type="spellStart"/>
-      <w:r>
-        <w:t>phối</w:t>
-      </w:r>
-      <w:proofErr w:type="spellEnd"/>
-      <w:r>
-        <w:t xml:space="preserve"> </w:t>
-      </w:r>
-      <w:proofErr w:type="spellStart"/>
-      <w:r>
-        <w:t>hợp</w:t>
-      </w:r>
-      <w:proofErr w:type="spellEnd"/>
-      <w:r>
-        <w:t xml:space="preserve"> </w:t>
-      </w:r>
-      <w:proofErr w:type="spellStart"/>
-      <w:r>
-        <w:t>trên</w:t>
-      </w:r>
-      <w:proofErr w:type="spellEnd"/>
-      <w:r>
-        <w:t xml:space="preserve"> </w:t>
-      </w:r>
-      <w:proofErr w:type="spellStart"/>
-      <w:r>
-        <w:t>toàn</w:t>
-      </w:r>
-      <w:proofErr w:type="spellEnd"/>
-      <w:r>
-        <w:t xml:space="preserve"> </w:t>
-      </w:r>
-      <w:proofErr w:type="spellStart"/>
-      <w:r>
-        <w:t>cầu</w:t>
-      </w:r>
-      <w:proofErr w:type="spellEnd"/>
-      <w:r>
-        <w:t xml:space="preserve"> </w:t>
-      </w:r>
-      <w:proofErr w:type="spellStart"/>
-      <w:r>
-        <w:t>và</w:t>
-      </w:r>
-      <w:proofErr w:type="spellEnd"/>
-      <w:r>
-        <w:t xml:space="preserve"> </w:t>
-      </w:r>
-      <w:proofErr w:type="spellStart"/>
-      <w:r>
-        <w:t>phát</w:t>
-      </w:r>
-      <w:proofErr w:type="spellEnd"/>
-      <w:r>
-        <w:t xml:space="preserve"> </w:t>
-      </w:r>
-      <w:proofErr w:type="spellStart"/>
-      <w:r>
-        <w:t>triển</w:t>
-      </w:r>
-      <w:proofErr w:type="spellEnd"/>
-      <w:r>
-        <w:t xml:space="preserve"> </w:t>
-      </w:r>
-      <w:proofErr w:type="spellStart"/>
-      <w:r>
-        <w:t>các</w:t>
-      </w:r>
-      <w:proofErr w:type="spellEnd"/>
-      <w:r>
-        <w:t xml:space="preserve"> </w:t>
-      </w:r>
-      <w:proofErr w:type="spellStart"/>
-      <w:r>
-        <w:t>liệu</w:t>
-      </w:r>
-      <w:proofErr w:type="spellEnd"/>
-      <w:r>
-        <w:t xml:space="preserve"> </w:t>
-      </w:r>
-      <w:proofErr w:type="spellStart"/>
-      <w:r>
-        <w:t>pháp</w:t>
-      </w:r>
-      <w:proofErr w:type="spellEnd"/>
-      <w:r>
-        <w:t xml:space="preserve"> </w:t>
-      </w:r>
-      <w:proofErr w:type="spellStart"/>
-      <w:r>
-        <w:t>điều</w:t>
-      </w:r>
-      <w:proofErr w:type="spellEnd"/>
-      <w:r>
-        <w:t xml:space="preserve"> </w:t>
-      </w:r>
-      <w:proofErr w:type="spellStart"/>
-      <w:r>
-        <w:t>trị</w:t>
-      </w:r>
-      <w:proofErr w:type="spellEnd"/>
-      <w:r>
-        <w:t xml:space="preserve"> </w:t>
-      </w:r>
-      <w:proofErr w:type="spellStart"/>
-      <w:r>
-        <w:t>nhắm</w:t>
-      </w:r>
-      <w:proofErr w:type="spellEnd"/>
-      <w:r>
-        <w:t xml:space="preserve"> </w:t>
-      </w:r>
-      <w:proofErr w:type="spellStart"/>
-      <w:r>
-        <w:t>mục</w:t>
-      </w:r>
-      <w:proofErr w:type="spellEnd"/>
-      <w:r>
-        <w:t xml:space="preserve"> </w:t>
-      </w:r>
-      <w:proofErr w:type="spellStart"/>
-      <w:r>
-        <w:t>tiêu</w:t>
-      </w:r>
-      <w:proofErr w:type="spellEnd"/>
-      <w:r>
-        <w:t xml:space="preserve">, </w:t>
-      </w:r>
-      <w:proofErr w:type="spellStart"/>
-      <w:r>
-        <w:t>chẳng</w:t>
-      </w:r>
-      <w:proofErr w:type="spellEnd"/>
-      <w:r>
-        <w:t xml:space="preserve"> </w:t>
-      </w:r>
-      <w:proofErr w:type="spellStart"/>
-      <w:r>
-        <w:t>hạn</w:t>
-      </w:r>
-      <w:proofErr w:type="spellEnd"/>
-      <w:r>
-        <w:t xml:space="preserve"> </w:t>
-      </w:r>
-      <w:proofErr w:type="spellStart"/>
-      <w:r>
-        <w:t>như</w:t>
-      </w:r>
-      <w:proofErr w:type="spellEnd"/>
-      <w:r>
-        <w:t xml:space="preserve"> </w:t>
-      </w:r>
-      <w:proofErr w:type="spellStart"/>
-      <w:r>
-        <w:t>chất</w:t>
-      </w:r>
-      <w:proofErr w:type="spellEnd"/>
-      <w:r>
-        <w:t xml:space="preserve"> </w:t>
-      </w:r>
-      <w:proofErr w:type="spellStart"/>
-      <w:r>
-        <w:t>ức</w:t>
-      </w:r>
-      <w:proofErr w:type="spellEnd"/>
-      <w:r>
-        <w:t xml:space="preserve"> </w:t>
-      </w:r>
-      <w:proofErr w:type="spellStart"/>
-      <w:r>
-        <w:t>chế</w:t>
-      </w:r>
-      <w:proofErr w:type="spellEnd"/>
-      <w:r>
-        <w:t xml:space="preserve"> NLRP3 </w:t>
-      </w:r>
-      <w:proofErr w:type="spellStart"/>
-      <w:r>
-        <w:t>có</w:t>
-      </w:r>
-      <w:proofErr w:type="spellEnd"/>
-      <w:r>
-        <w:t xml:space="preserve"> </w:t>
-      </w:r>
-      <w:proofErr w:type="spellStart"/>
-      <w:r>
-        <w:t>thể</w:t>
-      </w:r>
-      <w:proofErr w:type="spellEnd"/>
-      <w:r>
-        <w:t xml:space="preserve"> </w:t>
-      </w:r>
-      <w:proofErr w:type="spellStart"/>
-      <w:r>
-        <w:t>xuyên</w:t>
-      </w:r>
-      <w:proofErr w:type="spellEnd"/>
-      <w:r>
-        <w:t xml:space="preserve"> qua BBB.</w:t>
+      <w:r>
+        <w:t>Sự hiện diện phổ biến của vi và hạt nhựa nano (MNPs) là một cuộc khủng hoảng môi trường và sức khỏe toàn cầu ngày càng gia tăng. Bài báo này khám phá tiềm năng độc thần kinh đáng báo động của MNPs bằng cách phân tích cơ chế hoạt động của chúng trong hệ thần kinh trung ương (CNS). Nhựa nano, nhờ kích thước nhỏ bé, dễ dàng xâm nhập vào cơ thể qua đường tiêu hóa và hô hấp, và có khả năng đi qua Hàng rào máu-não (BBB) thông qua các con đường như nhập bào (endocytosis) và hiệu ứng "Ngựa thành Troia" (Trojan Horse). Khi đã vào não, các hạt nhựa nano không phân hủy kích hoạt trạng thái viêm thần kinh kéo dài thông qua sự kích hoạt liên tục của tế bào thần kinh đệm nhỏ (microglia). Quá trình này được tăng cường bởi thực bào thất bại (frustrated phagocytosis) và sự kích hoạt phức hợp NLRP3 Inflammasome, giải phóng các cytokine gây viêm mạnh. Hơn nữa, sự phơi nhiễm MNPs ở các vị trí ngoại vi, thông qua Trục ruột-não (GBA), thúc đẩy tình trạng viêm toàn thân, dẫn đến các hậu quả chức năng như rối loạn trục HPA, các hành vi giống như lo âu và suy giảm nhận thức. Bằng chứng cho thấy MNPs là tác nhân độc thần kinh quan trọng, đòi hỏi phải có các biện pháp phòng ngừa khẩn cấp, phối hợp trên toàn cầu và phát triển các liệu pháp điều trị nhắm mục tiêu, chẳng hạn như chất ức chế NLRP3 có thể xuyên qua BBB.</w:t>
       </w:r>
     </w:p>
     <w:p>
@@ -2125,15 +238,7 @@
         <w:t>Keywords</w:t>
       </w:r>
       <w:r>
-        <w:t xml:space="preserve">: Microplastic, Microparticles, </w:t>
-      </w:r>
-      <w:proofErr w:type="spellStart"/>
-      <w:r>
-        <w:t>Nanoplastic</w:t>
-      </w:r>
-      <w:proofErr w:type="spellEnd"/>
-      <w:r>
-        <w:t>, Nanoparticles, Neuroinflammation, Microglia, Environmental Pollution</w:t>
+        <w:t>: Microplastic, Microparticles, Nanoplastic, Nanoparticles, Neuroinflammation, Microglia, Environmental Pollution</w:t>
       </w:r>
       <w:r>
         <w:t xml:space="preserve"> </w:t>
@@ -2148,15 +253,7 @@
       <w:bookmarkEnd w:id="4"/>
       <w:r>
         <w:lastRenderedPageBreak/>
-        <w:t xml:space="preserve">Micro- and </w:t>
-      </w:r>
-      <w:proofErr w:type="spellStart"/>
-      <w:r>
-        <w:t>Nanoplastics</w:t>
-      </w:r>
-      <w:proofErr w:type="spellEnd"/>
-      <w:r>
-        <w:t>: Crossing the Blood-Brain Barrier to Drive Sustained Neuroinflammation and HPA Axis Dysregulation</w:t>
+        <w:t>Micro- and Nanoplastics: Crossing the Blood-Brain Barrier to Drive Sustained Neuroinflammation and HPA Axis Dysregulation</w:t>
       </w:r>
     </w:p>
     <w:p>
@@ -4336,15 +2433,7 @@
         <w:t xml:space="preserve">Kopatz, V., Wen, K., Kovács, T., Keimowitz, A. S., Pichler, V., Widder, J., Vethaak, A. D., Hollóczki, O., &amp; Kenner, L. (2023). </w:t>
       </w:r>
       <w:r>
-        <w:t xml:space="preserve">Micro- and </w:t>
-      </w:r>
-      <w:proofErr w:type="spellStart"/>
-      <w:r>
-        <w:t>Nanoplastics</w:t>
-      </w:r>
-      <w:proofErr w:type="spellEnd"/>
-      <w:r>
-        <w:t xml:space="preserve"> Breach the Blood–Brain Barrier (BBB): Biomolecular Corona’s Role Revealed. </w:t>
+        <w:t xml:space="preserve">Micro- and Nanoplastics Breach the Blood–Brain Barrier (BBB): Biomolecular Corona’s Role Revealed. </w:t>
       </w:r>
       <w:r>
         <w:rPr>
@@ -6914,6 +5003,18 @@
       <w:u w:val="single"/>
     </w:rPr>
   </w:style>
+  <w:style w:type="character" w:styleId="UnresolvedMention">
+    <w:name w:val="Unresolved Mention"/>
+    <w:basedOn w:val="DefaultParagraphFont"/>
+    <w:uiPriority w:val="99"/>
+    <w:semiHidden/>
+    <w:unhideWhenUsed/>
+    <w:rsid w:val="00232044"/>
+    <w:rPr>
+      <w:color w:val="605E5C"/>
+      <w:shd w:val="clear" w:color="auto" w:fill="E1DFDD"/>
+    </w:rPr>
+  </w:style>
 </w:styles>
 </file>
 

</xml_diff>